<commit_message>
update Introduction of Chatper 2
</commit_message>
<xml_diff>
--- a/Report_Thesis_2025.docx
+++ b/Report_Thesis_2025.docx
@@ -9066,10 +9066,7 @@
         <w:t xml:space="preserve"> </w:t>
       </w:r>
       <w:r>
-        <w:t>(2019</w:t>
-      </w:r>
-      <w:r>
-        <w:t>) shows a</w:t>
+        <w:t>(2019) shows a</w:t>
       </w:r>
       <w:r>
         <w:t xml:space="preserve"> </w:t>
@@ -9323,13 +9320,7 @@
         <w:t xml:space="preserve"> Although this recent work represents the development, the </w:t>
       </w:r>
       <w:r>
-        <w:t xml:space="preserve">core concept of fire detection systems </w:t>
-      </w:r>
-      <w:r>
-        <w:t>has</w:t>
-      </w:r>
-      <w:r>
-        <w:t xml:space="preserve"> already been explored in earlier studies.</w:t>
+        <w:t>core concept of fire detection systems has already been explored in earlier studies.</w:t>
       </w:r>
       <w:r>
         <w:t xml:space="preserve">. </w:t>
@@ -9341,13 +9332,7 @@
         <w:t>,</w:t>
       </w:r>
       <w:r>
-        <w:t xml:space="preserve"> a paper from 2013 [9] discusses a real-time fire alarm system developed using Raspberry Pi and Arduino Uno. This system features include</w:t>
-      </w:r>
-      <w:r>
-        <w:t xml:space="preserve"> </w:t>
-      </w:r>
-      <w:r>
-        <w:t xml:space="preserve">smoke detection, room image capture, and alert through SMS and a web interface. It only sends alerts to firefighters after user confirmation to reduce false alarms. Although this paper was from 2013, its implementation was quite complete – features like login were already added. However, the web design is still </w:t>
+        <w:t xml:space="preserve"> a paper from 2013 [9] discusses a real-time fire alarm system developed using Raspberry Pi and Arduino Uno. This system features include smoke detection, room image capture, and alert through SMS and a web interface. It only sends alerts to firefighters after user confirmation to reduce false alarms. Although this paper was from 2013, its implementation was quite complete – features like login were already added. However, the web design is still </w:t>
       </w:r>
       <w:r>
         <w:t>basic</w:t>
@@ -9524,13 +9509,7 @@
         <w:rPr>
           <w:lang w:eastAsia="en-US"/>
         </w:rPr>
-        <w:t xml:space="preserve"> </w:t>
-      </w:r>
-      <w:r>
-        <w:rPr>
-          <w:lang w:eastAsia="en-US"/>
-        </w:rPr>
-        <w:t xml:space="preserve">This project aims to inherit and integrate the ideas from those previous works, while also contributing further improvements to develop a more responsive and reliable fire alert system. It also introduces new innovations to improve the system’s flexibility and performance in real-life situations. In </w:t>
+        <w:t xml:space="preserve"> This project aims to inherit and integrate the ideas from those previous works, while also contributing further improvements to develop a more responsive and reliable fire alert system. It also introduces new innovations to improve the system’s flexibility and performance in real-life situations. In </w:t>
       </w:r>
       <w:r>
         <w:rPr>
@@ -9581,7 +9560,7 @@
           <w:iCs/>
           <w:lang w:eastAsia="en-US"/>
         </w:rPr>
-        <w:t>:</w:t>
+        <w:t>In</w:t>
       </w:r>
       <w:r>
         <w:rPr>
@@ -9637,13 +9616,13 @@
       <w:pPr>
         <w:pStyle w:val="Heading1"/>
       </w:pPr>
-      <w:bookmarkStart w:id="23" w:name="_Hlk155854196"/>
-      <w:bookmarkStart w:id="24" w:name="_Ref201065845"/>
+      <w:bookmarkStart w:id="23" w:name="_Ref201065845"/>
+      <w:bookmarkStart w:id="24" w:name="_Hlk155854196"/>
       <w:r>
         <w:lastRenderedPageBreak/>
         <w:t>System Architecture Design</w:t>
       </w:r>
-      <w:bookmarkEnd w:id="24"/>
+      <w:bookmarkEnd w:id="23"/>
     </w:p>
     <w:p>
       <w:pPr>
@@ -9652,97 +9631,622 @@
         </w:rPr>
       </w:pPr>
       <w:bookmarkStart w:id="25" w:name="_Ref155729541"/>
-      <w:r>
-        <w:rPr>
-          <w:shd w:val="clear" w:color="auto" w:fill="FFFFFF"/>
-        </w:rPr>
-        <w:t xml:space="preserve">The first chapter of this thesis provides an introduction to object detection and real-time object detection, and it also outlines the specific goals of the thesis. </w:t>
-      </w:r>
-      <w:r>
-        <w:rPr>
-          <w:shd w:val="clear" w:color="auto" w:fill="FFFFFF"/>
-        </w:rPr>
-        <w:t xml:space="preserve">To create a system that detects objects in real-time on embedded edge devices using a stationary camera, it's recommended to use motion detection based on background subtraction using Zipfian Estimation Techniques. This technique helps identify the moving components in the frame, which can then be passed on to HOG-SVM calculation blocks to </w:t>
-      </w:r>
-      <w:r>
-        <w:rPr>
-          <w:shd w:val="clear" w:color="auto" w:fill="FFFFFF"/>
-        </w:rPr>
-        <w:t>identify the objects accurately</w:t>
-      </w:r>
-      <w:r>
-        <w:rPr>
-          <w:shd w:val="clear" w:color="auto" w:fill="FFFFFF"/>
-        </w:rPr>
-        <w:t>.</w:t>
+      <w:bookmarkStart w:id="26" w:name="_Ref156740705"/>
+      <w:bookmarkStart w:id="27" w:name="_Ref156035818"/>
+      <w:r>
+        <w:rPr>
+          <w:shd w:val="clear" w:color="auto" w:fill="FFFFFF"/>
+        </w:rPr>
+        <w:t xml:space="preserve">The first chapter of this thesis provided an overview of IoT technology and its practical applications in fire detection and monitoring. It also discussed the current state of research and proposed a new direction by enhancing existing ideas with the use of radio communication. While many previous systems relied on Wi-Fi or GSM, this thesis focuses on integrating HC-12 wireless modules for long-range, </w:t>
+      </w:r>
+      <w:r>
+        <w:rPr>
+          <w:shd w:val="clear" w:color="auto" w:fill="FFFFFF"/>
+        </w:rPr>
+        <w:t xml:space="preserve">low-cost, </w:t>
+      </w:r>
+      <w:r>
+        <w:rPr>
+          <w:shd w:val="clear" w:color="auto" w:fill="FFFFFF"/>
+        </w:rPr>
+        <w:t xml:space="preserve">low-power communication. The core goal is to build an IoT-based system </w:t>
+      </w:r>
+      <w:r>
+        <w:rPr>
+          <w:shd w:val="clear" w:color="auto" w:fill="FFFFFF"/>
+        </w:rPr>
+        <w:t>that monitors, detects fire, and alerts</w:t>
+      </w:r>
+      <w:r>
+        <w:rPr>
+          <w:shd w:val="clear" w:color="auto" w:fill="FFFFFF"/>
+        </w:rPr>
+        <w:t xml:space="preserve"> in real time.</w:t>
       </w:r>
     </w:p>
     <w:p>
       <w:pPr>
         <w:rPr>
           <w:shd w:val="clear" w:color="auto" w:fill="FFFFFF"/>
-          <w:lang w:val="en" w:eastAsia="en-US"/>
-        </w:rPr>
-      </w:pPr>
-      <w:r>
-        <w:rPr>
-          <w:shd w:val="clear" w:color="auto" w:fill="FFFFFF"/>
-          <w:lang w:val="en" w:eastAsia="en-US"/>
-        </w:rPr>
-        <w:t>In the second chapter of the thesis, a system architecture will be proposed based on the idea above. The chapter will go into the different components of the system, including the motion detection block. The motion detection block works as the pre-processing part of the system. The object detection block uses HOG-SVM as its core and other components, such as the Bilinear Interpolation Scale Generator, which detects objects in multiscale, and the NMS, responsible for collecting the final results. Finally, the post-processing component is responsible for bringing the location of the recognized object back into the frame.</w:t>
+        </w:rPr>
+      </w:pPr>
+      <w:r>
+        <w:rPr>
+          <w:shd w:val="clear" w:color="auto" w:fill="FFFFFF"/>
+        </w:rPr>
+        <w:t xml:space="preserve">Building </w:t>
+      </w:r>
+      <w:r>
+        <w:rPr>
+          <w:shd w:val="clear" w:color="auto" w:fill="FFFFFF"/>
+        </w:rPr>
+        <w:t>on</w:t>
+      </w:r>
+      <w:r>
+        <w:rPr>
+          <w:shd w:val="clear" w:color="auto" w:fill="FFFFFF"/>
+        </w:rPr>
+        <w:t xml:space="preserve"> this </w:t>
+      </w:r>
+      <w:r>
+        <w:rPr>
+          <w:shd w:val="clear" w:color="auto" w:fill="FFFFFF"/>
+        </w:rPr>
+        <w:t>ideal</w:t>
+      </w:r>
+      <w:r>
+        <w:rPr>
+          <w:shd w:val="clear" w:color="auto" w:fill="FFFFFF"/>
+        </w:rPr>
+        <w:t xml:space="preserve">, </w:t>
+      </w:r>
+      <w:r>
+        <w:rPr>
+          <w:i/>
+          <w:iCs/>
+          <w:shd w:val="clear" w:color="auto" w:fill="FFFFFF"/>
+        </w:rPr>
+        <w:fldChar w:fldCharType="begin"/>
+      </w:r>
+      <w:r>
+        <w:rPr>
+          <w:i/>
+          <w:iCs/>
+          <w:shd w:val="clear" w:color="auto" w:fill="FFFFFF"/>
+        </w:rPr>
+        <w:instrText xml:space="preserve"> REF _Ref201065845 \r \h </w:instrText>
+      </w:r>
+      <w:r>
+        <w:rPr>
+          <w:i/>
+          <w:iCs/>
+          <w:shd w:val="clear" w:color="auto" w:fill="FFFFFF"/>
+        </w:rPr>
+      </w:r>
+      <w:r>
+        <w:rPr>
+          <w:i/>
+          <w:iCs/>
+          <w:shd w:val="clear" w:color="auto" w:fill="FFFFFF"/>
+        </w:rPr>
+        <w:instrText xml:space="preserve"> \* MERGEFORMAT </w:instrText>
+      </w:r>
+      <w:r>
+        <w:rPr>
+          <w:i/>
+          <w:iCs/>
+          <w:shd w:val="clear" w:color="auto" w:fill="FFFFFF"/>
+        </w:rPr>
+        <w:fldChar w:fldCharType="separate"/>
+      </w:r>
+      <w:r>
+        <w:rPr>
+          <w:i/>
+          <w:iCs/>
+          <w:shd w:val="clear" w:color="auto" w:fill="FFFFFF"/>
+        </w:rPr>
+        <w:t>Chapter 2</w:t>
+      </w:r>
+      <w:r>
+        <w:rPr>
+          <w:i/>
+          <w:iCs/>
+          <w:shd w:val="clear" w:color="auto" w:fill="FFFFFF"/>
+        </w:rPr>
+        <w:fldChar w:fldCharType="end"/>
+      </w:r>
+      <w:r>
+        <w:rPr>
+          <w:shd w:val="clear" w:color="auto" w:fill="FFFFFF"/>
+        </w:rPr>
+        <w:t xml:space="preserve"> </w:t>
+      </w:r>
+      <w:r>
+        <w:rPr>
+          <w:shd w:val="clear" w:color="auto" w:fill="FFFFFF"/>
+        </w:rPr>
+        <w:t>presents the proposed system architecture, which consists of both hardware and software components designed to work together for efficient fire monitoring. The system includes</w:t>
+      </w:r>
+      <w:r>
+        <w:rPr>
+          <w:shd w:val="clear" w:color="auto" w:fill="FFFFFF"/>
+        </w:rPr>
+        <w:t xml:space="preserve"> hardware devices:</w:t>
+      </w:r>
+      <w:r>
+        <w:rPr>
+          <w:shd w:val="clear" w:color="auto" w:fill="FFFFFF"/>
+        </w:rPr>
+        <w:t xml:space="preserve"> Raspberry Pi and STM32 microcontrollers, HC-12 modules for communication, and a variety of sensors to collect fire-related data.</w:t>
       </w:r>
     </w:p>
     <w:p>
       <w:pPr>
         <w:rPr>
-          <w:rFonts w:eastAsiaTheme="majorEastAsia" w:cstheme="majorBidi"/>
-          <w:b/>
-          <w:szCs w:val="26"/>
-          <w:lang w:eastAsia="en-US"/>
-        </w:rPr>
-      </w:pPr>
-      <w:bookmarkStart w:id="26" w:name="_Ref156740705"/>
-      <w:bookmarkStart w:id="27" w:name="_Ref156035818"/>
-      <w:r>
-        <w:rPr>
-          <w:shd w:val="clear" w:color="auto" w:fill="FFFFFF"/>
-        </w:rPr>
-        <w:t xml:space="preserve">The chapter is divided into four sections. </w:t>
-      </w:r>
-      <w:r>
-        <w:rPr>
-          <w:shd w:val="clear" w:color="auto" w:fill="FFFFFF"/>
-        </w:rPr>
-        <w:t>Section 2.1 outlines a system architecture</w:t>
-      </w:r>
-      <w:r>
-        <w:rPr>
-          <w:shd w:val="clear" w:color="auto" w:fill="FFFFFF"/>
-        </w:rPr>
-        <w:t xml:space="preserve"> that utilizes lightweight algorithms to detect humans. Section 2.2 describes a background subtraction algorithm, which helps </w:t>
-      </w:r>
-      <w:r>
-        <w:rPr>
-          <w:shd w:val="clear" w:color="auto" w:fill="FFFFFF"/>
-        </w:rPr>
-        <w:t>detect</w:t>
-      </w:r>
-      <w:r>
-        <w:rPr>
-          <w:shd w:val="clear" w:color="auto" w:fill="FFFFFF"/>
-        </w:rPr>
-        <w:t xml:space="preserve"> motion in image frames from a stationary camera, thereby reducing computation compared to running object detection on every frame. Section 2.3 explains the use of Histogram of Oriented Gradients features with a Support Vector Machine classifier to detect humans in video frames after motion detection. Lastly, Chapter Conclusions are discussed.</w:t>
+          <w:shd w:val="clear" w:color="auto" w:fill="FFFFFF"/>
+        </w:rPr>
+      </w:pPr>
+      <w:r>
+        <w:rPr>
+          <w:shd w:val="clear" w:color="auto" w:fill="FFFFFF"/>
+        </w:rPr>
+        <w:t>This chapter is organized into three main sections:</w:t>
       </w:r>
     </w:p>
     <w:p>
       <w:pPr>
+        <w:rPr>
+          <w:shd w:val="clear" w:color="auto" w:fill="FFFFFF"/>
+        </w:rPr>
+      </w:pPr>
+      <w:r>
+        <w:rPr>
+          <w:shd w:val="clear" w:color="auto" w:fill="FFFFFF"/>
+        </w:rPr>
+        <w:t xml:space="preserve">- </w:t>
+      </w:r>
+      <w:r>
+        <w:rPr>
+          <w:i/>
+          <w:iCs/>
+          <w:shd w:val="clear" w:color="auto" w:fill="FFFFFF"/>
+        </w:rPr>
+        <w:t xml:space="preserve">Section </w:t>
+      </w:r>
+      <w:r>
+        <w:rPr>
+          <w:i/>
+          <w:iCs/>
+          <w:shd w:val="clear" w:color="auto" w:fill="FFFFFF"/>
+        </w:rPr>
+        <w:fldChar w:fldCharType="begin"/>
+      </w:r>
+      <w:r>
+        <w:rPr>
+          <w:i/>
+          <w:iCs/>
+          <w:shd w:val="clear" w:color="auto" w:fill="FFFFFF"/>
+        </w:rPr>
+        <w:instrText xml:space="preserve"> REF _Ref201073236 \r \h </w:instrText>
+      </w:r>
+      <w:r>
+        <w:rPr>
+          <w:i/>
+          <w:iCs/>
+          <w:shd w:val="clear" w:color="auto" w:fill="FFFFFF"/>
+        </w:rPr>
+      </w:r>
+      <w:r>
+        <w:rPr>
+          <w:i/>
+          <w:iCs/>
+          <w:shd w:val="clear" w:color="auto" w:fill="FFFFFF"/>
+        </w:rPr>
+        <w:instrText xml:space="preserve"> \* MERGEFORMAT </w:instrText>
+      </w:r>
+      <w:r>
+        <w:rPr>
+          <w:i/>
+          <w:iCs/>
+          <w:shd w:val="clear" w:color="auto" w:fill="FFFFFF"/>
+        </w:rPr>
+        <w:fldChar w:fldCharType="separate"/>
+      </w:r>
+      <w:r>
+        <w:rPr>
+          <w:i/>
+          <w:iCs/>
+          <w:shd w:val="clear" w:color="auto" w:fill="FFFFFF"/>
+        </w:rPr>
+        <w:t>2.1</w:t>
+      </w:r>
+      <w:r>
+        <w:rPr>
+          <w:i/>
+          <w:iCs/>
+          <w:shd w:val="clear" w:color="auto" w:fill="FFFFFF"/>
+        </w:rPr>
+        <w:fldChar w:fldCharType="end"/>
+      </w:r>
+      <w:r>
+        <w:rPr>
+          <w:i/>
+          <w:iCs/>
+          <w:shd w:val="clear" w:color="auto" w:fill="FFFFFF"/>
+        </w:rPr>
+        <w:t xml:space="preserve"> </w:t>
+      </w:r>
+      <w:r>
+        <w:rPr>
+          <w:i/>
+          <w:iCs/>
+          <w:shd w:val="clear" w:color="auto" w:fill="FFFFFF"/>
+        </w:rPr>
+        <w:t>Hardware System Architecture</w:t>
+      </w:r>
+      <w:r>
+        <w:rPr>
+          <w:shd w:val="clear" w:color="auto" w:fill="FFFFFF"/>
+        </w:rPr>
+        <w:t>:</w:t>
+      </w:r>
+      <w:r>
+        <w:rPr>
+          <w:b/>
+          <w:bCs/>
+          <w:shd w:val="clear" w:color="auto" w:fill="FFFFFF"/>
+        </w:rPr>
+        <w:t xml:space="preserve"> </w:t>
+      </w:r>
+      <w:r>
+        <w:rPr>
+          <w:shd w:val="clear" w:color="auto" w:fill="FFFFFF"/>
+        </w:rPr>
+        <w:t xml:space="preserve">This section introduces the hardware components used at both the sensor node and the central processing unit. It explains what each component is, its role in the system, and the </w:t>
+      </w:r>
+      <w:r>
+        <w:rPr>
+          <w:shd w:val="clear" w:color="auto" w:fill="FFFFFF"/>
+        </w:rPr>
+        <w:t>reason</w:t>
+      </w:r>
+      <w:r>
+        <w:rPr>
+          <w:shd w:val="clear" w:color="auto" w:fill="FFFFFF"/>
+        </w:rPr>
+        <w:t>s</w:t>
+      </w:r>
+      <w:r>
+        <w:rPr>
+          <w:shd w:val="clear" w:color="auto" w:fill="FFFFFF"/>
+        </w:rPr>
+        <w:t xml:space="preserve"> behind choosing it. Subsections cover specific components</w:t>
+      </w:r>
+      <w:r>
+        <w:rPr>
+          <w:shd w:val="clear" w:color="auto" w:fill="FFFFFF"/>
+        </w:rPr>
+        <w:t>, including fire sensors, temperature and</w:t>
+      </w:r>
+      <w:r>
+        <w:rPr>
+          <w:shd w:val="clear" w:color="auto" w:fill="FFFFFF"/>
+        </w:rPr>
+        <w:t xml:space="preserve"> </w:t>
+      </w:r>
+      <w:r>
+        <w:rPr>
+          <w:shd w:val="clear" w:color="auto" w:fill="FFFFFF"/>
+        </w:rPr>
+        <w:t>humidity modules, STM32 for edge processing, and the Raspberry Pi for central control and web server hosting.</w:t>
+      </w:r>
+    </w:p>
+    <w:p>
+      <w:pPr>
+        <w:tabs>
+          <w:tab w:val="num" w:pos="720"/>
+        </w:tabs>
+        <w:rPr>
+          <w:shd w:val="clear" w:color="auto" w:fill="FFFFFF"/>
+        </w:rPr>
+      </w:pPr>
+      <w:r>
+        <w:rPr>
+          <w:b/>
+          <w:bCs/>
+          <w:shd w:val="clear" w:color="auto" w:fill="FFFFFF"/>
+        </w:rPr>
+        <w:t xml:space="preserve">- </w:t>
+      </w:r>
+      <w:r>
+        <w:rPr>
+          <w:i/>
+          <w:iCs/>
+          <w:shd w:val="clear" w:color="auto" w:fill="FFFFFF"/>
+        </w:rPr>
+        <w:t xml:space="preserve">Section 2.2: Software </w:t>
+      </w:r>
+      <w:r>
+        <w:rPr>
+          <w:i/>
+          <w:iCs/>
+          <w:shd w:val="clear" w:color="auto" w:fill="FFFFFF"/>
+        </w:rPr>
+        <w:t xml:space="preserve">&amp; Firmware </w:t>
+      </w:r>
+      <w:r>
+        <w:rPr>
+          <w:i/>
+          <w:iCs/>
+          <w:shd w:val="clear" w:color="auto" w:fill="FFFFFF"/>
+        </w:rPr>
+        <w:t>System Architecture</w:t>
+      </w:r>
+      <w:r>
+        <w:rPr>
+          <w:shd w:val="clear" w:color="auto" w:fill="FFFFFF"/>
+        </w:rPr>
+        <w:t xml:space="preserve">: </w:t>
+      </w:r>
+      <w:r>
+        <w:rPr>
+          <w:shd w:val="clear" w:color="auto" w:fill="FFFFFF"/>
+        </w:rPr>
+        <w:t>This part details how the software</w:t>
+      </w:r>
+      <w:r>
+        <w:rPr>
+          <w:shd w:val="clear" w:color="auto" w:fill="FFFFFF"/>
+        </w:rPr>
+        <w:t xml:space="preserve"> &amp; firmware</w:t>
+      </w:r>
+      <w:r>
+        <w:rPr>
+          <w:shd w:val="clear" w:color="auto" w:fill="FFFFFF"/>
+        </w:rPr>
+        <w:t xml:space="preserve"> </w:t>
+      </w:r>
+      <w:r>
+        <w:rPr>
+          <w:shd w:val="clear" w:color="auto" w:fill="FFFFFF"/>
+        </w:rPr>
+        <w:t>work</w:t>
+      </w:r>
+      <w:r>
+        <w:rPr>
+          <w:shd w:val="clear" w:color="auto" w:fill="FFFFFF"/>
+        </w:rPr>
+        <w:t xml:space="preserve"> across the system. It </w:t>
+      </w:r>
+      <w:r>
+        <w:rPr>
+          <w:shd w:val="clear" w:color="auto" w:fill="FFFFFF"/>
+        </w:rPr>
+        <w:t>begins with sensor-side firmware, which includes</w:t>
+      </w:r>
+      <w:r>
+        <w:rPr>
+          <w:shd w:val="clear" w:color="auto" w:fill="FFFFFF"/>
+        </w:rPr>
+        <w:t xml:space="preserve"> </w:t>
+      </w:r>
+      <w:r>
+        <w:rPr>
+          <w:shd w:val="clear" w:color="auto" w:fill="FFFFFF"/>
+        </w:rPr>
+        <w:t>collecting data</w:t>
+      </w:r>
+      <w:r>
+        <w:rPr>
+          <w:shd w:val="clear" w:color="auto" w:fill="FFFFFF"/>
+        </w:rPr>
+        <w:t>, encoding</w:t>
+      </w:r>
+      <w:r>
+        <w:rPr>
+          <w:shd w:val="clear" w:color="auto" w:fill="FFFFFF"/>
+        </w:rPr>
+        <w:t xml:space="preserve">, </w:t>
+      </w:r>
+      <w:r>
+        <w:rPr>
+          <w:shd w:val="clear" w:color="auto" w:fill="FFFFFF"/>
+        </w:rPr>
+        <w:t>and transmission. On the server side, it explains how data is received, decoded, stored, and visualized through a Flask-based web application. This section also includes user authentication, account management</w:t>
+      </w:r>
+      <w:r>
+        <w:rPr>
+          <w:shd w:val="clear" w:color="auto" w:fill="FFFFFF"/>
+        </w:rPr>
+        <w:t>, and how software sends alerts</w:t>
+      </w:r>
+      <w:r>
+        <w:rPr>
+          <w:shd w:val="clear" w:color="auto" w:fill="FFFFFF"/>
+        </w:rPr>
+        <w:t xml:space="preserve"> </w:t>
+      </w:r>
+      <w:r>
+        <w:rPr>
+          <w:shd w:val="clear" w:color="auto" w:fill="FFFFFF"/>
+        </w:rPr>
+        <w:t xml:space="preserve">(using Fuzzy Logic and </w:t>
+      </w:r>
+      <w:r>
+        <w:rPr>
+          <w:shd w:val="clear" w:color="auto" w:fill="FFFFFF"/>
+        </w:rPr>
+        <w:t>Threshold</w:t>
+      </w:r>
+      <w:r>
+        <w:rPr>
+          <w:shd w:val="clear" w:color="auto" w:fill="FFFFFF"/>
+        </w:rPr>
+        <w:t xml:space="preserve"> Evaluation.</w:t>
+      </w:r>
+    </w:p>
+    <w:p>
+      <w:pPr>
+        <w:tabs>
+          <w:tab w:val="num" w:pos="720"/>
+        </w:tabs>
+        <w:rPr>
+          <w:shd w:val="clear" w:color="auto" w:fill="FFFFFF"/>
+        </w:rPr>
+      </w:pPr>
+      <w:r>
+        <w:rPr>
+          <w:shd w:val="clear" w:color="auto" w:fill="FFFFFF"/>
+        </w:rPr>
+        <w:t>-</w:t>
+      </w:r>
+      <w:r>
+        <w:rPr>
+          <w:i/>
+          <w:iCs/>
+          <w:shd w:val="clear" w:color="auto" w:fill="FFFFFF"/>
+        </w:rPr>
+        <w:t xml:space="preserve"> Section 2.</w:t>
+      </w:r>
+      <w:r>
+        <w:rPr>
+          <w:i/>
+          <w:iCs/>
+          <w:shd w:val="clear" w:color="auto" w:fill="FFFFFF"/>
+        </w:rPr>
+        <w:t xml:space="preserve">3 </w:t>
+      </w:r>
+      <w:r>
+        <w:rPr>
+          <w:i/>
+          <w:iCs/>
+          <w:shd w:val="clear" w:color="auto" w:fill="FFFFFF"/>
+        </w:rPr>
+        <w:t>Conclusions</w:t>
+      </w:r>
+      <w:r>
+        <w:rPr>
+          <w:i/>
+          <w:iCs/>
+          <w:shd w:val="clear" w:color="auto" w:fill="FFFFFF"/>
+        </w:rPr>
+        <w:t>:</w:t>
+      </w:r>
+      <w:r>
+        <w:rPr>
+          <w:b/>
+          <w:bCs/>
+          <w:shd w:val="clear" w:color="auto" w:fill="FFFFFF"/>
+        </w:rPr>
+        <w:t xml:space="preserve"> </w:t>
+      </w:r>
+      <w:r>
+        <w:rPr>
+          <w:shd w:val="clear" w:color="auto" w:fill="FFFFFF"/>
+        </w:rPr>
+        <w:t>T</w:t>
+      </w:r>
+      <w:r>
+        <w:rPr>
+          <w:shd w:val="clear" w:color="auto" w:fill="FFFFFF"/>
+        </w:rPr>
+        <w:t>his final section summarizes all components introduced in</w:t>
+      </w:r>
+      <w:r>
+        <w:rPr>
+          <w:shd w:val="clear" w:color="auto" w:fill="FFFFFF"/>
+        </w:rPr>
+        <w:t xml:space="preserve"> the </w:t>
+      </w:r>
+      <w:r>
+        <w:rPr>
+          <w:i/>
+          <w:iCs/>
+          <w:shd w:val="clear" w:color="auto" w:fill="FFFFFF"/>
+        </w:rPr>
+        <w:fldChar w:fldCharType="begin"/>
+      </w:r>
+      <w:r>
+        <w:rPr>
+          <w:i/>
+          <w:iCs/>
+          <w:shd w:val="clear" w:color="auto" w:fill="FFFFFF"/>
+        </w:rPr>
+        <w:instrText xml:space="preserve"> REF _Ref201065845 \r \h </w:instrText>
+      </w:r>
+      <w:r>
+        <w:rPr>
+          <w:i/>
+          <w:iCs/>
+          <w:shd w:val="clear" w:color="auto" w:fill="FFFFFF"/>
+        </w:rPr>
+      </w:r>
+      <w:r>
+        <w:rPr>
+          <w:i/>
+          <w:iCs/>
+          <w:shd w:val="clear" w:color="auto" w:fill="FFFFFF"/>
+        </w:rPr>
+        <w:instrText xml:space="preserve"> \* MERGEFORMAT </w:instrText>
+      </w:r>
+      <w:r>
+        <w:rPr>
+          <w:i/>
+          <w:iCs/>
+          <w:shd w:val="clear" w:color="auto" w:fill="FFFFFF"/>
+        </w:rPr>
+        <w:fldChar w:fldCharType="separate"/>
+      </w:r>
+      <w:r>
+        <w:rPr>
+          <w:i/>
+          <w:iCs/>
+          <w:shd w:val="clear" w:color="auto" w:fill="FFFFFF"/>
+        </w:rPr>
+        <w:t>Chapter 2</w:t>
+      </w:r>
+      <w:r>
+        <w:rPr>
+          <w:i/>
+          <w:iCs/>
+          <w:shd w:val="clear" w:color="auto" w:fill="FFFFFF"/>
+        </w:rPr>
+        <w:fldChar w:fldCharType="end"/>
+      </w:r>
+      <w:r>
+        <w:rPr>
+          <w:shd w:val="clear" w:color="auto" w:fill="FFFFFF"/>
+        </w:rPr>
+        <w:t xml:space="preserve"> and prepares for the system implementation and evaluation that will follow in later chapters.</w:t>
+      </w:r>
+    </w:p>
+    <w:p>
+      <w:pPr>
+        <w:rPr>
+          <w:shd w:val="clear" w:color="auto" w:fill="FFFFFF"/>
+          <w:lang w:val="en" w:eastAsia="en-US"/>
+        </w:rPr>
+      </w:pPr>
+      <w:r>
+        <w:rPr>
+          <w:i/>
+          <w:iCs/>
+          <w:shd w:val="clear" w:color="auto" w:fill="FFFFFF"/>
+          <w:lang w:val="en" w:eastAsia="en-US"/>
+        </w:rPr>
+        <w:lastRenderedPageBreak/>
+        <w:t>.</w:t>
+      </w:r>
+    </w:p>
+    <w:p>
+      <w:pPr>
         <w:pStyle w:val="Heading2"/>
       </w:pPr>
-      <w:bookmarkStart w:id="28" w:name="_Toc201044038"/>
-      <w:r>
-        <w:t>Proposed System using Zifian Estimation Technique and HOG SVM Algorithm</w:t>
-      </w:r>
+      <w:bookmarkStart w:id="28" w:name="_Ref201073236"/>
       <w:bookmarkEnd w:id="26"/>
+      <w:r>
+        <w:t>Hardware System Architecture</w:t>
+      </w:r>
       <w:bookmarkEnd w:id="28"/>
     </w:p>
     <w:p>
@@ -9792,16 +10296,7 @@
           <w:color w:val="000000"/>
           <w:szCs w:val="26"/>
         </w:rPr>
-        <w:t xml:space="preserve"> </w:t>
-      </w:r>
-      <w:r>
-        <w:rPr>
-          <w:rFonts w:ascii="TimesNewRomanPSMT" w:hAnsi="TimesNewRomanPSMT"/>
-          <w:color w:val="000000"/>
-          <w:szCs w:val="26"/>
-        </w:rPr>
-        <w:lastRenderedPageBreak/>
-        <w:t>a</w:t>
+        <w:t xml:space="preserve"> a</w:t>
       </w:r>
       <w:r>
         <w:rPr>
@@ -10185,6 +10680,7 @@
           <w:noProof/>
           <w:lang w:val="fr-FR" w:eastAsia="fr-FR"/>
         </w:rPr>
+        <w:lastRenderedPageBreak/>
         <w:drawing>
           <wp:inline distT="0" distB="0" distL="0" distR="0" wp14:anchorId="7944C68D" wp14:editId="790CE542">
             <wp:extent cx="2830478" cy="3301341"/>
@@ -10291,7 +10787,6 @@
         <w:rPr>
           <w:lang w:eastAsia="en-US"/>
         </w:rPr>
-        <w:lastRenderedPageBreak/>
         <w:t>Processing</w:t>
       </w:r>
     </w:p>
@@ -10416,6 +10911,7 @@
           <w:noProof/>
           <w:lang w:val="fr-FR" w:eastAsia="fr-FR"/>
         </w:rPr>
+        <w:lastRenderedPageBreak/>
         <w:drawing>
           <wp:inline distT="0" distB="0" distL="0" distR="0" wp14:anchorId="3F31D35C" wp14:editId="7586586B">
             <wp:extent cx="4593012" cy="2593075"/>
@@ -10565,11 +11061,7 @@
         <w:t xml:space="preserve"> these two pieces of information, the contour result list generates the final results, </w:t>
       </w:r>
       <w:r>
-        <w:t xml:space="preserve">accurately identifying </w:t>
-      </w:r>
-      <w:r>
-        <w:lastRenderedPageBreak/>
-        <w:t>and outlining</w:t>
+        <w:t>accurately identifying and outlining</w:t>
       </w:r>
       <w:r>
         <w:t xml:space="preserve"> the detected objects or individuals.</w:t>
@@ -10588,6 +11080,7 @@
           <w:noProof/>
           <w:lang w:val="fr-FR" w:eastAsia="fr-FR"/>
         </w:rPr>
+        <w:lastRenderedPageBreak/>
         <w:drawing>
           <wp:inline distT="0" distB="0" distL="0" distR="0" wp14:anchorId="3DFB0592" wp14:editId="4A79A594">
             <wp:extent cx="3970135" cy="4008474"/>
@@ -10789,14 +11282,17 @@
     </w:p>
     <w:p>
       <w:r>
+        <w:t xml:space="preserve">The proposed </w:t>
+      </w:r>
+      <w:r>
+        <w:t xml:space="preserve">system architecture </w:t>
+      </w:r>
+      <w:r>
+        <w:t xml:space="preserve">involves using a sequence of images as input, which will be pre-processed with the help of Zipfian Estimation Techniques. This </w:t>
+      </w:r>
+      <w:r>
         <w:lastRenderedPageBreak/>
-        <w:t xml:space="preserve">The proposed </w:t>
-      </w:r>
-      <w:r>
-        <w:t xml:space="preserve">system architecture </w:t>
-      </w:r>
-      <w:r>
-        <w:t xml:space="preserve">involves using a sequence of images as input, which will be pre-processed with the help of Zipfian Estimation Techniques. This technique is </w:t>
+        <w:t xml:space="preserve">technique is </w:t>
       </w:r>
       <w:r>
         <w:t>proper</w:t>
@@ -11013,26 +11509,26 @@
         <w:rPr>
           <w:lang w:eastAsia="en-US"/>
         </w:rPr>
-        <w:t xml:space="preserve"> to extract moving and stationary blocks separately, resulting in a compression ratio twice as high as </w:t>
+        <w:t xml:space="preserve"> to extract moving and stationary blocks separately, resulting in a compression ratio twice as high as conventional MJPEG. This method encodes only the residuals of the moving blocks, producing a similar quality and </w:t>
       </w:r>
       <w:r>
         <w:rPr>
           <w:lang w:eastAsia="en-US"/>
         </w:rPr>
+        <w:t>bit rate</w:t>
+      </w:r>
+      <w:r>
+        <w:rPr>
+          <w:lang w:eastAsia="en-US"/>
+        </w:rPr>
+        <w:t xml:space="preserve"> to H.264/AVC. It requires fewer operations </w:t>
+      </w:r>
+      <w:r>
+        <w:rPr>
+          <w:lang w:eastAsia="en-US"/>
+        </w:rPr>
         <w:lastRenderedPageBreak/>
-        <w:t xml:space="preserve">conventional MJPEG. This method encodes only the residuals of the moving blocks, producing a similar quality and </w:t>
-      </w:r>
-      <w:r>
-        <w:rPr>
-          <w:lang w:eastAsia="en-US"/>
-        </w:rPr>
-        <w:t>bit rate</w:t>
-      </w:r>
-      <w:r>
-        <w:rPr>
-          <w:lang w:eastAsia="en-US"/>
-        </w:rPr>
-        <w:t xml:space="preserve"> to H.264/AVC. It requires fewer operations than conventional MJPEG if the static scene is equal to or greater than 60%.</w:t>
+        <w:t>than conventional MJPEG if the static scene is equal to or greater than 60%.</w:t>
       </w:r>
       <w:r>
         <w:rPr>
@@ -11384,10 +11880,10 @@
           <w:lang w:eastAsia="en-US"/>
         </w:rPr>
         <w:object w:dxaOrig="6856" w:dyaOrig="5029" w14:anchorId="3D17021A">
-          <v:shape id="_x0000_i1042" type="#_x0000_t75" style="width:343.1pt;height:251.7pt" o:ole="">
+          <v:shape id="_x0000_i1025" type="#_x0000_t75" style="width:343.1pt;height:251.7pt" o:ole="">
             <v:imagedata r:id="rId18" o:title=""/>
           </v:shape>
-          <o:OLEObject Type="Embed" ProgID="Word.Document.12" ShapeID="_x0000_i1042" DrawAspect="Content" ObjectID="_1811678635" r:id="rId19">
+          <o:OLEObject Type="Embed" ProgID="Word.Document.12" ShapeID="_x0000_i1025" DrawAspect="Content" ObjectID="_1811686122" r:id="rId19">
             <o:FieldCodes>\s</o:FieldCodes>
           </o:OLEObject>
         </w:object>
@@ -11706,11 +12202,7 @@
         <w:t>t</w:t>
       </w:r>
       <w:r>
-        <w:t xml:space="preserve"> is </w:t>
-      </w:r>
-      <w:r>
-        <w:lastRenderedPageBreak/>
-        <w:t xml:space="preserve">updated using a fixed period </w:t>
+        <w:t xml:space="preserve"> is updated using a fixed period </w:t>
       </w:r>
       <w:r>
         <w:rPr>
@@ -11794,7 +12286,11 @@
         <w:t xml:space="preserve">N </w:t>
       </w:r>
       <w:r>
-        <w:t xml:space="preserve">is typically an amplification factor for the variance </w:t>
+        <w:t xml:space="preserve">is typically an amplification factor for the </w:t>
+      </w:r>
+      <w:r>
+        <w:lastRenderedPageBreak/>
+        <w:t xml:space="preserve">variance </w:t>
       </w:r>
       <w:r>
         <w:rPr>
@@ -12216,10 +12712,10 @@
     <w:p>
       <w:r>
         <w:object w:dxaOrig="8280" w:dyaOrig="439" w14:anchorId="20B73F02">
-          <v:shape id="_x0000_i1043" type="#_x0000_t75" style="width:415.1pt;height:20.65pt" o:ole="">
+          <v:shape id="_x0000_i1026" type="#_x0000_t75" style="width:415.1pt;height:20.65pt" o:ole="">
             <v:imagedata r:id="rId20" o:title=""/>
           </v:shape>
-          <o:OLEObject Type="Embed" ProgID="Word.Document.12" ShapeID="_x0000_i1043" DrawAspect="Content" ObjectID="_1811678636" r:id="rId21">
+          <o:OLEObject Type="Embed" ProgID="Word.Document.12" ShapeID="_x0000_i1026" DrawAspect="Content" ObjectID="_1811686123" r:id="rId21">
             <o:FieldCodes>\s</o:FieldCodes>
           </o:OLEObject>
         </w:object>
@@ -12268,10 +12764,10 @@
           <w:lang w:eastAsia="en-US"/>
         </w:rPr>
         <w:object w:dxaOrig="8205" w:dyaOrig="734" w14:anchorId="30F8FEA1">
-          <v:shape id="_x0000_i1044" type="#_x0000_t75" style="width:411.35pt;height:36.3pt" o:ole="">
+          <v:shape id="_x0000_i1027" type="#_x0000_t75" style="width:411.35pt;height:36.3pt" o:ole="">
             <v:imagedata r:id="rId22" o:title=""/>
           </v:shape>
-          <o:OLEObject Type="Embed" ProgID="Word.Document.12" ShapeID="_x0000_i1044" DrawAspect="Content" ObjectID="_1811678637" r:id="rId23">
+          <o:OLEObject Type="Embed" ProgID="Word.Document.12" ShapeID="_x0000_i1027" DrawAspect="Content" ObjectID="_1811686124" r:id="rId23">
             <o:FieldCodes>\s</o:FieldCodes>
           </o:OLEObject>
         </w:object>
@@ -12323,11 +12819,11 @@
         <w:t>simplify</w:t>
       </w:r>
       <w:r>
-        <w:t xml:space="preserve"> the process while producing accurate results. This approach involves bypassing the calculation of pixel gradients. The outcome of this research </w:t>
+        <w:t xml:space="preserve"> the process while producing accurate results. This approach involves bypassing the calculation of pixel gradients. The outcome of this research demonstrates that the reconstruction error is less than 2% with an 8-bit fractional part </w:t>
       </w:r>
       <w:r>
         <w:lastRenderedPageBreak/>
-        <w:t>demonstrates that the reconstruction error is less than 2% with an 8-bit fractional part length. Manipulating the precision of the gradient magnitude is simple using pre-defined sine and cosine values of quantized angles.</w:t>
+        <w:t>length. Manipulating the precision of the gradient magnitude is simple using pre-defined sine and cosine values of quantized angles.</w:t>
       </w:r>
     </w:p>
     <w:p>
@@ -12532,10 +13028,10 @@
           <w:lang w:eastAsia="en-US"/>
         </w:rPr>
         <w:object w:dxaOrig="8475" w:dyaOrig="794" w14:anchorId="5B4D243A">
-          <v:shape id="_x0000_i1045" type="#_x0000_t75" style="width:424.5pt;height:40.05pt" o:ole="">
+          <v:shape id="_x0000_i1028" type="#_x0000_t75" style="width:424.5pt;height:40.05pt" o:ole="">
             <v:imagedata r:id="rId25" o:title=""/>
           </v:shape>
-          <o:OLEObject Type="Embed" ProgID="Word.Document.12" ShapeID="_x0000_i1045" DrawAspect="Content" ObjectID="_1811678638" r:id="rId26">
+          <o:OLEObject Type="Embed" ProgID="Word.Document.12" ShapeID="_x0000_i1028" DrawAspect="Content" ObjectID="_1811686125" r:id="rId26">
             <o:FieldCodes>\s</o:FieldCodes>
           </o:OLEObject>
         </w:object>
@@ -12914,7 +13410,7 @@
         <w:t xml:space="preserve"> </w:t>
       </w:r>
       <w:bookmarkStart w:id="58" w:name="_Ref156035839"/>
-      <w:bookmarkEnd w:id="23"/>
+      <w:bookmarkEnd w:id="24"/>
       <w:bookmarkEnd w:id="47"/>
     </w:p>
     <w:p>
@@ -13306,7 +13802,7 @@
           <v:shape id="_x0000_i1029" type="#_x0000_t75" style="width:271.1pt;height:47.6pt" o:ole="">
             <v:imagedata r:id="rId27" o:title=""/>
           </v:shape>
-          <o:OLEObject Type="Embed" ProgID="Word.Document.12" ShapeID="_x0000_i1029" DrawAspect="Content" ObjectID="_1811678639" r:id="rId28">
+          <o:OLEObject Type="Embed" ProgID="Word.Document.12" ShapeID="_x0000_i1029" DrawAspect="Content" ObjectID="_1811686126" r:id="rId28">
             <o:FieldCodes>\s</o:FieldCodes>
           </o:OLEObject>
         </w:object>
@@ -16823,6 +17319,155 @@
     </w:lvl>
   </w:abstractNum>
   <w:abstractNum w:abstractNumId="10" w15:restartNumberingAfterBreak="0">
+    <w:nsid w:val="6BF84F10"/>
+    <w:multiLevelType w:val="multilevel"/>
+    <w:tmpl w:val="C9207C9E"/>
+    <w:lvl w:ilvl="0">
+      <w:start w:val="1"/>
+      <w:numFmt w:val="bullet"/>
+      <w:lvlText w:val=""/>
+      <w:lvlJc w:val="left"/>
+      <w:pPr>
+        <w:tabs>
+          <w:tab w:val="num" w:pos="720"/>
+        </w:tabs>
+        <w:ind w:left="720" w:hanging="360"/>
+      </w:pPr>
+      <w:rPr>
+        <w:rFonts w:ascii="Symbol" w:hAnsi="Symbol" w:hint="default"/>
+        <w:sz w:val="20"/>
+      </w:rPr>
+    </w:lvl>
+    <w:lvl w:ilvl="1" w:tentative="1">
+      <w:start w:val="1"/>
+      <w:numFmt w:val="bullet"/>
+      <w:lvlText w:val="o"/>
+      <w:lvlJc w:val="left"/>
+      <w:pPr>
+        <w:tabs>
+          <w:tab w:val="num" w:pos="1440"/>
+        </w:tabs>
+        <w:ind w:left="1440" w:hanging="360"/>
+      </w:pPr>
+      <w:rPr>
+        <w:rFonts w:ascii="Courier New" w:hAnsi="Courier New" w:hint="default"/>
+        <w:sz w:val="20"/>
+      </w:rPr>
+    </w:lvl>
+    <w:lvl w:ilvl="2" w:tentative="1">
+      <w:start w:val="1"/>
+      <w:numFmt w:val="bullet"/>
+      <w:lvlText w:val=""/>
+      <w:lvlJc w:val="left"/>
+      <w:pPr>
+        <w:tabs>
+          <w:tab w:val="num" w:pos="2160"/>
+        </w:tabs>
+        <w:ind w:left="2160" w:hanging="360"/>
+      </w:pPr>
+      <w:rPr>
+        <w:rFonts w:ascii="Wingdings" w:hAnsi="Wingdings" w:hint="default"/>
+        <w:sz w:val="20"/>
+      </w:rPr>
+    </w:lvl>
+    <w:lvl w:ilvl="3" w:tentative="1">
+      <w:start w:val="1"/>
+      <w:numFmt w:val="bullet"/>
+      <w:lvlText w:val=""/>
+      <w:lvlJc w:val="left"/>
+      <w:pPr>
+        <w:tabs>
+          <w:tab w:val="num" w:pos="2880"/>
+        </w:tabs>
+        <w:ind w:left="2880" w:hanging="360"/>
+      </w:pPr>
+      <w:rPr>
+        <w:rFonts w:ascii="Wingdings" w:hAnsi="Wingdings" w:hint="default"/>
+        <w:sz w:val="20"/>
+      </w:rPr>
+    </w:lvl>
+    <w:lvl w:ilvl="4" w:tentative="1">
+      <w:start w:val="1"/>
+      <w:numFmt w:val="bullet"/>
+      <w:lvlText w:val=""/>
+      <w:lvlJc w:val="left"/>
+      <w:pPr>
+        <w:tabs>
+          <w:tab w:val="num" w:pos="3600"/>
+        </w:tabs>
+        <w:ind w:left="3600" w:hanging="360"/>
+      </w:pPr>
+      <w:rPr>
+        <w:rFonts w:ascii="Wingdings" w:hAnsi="Wingdings" w:hint="default"/>
+        <w:sz w:val="20"/>
+      </w:rPr>
+    </w:lvl>
+    <w:lvl w:ilvl="5" w:tentative="1">
+      <w:start w:val="1"/>
+      <w:numFmt w:val="bullet"/>
+      <w:lvlText w:val=""/>
+      <w:lvlJc w:val="left"/>
+      <w:pPr>
+        <w:tabs>
+          <w:tab w:val="num" w:pos="4320"/>
+        </w:tabs>
+        <w:ind w:left="4320" w:hanging="360"/>
+      </w:pPr>
+      <w:rPr>
+        <w:rFonts w:ascii="Wingdings" w:hAnsi="Wingdings" w:hint="default"/>
+        <w:sz w:val="20"/>
+      </w:rPr>
+    </w:lvl>
+    <w:lvl w:ilvl="6" w:tentative="1">
+      <w:start w:val="1"/>
+      <w:numFmt w:val="bullet"/>
+      <w:lvlText w:val=""/>
+      <w:lvlJc w:val="left"/>
+      <w:pPr>
+        <w:tabs>
+          <w:tab w:val="num" w:pos="5040"/>
+        </w:tabs>
+        <w:ind w:left="5040" w:hanging="360"/>
+      </w:pPr>
+      <w:rPr>
+        <w:rFonts w:ascii="Wingdings" w:hAnsi="Wingdings" w:hint="default"/>
+        <w:sz w:val="20"/>
+      </w:rPr>
+    </w:lvl>
+    <w:lvl w:ilvl="7" w:tentative="1">
+      <w:start w:val="1"/>
+      <w:numFmt w:val="bullet"/>
+      <w:lvlText w:val=""/>
+      <w:lvlJc w:val="left"/>
+      <w:pPr>
+        <w:tabs>
+          <w:tab w:val="num" w:pos="5760"/>
+        </w:tabs>
+        <w:ind w:left="5760" w:hanging="360"/>
+      </w:pPr>
+      <w:rPr>
+        <w:rFonts w:ascii="Wingdings" w:hAnsi="Wingdings" w:hint="default"/>
+        <w:sz w:val="20"/>
+      </w:rPr>
+    </w:lvl>
+    <w:lvl w:ilvl="8" w:tentative="1">
+      <w:start w:val="1"/>
+      <w:numFmt w:val="bullet"/>
+      <w:lvlText w:val=""/>
+      <w:lvlJc w:val="left"/>
+      <w:pPr>
+        <w:tabs>
+          <w:tab w:val="num" w:pos="6480"/>
+        </w:tabs>
+        <w:ind w:left="6480" w:hanging="360"/>
+      </w:pPr>
+      <w:rPr>
+        <w:rFonts w:ascii="Wingdings" w:hAnsi="Wingdings" w:hint="default"/>
+        <w:sz w:val="20"/>
+      </w:rPr>
+    </w:lvl>
+  </w:abstractNum>
+  <w:abstractNum w:abstractNumId="11" w15:restartNumberingAfterBreak="0">
     <w:nsid w:val="7AB36B58"/>
     <w:multiLevelType w:val="hybridMultilevel"/>
     <w:tmpl w:val="B12A2620"/>
@@ -17119,6 +17764,9 @@
     <w:abstractNumId w:val="1"/>
   </w:num>
   <w:num w:numId="17" w16cid:durableId="891425949">
+    <w:abstractNumId w:val="11"/>
+  </w:num>
+  <w:num w:numId="18" w16cid:durableId="812214900">
     <w:abstractNumId w:val="10"/>
   </w:num>
   <w:numIdMacAtCleanup w:val="7"/>

</xml_diff>

<commit_message>
update PDF for end of Chapter I and intro Chapter II
</commit_message>
<xml_diff>
--- a/Report_Thesis_2025.docx
+++ b/Report_Thesis_2025.docx
@@ -2847,7 +2847,7 @@
               <w:rPr>
                 <w:webHidden/>
               </w:rPr>
-              <w:t>6</w:t>
+              <w:t>5</w:t>
             </w:r>
             <w:r>
               <w:rPr>
@@ -2898,18 +2898,15 @@
               <w:rPr>
                 <w:webHidden/>
               </w:rPr>
-            </w:r>
-            <w:r>
-              <w:rPr>
-                <w:webHidden/>
-              </w:rPr>
               <w:fldChar w:fldCharType="separate"/>
             </w:r>
             <w:r>
               <w:rPr>
-                <w:webHidden/>
-              </w:rPr>
-              <w:t>7</w:t>
+                <w:b w:val="0"/>
+                <w:bCs/>
+                <w:webHidden/>
+              </w:rPr>
+              <w:t>Error! Bookmark not defined.</w:t>
             </w:r>
             <w:r>
               <w:rPr>
@@ -2960,18 +2957,15 @@
               <w:rPr>
                 <w:webHidden/>
               </w:rPr>
-            </w:r>
-            <w:r>
-              <w:rPr>
-                <w:webHidden/>
-              </w:rPr>
               <w:fldChar w:fldCharType="separate"/>
             </w:r>
             <w:r>
               <w:rPr>
-                <w:webHidden/>
-              </w:rPr>
-              <w:t>7</w:t>
+                <w:b/>
+                <w:bCs w:val="0"/>
+                <w:webHidden/>
+              </w:rPr>
+              <w:t>Error! Bookmark not defined.</w:t>
             </w:r>
             <w:r>
               <w:rPr>
@@ -3043,7 +3037,7 @@
                 <w:noProof/>
                 <w:webHidden/>
               </w:rPr>
-              <w:t>8</w:t>
+              <w:t>7</w:t>
             </w:r>
             <w:r>
               <w:rPr>
@@ -3386,7 +3380,7 @@
                 <w:noProof/>
                 <w:webHidden/>
               </w:rPr>
-              <w:t>16</w:t>
+              <w:t>15</w:t>
             </w:r>
             <w:r>
               <w:rPr>
@@ -3449,7 +3443,7 @@
               <w:rPr>
                 <w:webHidden/>
               </w:rPr>
-              <w:t>22</w:t>
+              <w:t>16</w:t>
             </w:r>
             <w:r>
               <w:rPr>
@@ -3511,7 +3505,7 @@
               <w:rPr>
                 <w:webHidden/>
               </w:rPr>
-              <w:t>23</w:t>
+              <w:t>17</w:t>
             </w:r>
             <w:r>
               <w:rPr>
@@ -3573,7 +3567,7 @@
               <w:rPr>
                 <w:webHidden/>
               </w:rPr>
-              <w:t>23</w:t>
+              <w:t>17</w:t>
             </w:r>
             <w:r>
               <w:rPr>
@@ -3645,7 +3639,7 @@
                 <w:noProof/>
                 <w:webHidden/>
               </w:rPr>
-              <w:t>24</w:t>
+              <w:t>17</w:t>
             </w:r>
             <w:r>
               <w:rPr>
@@ -3718,7 +3712,7 @@
                 <w:noProof/>
                 <w:webHidden/>
               </w:rPr>
-              <w:t>26</w:t>
+              <w:t>17</w:t>
             </w:r>
             <w:r>
               <w:rPr>
@@ -3781,7 +3775,7 @@
               <w:rPr>
                 <w:webHidden/>
               </w:rPr>
-              <w:t>26</w:t>
+              <w:t>18</w:t>
             </w:r>
             <w:r>
               <w:rPr>
@@ -3853,7 +3847,7 @@
                 <w:noProof/>
                 <w:webHidden/>
               </w:rPr>
-              <w:t>26</w:t>
+              <w:t>18</w:t>
             </w:r>
             <w:r>
               <w:rPr>
@@ -3926,7 +3920,7 @@
                 <w:noProof/>
                 <w:webHidden/>
               </w:rPr>
-              <w:t>28</w:t>
+              <w:t>18</w:t>
             </w:r>
             <w:r>
               <w:rPr>
@@ -3999,7 +3993,7 @@
                 <w:noProof/>
                 <w:webHidden/>
               </w:rPr>
-              <w:t>29</w:t>
+              <w:t>18</w:t>
             </w:r>
             <w:r>
               <w:rPr>
@@ -4062,7 +4056,7 @@
               <w:rPr>
                 <w:webHidden/>
               </w:rPr>
-              <w:t>31</w:t>
+              <w:t>19</w:t>
             </w:r>
             <w:r>
               <w:rPr>
@@ -4124,7 +4118,7 @@
               <w:rPr>
                 <w:webHidden/>
               </w:rPr>
-              <w:t>32</w:t>
+              <w:t>19</w:t>
             </w:r>
             <w:r>
               <w:rPr>
@@ -4186,7 +4180,7 @@
               <w:rPr>
                 <w:webHidden/>
               </w:rPr>
-              <w:t>34</w:t>
+              <w:t>20</w:t>
             </w:r>
             <w:r>
               <w:rPr>
@@ -7448,20 +7442,16 @@
             <w:noProof/>
             <w:webHidden/>
           </w:rPr>
-        </w:r>
-        <w:r>
-          <w:rPr>
-            <w:noProof/>
-            <w:webHidden/>
-          </w:rPr>
           <w:fldChar w:fldCharType="separate"/>
         </w:r>
         <w:r>
           <w:rPr>
+            <w:b/>
+            <w:bCs/>
             <w:noProof/>
             <w:webHidden/>
           </w:rPr>
-          <w:t>19</w:t>
+          <w:t>Error! Bookmark not defined.</w:t>
         </w:r>
         <w:r>
           <w:rPr>
@@ -7520,20 +7510,16 @@
             <w:noProof/>
             <w:webHidden/>
           </w:rPr>
-        </w:r>
-        <w:r>
-          <w:rPr>
-            <w:noProof/>
-            <w:webHidden/>
-          </w:rPr>
           <w:fldChar w:fldCharType="separate"/>
         </w:r>
         <w:r>
           <w:rPr>
+            <w:b/>
+            <w:bCs/>
             <w:noProof/>
             <w:webHidden/>
           </w:rPr>
-          <w:t>24</w:t>
+          <w:t>Error! Bookmark not defined.</w:t>
         </w:r>
         <w:r>
           <w:rPr>
@@ -9630,8 +9616,8 @@
           <w:shd w:val="clear" w:color="auto" w:fill="FFFFFF"/>
         </w:rPr>
       </w:pPr>
-      <w:bookmarkStart w:id="25" w:name="_Ref155729541"/>
-      <w:bookmarkStart w:id="26" w:name="_Ref156740705"/>
+      <w:bookmarkStart w:id="25" w:name="_Ref156740705"/>
+      <w:bookmarkStart w:id="26" w:name="_Ref155729541"/>
       <w:bookmarkStart w:id="27" w:name="_Ref156035818"/>
       <w:r>
         <w:rPr>
@@ -9722,6 +9708,7 @@
           <w:iCs/>
           <w:shd w:val="clear" w:color="auto" w:fill="FFFFFF"/>
         </w:rPr>
+        <w:instrText xml:space="preserve"> \* MERGEFORMAT </w:instrText>
       </w:r>
       <w:r>
         <w:rPr>
@@ -9729,7 +9716,6 @@
           <w:iCs/>
           <w:shd w:val="clear" w:color="auto" w:fill="FFFFFF"/>
         </w:rPr>
-        <w:instrText xml:space="preserve"> \* MERGEFORMAT </w:instrText>
       </w:r>
       <w:r>
         <w:rPr>
@@ -9827,7 +9813,7 @@
           <w:iCs/>
           <w:shd w:val="clear" w:color="auto" w:fill="FFFFFF"/>
         </w:rPr>
-        <w:instrText xml:space="preserve"> REF _Ref201073236 \r \h </w:instrText>
+        <w:instrText xml:space="preserve"> REF _Ref201073236 \r \h  \* MERGEFORMAT </w:instrText>
       </w:r>
       <w:r>
         <w:rPr>
@@ -9835,14 +9821,6 @@
           <w:iCs/>
           <w:shd w:val="clear" w:color="auto" w:fill="FFFFFF"/>
         </w:rPr>
-      </w:r>
-      <w:r>
-        <w:rPr>
-          <w:i/>
-          <w:iCs/>
-          <w:shd w:val="clear" w:color="auto" w:fill="FFFFFF"/>
-        </w:rPr>
-        <w:instrText xml:space="preserve"> \* MERGEFORMAT </w:instrText>
       </w:r>
       <w:r>
         <w:rPr>
@@ -10122,7 +10100,33 @@
           <w:iCs/>
           <w:shd w:val="clear" w:color="auto" w:fill="FFFFFF"/>
         </w:rPr>
-        <w:t>Conclusions</w:t>
+        <w:t>Conclusions:</w:t>
+      </w:r>
+      <w:r>
+        <w:rPr>
+          <w:b/>
+          <w:bCs/>
+          <w:shd w:val="clear" w:color="auto" w:fill="FFFFFF"/>
+        </w:rPr>
+        <w:t xml:space="preserve"> </w:t>
+      </w:r>
+      <w:r>
+        <w:rPr>
+          <w:shd w:val="clear" w:color="auto" w:fill="FFFFFF"/>
+        </w:rPr>
+        <w:t>T</w:t>
+      </w:r>
+      <w:r>
+        <w:rPr>
+          <w:shd w:val="clear" w:color="auto" w:fill="FFFFFF"/>
+        </w:rPr>
+        <w:t>his final section summarizes all components introduced in</w:t>
+      </w:r>
+      <w:r>
+        <w:rPr>
+          <w:shd w:val="clear" w:color="auto" w:fill="FFFFFF"/>
+        </w:rPr>
+        <w:t xml:space="preserve"> the </w:t>
       </w:r>
       <w:r>
         <w:rPr>
@@ -10130,33 +10134,7 @@
           <w:iCs/>
           <w:shd w:val="clear" w:color="auto" w:fill="FFFFFF"/>
         </w:rPr>
-        <w:t>:</w:t>
-      </w:r>
-      <w:r>
-        <w:rPr>
-          <w:b/>
-          <w:bCs/>
-          <w:shd w:val="clear" w:color="auto" w:fill="FFFFFF"/>
-        </w:rPr>
-        <w:t xml:space="preserve"> </w:t>
-      </w:r>
-      <w:r>
-        <w:rPr>
-          <w:shd w:val="clear" w:color="auto" w:fill="FFFFFF"/>
-        </w:rPr>
-        <w:t>T</w:t>
-      </w:r>
-      <w:r>
-        <w:rPr>
-          <w:shd w:val="clear" w:color="auto" w:fill="FFFFFF"/>
-        </w:rPr>
-        <w:t>his final section summarizes all components introduced in</w:t>
-      </w:r>
-      <w:r>
-        <w:rPr>
-          <w:shd w:val="clear" w:color="auto" w:fill="FFFFFF"/>
-        </w:rPr>
-        <w:t xml:space="preserve"> the </w:t>
+        <w:fldChar w:fldCharType="begin"/>
       </w:r>
       <w:r>
         <w:rPr>
@@ -10164,7 +10142,7 @@
           <w:iCs/>
           <w:shd w:val="clear" w:color="auto" w:fill="FFFFFF"/>
         </w:rPr>
-        <w:fldChar w:fldCharType="begin"/>
+        <w:instrText xml:space="preserve"> REF _Ref201065845 \r \h </w:instrText>
       </w:r>
       <w:r>
         <w:rPr>
@@ -10172,7 +10150,7 @@
           <w:iCs/>
           <w:shd w:val="clear" w:color="auto" w:fill="FFFFFF"/>
         </w:rPr>
-        <w:instrText xml:space="preserve"> REF _Ref201065845 \r \h </w:instrText>
+        <w:instrText xml:space="preserve"> \* MERGEFORMAT </w:instrText>
       </w:r>
       <w:r>
         <w:rPr>
@@ -10187,7 +10165,7 @@
           <w:iCs/>
           <w:shd w:val="clear" w:color="auto" w:fill="FFFFFF"/>
         </w:rPr>
-        <w:instrText xml:space="preserve"> \* MERGEFORMAT </w:instrText>
+        <w:fldChar w:fldCharType="separate"/>
       </w:r>
       <w:r>
         <w:rPr>
@@ -10195,7 +10173,7 @@
           <w:iCs/>
           <w:shd w:val="clear" w:color="auto" w:fill="FFFFFF"/>
         </w:rPr>
-        <w:fldChar w:fldCharType="separate"/>
+        <w:t>Chapter 2</w:t>
       </w:r>
       <w:r>
         <w:rPr>
@@ -10203,47 +10181,39 @@
           <w:iCs/>
           <w:shd w:val="clear" w:color="auto" w:fill="FFFFFF"/>
         </w:rPr>
-        <w:t>Chapter 2</w:t>
-      </w:r>
+        <w:fldChar w:fldCharType="end"/>
+      </w:r>
+      <w:r>
+        <w:rPr>
+          <w:shd w:val="clear" w:color="auto" w:fill="FFFFFF"/>
+        </w:rPr>
+        <w:t xml:space="preserve"> and prepares for the system implementation and evaluation that will follow in later chapters.</w:t>
+      </w:r>
+    </w:p>
+    <w:p>
+      <w:pPr>
+        <w:rPr>
+          <w:shd w:val="clear" w:color="auto" w:fill="FFFFFF"/>
+          <w:lang w:val="en" w:eastAsia="en-US"/>
+        </w:rPr>
+      </w:pPr>
       <w:r>
         <w:rPr>
           <w:i/>
           <w:iCs/>
           <w:shd w:val="clear" w:color="auto" w:fill="FFFFFF"/>
-        </w:rPr>
-        <w:fldChar w:fldCharType="end"/>
-      </w:r>
-      <w:r>
-        <w:rPr>
-          <w:shd w:val="clear" w:color="auto" w:fill="FFFFFF"/>
-        </w:rPr>
-        <w:t xml:space="preserve"> and prepares for the system implementation and evaluation that will follow in later chapters.</w:t>
+          <w:lang w:val="en" w:eastAsia="en-US"/>
+        </w:rPr>
+        <w:lastRenderedPageBreak/>
+        <w:t>.</w:t>
       </w:r>
     </w:p>
     <w:p>
       <w:pPr>
-        <w:rPr>
-          <w:shd w:val="clear" w:color="auto" w:fill="FFFFFF"/>
-          <w:lang w:val="en" w:eastAsia="en-US"/>
-        </w:rPr>
-      </w:pPr>
-      <w:r>
-        <w:rPr>
-          <w:i/>
-          <w:iCs/>
-          <w:shd w:val="clear" w:color="auto" w:fill="FFFFFF"/>
-          <w:lang w:val="en" w:eastAsia="en-US"/>
-        </w:rPr>
-        <w:lastRenderedPageBreak/>
-        <w:t>.</w:t>
-      </w:r>
-    </w:p>
-    <w:p>
-      <w:pPr>
         <w:pStyle w:val="Heading2"/>
       </w:pPr>
       <w:bookmarkStart w:id="28" w:name="_Ref201073236"/>
-      <w:bookmarkEnd w:id="26"/>
+      <w:bookmarkEnd w:id="25"/>
       <w:r>
         <w:t>Hardware System Architecture</w:t>
       </w:r>
@@ -11401,7 +11371,7 @@
       <w:r>
         <w:t xml:space="preserve"> camera</w:t>
       </w:r>
-      <w:bookmarkEnd w:id="25"/>
+      <w:bookmarkEnd w:id="26"/>
       <w:bookmarkEnd w:id="27"/>
       <w:bookmarkEnd w:id="36"/>
       <w:bookmarkEnd w:id="37"/>
@@ -11883,7 +11853,7 @@
           <v:shape id="_x0000_i1025" type="#_x0000_t75" style="width:343.1pt;height:251.7pt" o:ole="">
             <v:imagedata r:id="rId18" o:title=""/>
           </v:shape>
-          <o:OLEObject Type="Embed" ProgID="Word.Document.12" ShapeID="_x0000_i1025" DrawAspect="Content" ObjectID="_1811686122" r:id="rId19">
+          <o:OLEObject Type="Embed" ProgID="Word.Document.12" ShapeID="_x0000_i1025" DrawAspect="Content" ObjectID="_1811686597" r:id="rId19">
             <o:FieldCodes>\s</o:FieldCodes>
           </o:OLEObject>
         </w:object>
@@ -12715,7 +12685,7 @@
           <v:shape id="_x0000_i1026" type="#_x0000_t75" style="width:415.1pt;height:20.65pt" o:ole="">
             <v:imagedata r:id="rId20" o:title=""/>
           </v:shape>
-          <o:OLEObject Type="Embed" ProgID="Word.Document.12" ShapeID="_x0000_i1026" DrawAspect="Content" ObjectID="_1811686123" r:id="rId21">
+          <o:OLEObject Type="Embed" ProgID="Word.Document.12" ShapeID="_x0000_i1026" DrawAspect="Content" ObjectID="_1811686598" r:id="rId21">
             <o:FieldCodes>\s</o:FieldCodes>
           </o:OLEObject>
         </w:object>
@@ -12767,7 +12737,7 @@
           <v:shape id="_x0000_i1027" type="#_x0000_t75" style="width:411.35pt;height:36.3pt" o:ole="">
             <v:imagedata r:id="rId22" o:title=""/>
           </v:shape>
-          <o:OLEObject Type="Embed" ProgID="Word.Document.12" ShapeID="_x0000_i1027" DrawAspect="Content" ObjectID="_1811686124" r:id="rId23">
+          <o:OLEObject Type="Embed" ProgID="Word.Document.12" ShapeID="_x0000_i1027" DrawAspect="Content" ObjectID="_1811686599" r:id="rId23">
             <o:FieldCodes>\s</o:FieldCodes>
           </o:OLEObject>
         </w:object>
@@ -13031,7 +13001,7 @@
           <v:shape id="_x0000_i1028" type="#_x0000_t75" style="width:424.5pt;height:40.05pt" o:ole="">
             <v:imagedata r:id="rId25" o:title=""/>
           </v:shape>
-          <o:OLEObject Type="Embed" ProgID="Word.Document.12" ShapeID="_x0000_i1028" DrawAspect="Content" ObjectID="_1811686125" r:id="rId26">
+          <o:OLEObject Type="Embed" ProgID="Word.Document.12" ShapeID="_x0000_i1028" DrawAspect="Content" ObjectID="_1811686600" r:id="rId26">
             <o:FieldCodes>\s</o:FieldCodes>
           </o:OLEObject>
         </w:object>
@@ -13259,7 +13229,7 @@
         <w:rPr>
           <w:noProof/>
         </w:rPr>
-        <w:t>3</w:t>
+        <w:t>2</w:t>
       </w:r>
       <w:r>
         <w:rPr>
@@ -13327,7 +13297,7 @@
         <w:rPr>
           <w:noProof/>
         </w:rPr>
-        <w:t>4</w:t>
+        <w:t>3</w:t>
       </w:r>
       <w:r>
         <w:rPr>
@@ -13802,7 +13772,7 @@
           <v:shape id="_x0000_i1029" type="#_x0000_t75" style="width:271.1pt;height:47.6pt" o:ole="">
             <v:imagedata r:id="rId27" o:title=""/>
           </v:shape>
-          <o:OLEObject Type="Embed" ProgID="Word.Document.12" ShapeID="_x0000_i1029" DrawAspect="Content" ObjectID="_1811686126" r:id="rId28">
+          <o:OLEObject Type="Embed" ProgID="Word.Document.12" ShapeID="_x0000_i1029" DrawAspect="Content" ObjectID="_1811686601" r:id="rId28">
             <o:FieldCodes>\s</o:FieldCodes>
           </o:OLEObject>
         </w:object>
@@ -18318,6 +18288,7 @@
   <w:style w:type="character" w:default="1" w:styleId="DefaultParagraphFont">
     <w:name w:val="Default Paragraph Font"/>
     <w:uiPriority w:val="1"/>
+    <w:semiHidden/>
     <w:unhideWhenUsed/>
   </w:style>
   <w:style w:type="table" w:default="1" w:styleId="TableNormal">

</xml_diff>

<commit_message>
begin of chapter 2
</commit_message>
<xml_diff>
--- a/Report_Thesis_2025.docx
+++ b/Report_Thesis_2025.docx
@@ -2898,6 +2898,11 @@
               <w:rPr>
                 <w:webHidden/>
               </w:rPr>
+            </w:r>
+            <w:r>
+              <w:rPr>
+                <w:webHidden/>
+              </w:rPr>
               <w:fldChar w:fldCharType="separate"/>
             </w:r>
             <w:r>
@@ -2952,6 +2957,11 @@
                 <w:webHidden/>
               </w:rPr>
               <w:instrText xml:space="preserve"> PAGEREF _Toc201044038 \h </w:instrText>
+            </w:r>
+            <w:r>
+              <w:rPr>
+                <w:webHidden/>
+              </w:rPr>
             </w:r>
             <w:r>
               <w:rPr>
@@ -7442,6 +7452,12 @@
             <w:noProof/>
             <w:webHidden/>
           </w:rPr>
+        </w:r>
+        <w:r>
+          <w:rPr>
+            <w:noProof/>
+            <w:webHidden/>
+          </w:rPr>
           <w:fldChar w:fldCharType="separate"/>
         </w:r>
         <w:r>
@@ -7504,6 +7520,12 @@
             <w:webHidden/>
           </w:rPr>
           <w:instrText xml:space="preserve"> PAGEREF _Toc157527577 \h </w:instrText>
+        </w:r>
+        <w:r>
+          <w:rPr>
+            <w:noProof/>
+            <w:webHidden/>
+          </w:rPr>
         </w:r>
         <w:r>
           <w:rPr>
@@ -9623,31 +9645,168 @@
         <w:rPr>
           <w:shd w:val="clear" w:color="auto" w:fill="FFFFFF"/>
         </w:rPr>
-        <w:t xml:space="preserve">The first chapter of this thesis provided an overview of IoT technology and its practical applications in fire detection and monitoring. It also discussed the current state of research and proposed a new direction by enhancing existing ideas with the use of radio communication. While many previous systems relied on Wi-Fi or GSM, this thesis focuses on integrating HC-12 wireless modules for long-range, </w:t>
-      </w:r>
-      <w:r>
-        <w:rPr>
-          <w:shd w:val="clear" w:color="auto" w:fill="FFFFFF"/>
-        </w:rPr>
-        <w:t xml:space="preserve">low-cost, </w:t>
-      </w:r>
-      <w:r>
-        <w:rPr>
-          <w:shd w:val="clear" w:color="auto" w:fill="FFFFFF"/>
-        </w:rPr>
-        <w:t xml:space="preserve">low-power communication. The core goal is to build an IoT-based system </w:t>
-      </w:r>
-      <w:r>
-        <w:rPr>
-          <w:shd w:val="clear" w:color="auto" w:fill="FFFFFF"/>
-        </w:rPr>
-        <w:t>that monitors, detects fire, and alerts</w:t>
-      </w:r>
-      <w:r>
-        <w:rPr>
-          <w:shd w:val="clear" w:color="auto" w:fill="FFFFFF"/>
-        </w:rPr>
-        <w:t xml:space="preserve"> in real time.</w:t>
+        <w:t xml:space="preserve">The first chapter of this thesis provided an overview of IoT technology and its applications in fire detection and monitoring. </w:t>
+      </w:r>
+      <w:r>
+        <w:rPr>
+          <w:shd w:val="clear" w:color="auto" w:fill="FFFFFF"/>
+        </w:rPr>
+        <w:t xml:space="preserve">It also discussed the current state of fire </w:t>
+      </w:r>
+      <w:r>
+        <w:rPr>
+          <w:shd w:val="clear" w:color="auto" w:fill="FFFFFF"/>
+        </w:rPr>
+        <w:t>accidents</w:t>
+      </w:r>
+      <w:r>
+        <w:rPr>
+          <w:shd w:val="clear" w:color="auto" w:fill="FFFFFF"/>
+        </w:rPr>
+        <w:t xml:space="preserve"> occurring in many places today</w:t>
+      </w:r>
+      <w:r>
+        <w:rPr>
+          <w:shd w:val="clear" w:color="auto" w:fill="FFFFFF"/>
+        </w:rPr>
+        <w:t>,</w:t>
+      </w:r>
+      <w:r>
+        <w:t xml:space="preserve"> </w:t>
+      </w:r>
+      <w:r>
+        <w:rPr>
+          <w:shd w:val="clear" w:color="auto" w:fill="FFFFFF"/>
+        </w:rPr>
+        <w:t>highlighting the need for more efficient solutions</w:t>
+      </w:r>
+      <w:r>
+        <w:rPr>
+          <w:shd w:val="clear" w:color="auto" w:fill="FFFFFF"/>
+        </w:rPr>
+        <w:t>.</w:t>
+      </w:r>
+      <w:r>
+        <w:rPr>
+          <w:shd w:val="clear" w:color="auto" w:fill="FFFFFF"/>
+        </w:rPr>
+        <w:t xml:space="preserve"> </w:t>
+      </w:r>
+      <w:r>
+        <w:rPr>
+          <w:shd w:val="clear" w:color="auto" w:fill="FFFFFF"/>
+        </w:rPr>
+        <w:t>Furthermore</w:t>
+      </w:r>
+      <w:r>
+        <w:rPr>
+          <w:shd w:val="clear" w:color="auto" w:fill="FFFFFF"/>
+        </w:rPr>
+        <w:t>, with the current state of fire, the thesis</w:t>
+      </w:r>
+      <w:r>
+        <w:rPr>
+          <w:shd w:val="clear" w:color="auto" w:fill="FFFFFF"/>
+        </w:rPr>
+        <w:t xml:space="preserve"> proposed a new direction by enhancing existing ideas with the use of radio communication. While many previous systems </w:t>
+      </w:r>
+      <w:r>
+        <w:rPr>
+          <w:shd w:val="clear" w:color="auto" w:fill="FFFFFF"/>
+        </w:rPr>
+        <w:t>deploy</w:t>
+      </w:r>
+      <w:r>
+        <w:rPr>
+          <w:shd w:val="clear" w:color="auto" w:fill="FFFFFF"/>
+        </w:rPr>
+        <w:t xml:space="preserve"> on Wi-Fi or GSM, this thesis focuses on </w:t>
+      </w:r>
+      <w:r>
+        <w:rPr>
+          <w:shd w:val="clear" w:color="auto" w:fill="FFFFFF"/>
+        </w:rPr>
+        <w:t>using</w:t>
+      </w:r>
+      <w:r>
+        <w:rPr>
+          <w:shd w:val="clear" w:color="auto" w:fill="FFFFFF"/>
+        </w:rPr>
+        <w:t xml:space="preserve"> HC-12 wireless modules for </w:t>
+      </w:r>
+      <w:r>
+        <w:rPr>
+          <w:i/>
+          <w:iCs/>
+          <w:shd w:val="clear" w:color="auto" w:fill="FFFFFF"/>
+        </w:rPr>
+        <w:t>long-range, low-cost, low-power</w:t>
+      </w:r>
+      <w:r>
+        <w:rPr>
+          <w:shd w:val="clear" w:color="auto" w:fill="FFFFFF"/>
+        </w:rPr>
+        <w:t xml:space="preserve"> communication. The </w:t>
+      </w:r>
+      <w:r>
+        <w:rPr>
+          <w:shd w:val="clear" w:color="auto" w:fill="FFFFFF"/>
+        </w:rPr>
+        <w:t>main</w:t>
+      </w:r>
+      <w:r>
+        <w:rPr>
+          <w:shd w:val="clear" w:color="auto" w:fill="FFFFFF"/>
+        </w:rPr>
+        <w:t xml:space="preserve"> goal is to </w:t>
+      </w:r>
+      <w:r>
+        <w:rPr>
+          <w:shd w:val="clear" w:color="auto" w:fill="FFFFFF"/>
+        </w:rPr>
+        <w:t>develop</w:t>
+      </w:r>
+      <w:r>
+        <w:rPr>
+          <w:shd w:val="clear" w:color="auto" w:fill="FFFFFF"/>
+        </w:rPr>
+        <w:t xml:space="preserve"> an IoT-based system </w:t>
+      </w:r>
+      <w:r>
+        <w:rPr>
+          <w:shd w:val="clear" w:color="auto" w:fill="FFFFFF"/>
+        </w:rPr>
+        <w:t>that monitors, detects fire</w:t>
+      </w:r>
+      <w:r>
+        <w:rPr>
+          <w:shd w:val="clear" w:color="auto" w:fill="FFFFFF"/>
+        </w:rPr>
+        <w:t>s</w:t>
+      </w:r>
+      <w:r>
+        <w:rPr>
+          <w:shd w:val="clear" w:color="auto" w:fill="FFFFFF"/>
+        </w:rPr>
+        <w:t>, and alerts</w:t>
+      </w:r>
+      <w:r>
+        <w:rPr>
+          <w:shd w:val="clear" w:color="auto" w:fill="FFFFFF"/>
+        </w:rPr>
+        <w:t xml:space="preserve"> in real</w:t>
+      </w:r>
+      <w:r>
+        <w:rPr>
+          <w:shd w:val="clear" w:color="auto" w:fill="FFFFFF"/>
+        </w:rPr>
+        <w:t>-</w:t>
+      </w:r>
+      <w:r>
+        <w:rPr>
+          <w:shd w:val="clear" w:color="auto" w:fill="FFFFFF"/>
+        </w:rPr>
+        <w:t>time.</w:t>
       </w:r>
     </w:p>
     <w:p>
@@ -9757,7 +9916,7 @@
         <w:rPr>
           <w:shd w:val="clear" w:color="auto" w:fill="FFFFFF"/>
         </w:rPr>
-        <w:t xml:space="preserve"> hardware devices:</w:t>
+        <w:t>:</w:t>
       </w:r>
       <w:r>
         <w:rPr>
@@ -9776,7 +9935,19 @@
         <w:rPr>
           <w:shd w:val="clear" w:color="auto" w:fill="FFFFFF"/>
         </w:rPr>
-        <w:t>This chapter is organized into three main sections:</w:t>
+        <w:t xml:space="preserve">This chapter </w:t>
+      </w:r>
+      <w:r>
+        <w:rPr>
+          <w:shd w:val="clear" w:color="auto" w:fill="FFFFFF"/>
+        </w:rPr>
+        <w:t>has</w:t>
+      </w:r>
+      <w:r>
+        <w:rPr>
+          <w:shd w:val="clear" w:color="auto" w:fill="FFFFFF"/>
+        </w:rPr>
+        <w:t xml:space="preserve"> three main sections:</w:t>
       </w:r>
     </w:p>
     <w:p>
@@ -9880,43 +10051,7 @@
         <w:rPr>
           <w:shd w:val="clear" w:color="auto" w:fill="FFFFFF"/>
         </w:rPr>
-        <w:t xml:space="preserve">This section introduces the hardware components used at both the sensor node and the central processing unit. It explains what each component is, its role in the system, and the </w:t>
-      </w:r>
-      <w:r>
-        <w:rPr>
-          <w:shd w:val="clear" w:color="auto" w:fill="FFFFFF"/>
-        </w:rPr>
-        <w:t>reason</w:t>
-      </w:r>
-      <w:r>
-        <w:rPr>
-          <w:shd w:val="clear" w:color="auto" w:fill="FFFFFF"/>
-        </w:rPr>
-        <w:t>s</w:t>
-      </w:r>
-      <w:r>
-        <w:rPr>
-          <w:shd w:val="clear" w:color="auto" w:fill="FFFFFF"/>
-        </w:rPr>
-        <w:t xml:space="preserve"> behind choosing it. Subsections cover specific components</w:t>
-      </w:r>
-      <w:r>
-        <w:rPr>
-          <w:shd w:val="clear" w:color="auto" w:fill="FFFFFF"/>
-        </w:rPr>
-        <w:t>, including fire sensors, temperature and</w:t>
-      </w:r>
-      <w:r>
-        <w:rPr>
-          <w:shd w:val="clear" w:color="auto" w:fill="FFFFFF"/>
-        </w:rPr>
-        <w:t xml:space="preserve"> </w:t>
-      </w:r>
-      <w:r>
-        <w:rPr>
-          <w:shd w:val="clear" w:color="auto" w:fill="FFFFFF"/>
-        </w:rPr>
-        <w:t>humidity modules, STM32 for edge processing, and the Raspberry Pi for central control and web server hosting.</w:t>
+        <w:t>.</w:t>
       </w:r>
     </w:p>
     <w:p>
@@ -10060,7 +10195,19 @@
         <w:rPr>
           <w:shd w:val="clear" w:color="auto" w:fill="FFFFFF"/>
         </w:rPr>
-        <w:t xml:space="preserve"> Evaluation.</w:t>
+        <w:t xml:space="preserve"> Evaluation</w:t>
+      </w:r>
+      <w:r>
+        <w:rPr>
+          <w:shd w:val="clear" w:color="auto" w:fill="FFFFFF"/>
+        </w:rPr>
+        <w:t>)</w:t>
+      </w:r>
+      <w:r>
+        <w:rPr>
+          <w:shd w:val="clear" w:color="auto" w:fill="FFFFFF"/>
+        </w:rPr>
+        <w:t>.</w:t>
       </w:r>
     </w:p>
     <w:p>
@@ -10126,7 +10273,7 @@
         <w:rPr>
           <w:shd w:val="clear" w:color="auto" w:fill="FFFFFF"/>
         </w:rPr>
-        <w:t xml:space="preserve"> the </w:t>
+        <w:t xml:space="preserve"> </w:t>
       </w:r>
       <w:r>
         <w:rPr>
@@ -10187,7 +10334,43 @@
         <w:rPr>
           <w:shd w:val="clear" w:color="auto" w:fill="FFFFFF"/>
         </w:rPr>
-        <w:t xml:space="preserve"> and prepares for the system implementation and evaluation that will follow in later chapters.</w:t>
+        <w:t xml:space="preserve"> and prepares for the system implementation and evaluation that will follow in later chapters</w:t>
+      </w:r>
+      <w:r>
+        <w:rPr>
+          <w:shd w:val="clear" w:color="auto" w:fill="FFFFFF"/>
+        </w:rPr>
+        <w:t xml:space="preserve">, </w:t>
+      </w:r>
+      <w:r>
+        <w:rPr>
+          <w:i/>
+          <w:iCs/>
+          <w:shd w:val="clear" w:color="auto" w:fill="FFFFFF"/>
+        </w:rPr>
+        <w:t>Chapter 3</w:t>
+      </w:r>
+      <w:r>
+        <w:rPr>
+          <w:i/>
+          <w:iCs/>
+          <w:shd w:val="clear" w:color="auto" w:fill="FFFFFF"/>
+        </w:rPr>
+        <w:t>:</w:t>
+      </w:r>
+      <w:r>
+        <w:rPr>
+          <w:i/>
+          <w:iCs/>
+          <w:shd w:val="clear" w:color="auto" w:fill="FFFFFF"/>
+        </w:rPr>
+        <w:t xml:space="preserve"> Implementation Results and Evaluation</w:t>
+      </w:r>
+      <w:r>
+        <w:rPr>
+          <w:shd w:val="clear" w:color="auto" w:fill="FFFFFF"/>
+        </w:rPr>
+        <w:t>.</w:t>
       </w:r>
     </w:p>
     <w:p>
@@ -10204,7 +10387,6 @@
           <w:shd w:val="clear" w:color="auto" w:fill="FFFFFF"/>
           <w:lang w:val="en" w:eastAsia="en-US"/>
         </w:rPr>
-        <w:lastRenderedPageBreak/>
         <w:t>.</w:t>
       </w:r>
     </w:p>
@@ -10215,6 +10397,7 @@
       <w:bookmarkStart w:id="28" w:name="_Ref201073236"/>
       <w:bookmarkEnd w:id="25"/>
       <w:r>
+        <w:lastRenderedPageBreak/>
         <w:t>Hardware System Architecture</w:t>
       </w:r>
       <w:bookmarkEnd w:id="28"/>
@@ -10222,16 +10405,96 @@
     <w:p>
       <w:pPr>
         <w:rPr>
-          <w:lang w:eastAsia="en-US"/>
-        </w:rPr>
-      </w:pPr>
+          <w:shd w:val="clear" w:color="auto" w:fill="FFFFFF"/>
+        </w:rPr>
+      </w:pPr>
+      <w:r>
+        <w:rPr>
+          <w:shd w:val="clear" w:color="auto" w:fill="FFFFFF"/>
+        </w:rPr>
+        <w:t xml:space="preserve">This section introduces the hardware components used at both the </w:t>
+      </w:r>
+      <w:r>
+        <w:rPr>
+          <w:i/>
+          <w:iCs/>
+          <w:shd w:val="clear" w:color="auto" w:fill="FFFFFF"/>
+        </w:rPr>
+        <w:t>sensor node</w:t>
+      </w:r>
+      <w:r>
+        <w:rPr>
+          <w:shd w:val="clear" w:color="auto" w:fill="FFFFFF"/>
+        </w:rPr>
+        <w:t xml:space="preserve"> and </w:t>
+      </w:r>
+      <w:r>
+        <w:rPr>
+          <w:i/>
+          <w:iCs/>
+          <w:shd w:val="clear" w:color="auto" w:fill="FFFFFF"/>
+        </w:rPr>
+        <w:t>the central processing unit</w:t>
+      </w:r>
+      <w:r>
+        <w:rPr>
+          <w:shd w:val="clear" w:color="auto" w:fill="FFFFFF"/>
+        </w:rPr>
+        <w:t xml:space="preserve">. It explains what each component is, its role in the system, and the </w:t>
+      </w:r>
+      <w:r>
+        <w:rPr>
+          <w:shd w:val="clear" w:color="auto" w:fill="FFFFFF"/>
+        </w:rPr>
+        <w:t>reasons</w:t>
+      </w:r>
+      <w:r>
+        <w:rPr>
+          <w:shd w:val="clear" w:color="auto" w:fill="FFFFFF"/>
+        </w:rPr>
+        <w:t xml:space="preserve"> behind choosing it</w:t>
+      </w:r>
+      <w:r>
+        <w:rPr>
+          <w:shd w:val="clear" w:color="auto" w:fill="FFFFFF"/>
+        </w:rPr>
+        <w:t xml:space="preserve"> for the demo</w:t>
+      </w:r>
+      <w:r>
+        <w:rPr>
+          <w:shd w:val="clear" w:color="auto" w:fill="FFFFFF"/>
+        </w:rPr>
+        <w:t>. Subsections cover specific components</w:t>
+      </w:r>
+      <w:r>
+        <w:rPr>
+          <w:shd w:val="clear" w:color="auto" w:fill="FFFFFF"/>
+        </w:rPr>
+        <w:t xml:space="preserve">, including fire sensors, temperature and </w:t>
+      </w:r>
+      <w:r>
+        <w:rPr>
+          <w:shd w:val="clear" w:color="auto" w:fill="FFFFFF"/>
+        </w:rPr>
+        <w:t>humidity modules, STM32 for edge processing, and the Raspberry Pi for central control and web server hosting</w:t>
+      </w:r>
       <w:r>
         <w:rPr>
           <w:rFonts w:ascii="TimesNewRomanPSMT" w:hAnsi="TimesNewRomanPSMT"/>
           <w:color w:val="000000"/>
           <w:szCs w:val="26"/>
         </w:rPr>
-        <w:t>This section presents a system architecture designed for detecting humans in</w:t>
+        <w:t xml:space="preserve">. The following </w:t>
+      </w:r>
+      <w:r>
+        <w:rPr>
+          <w:rFonts w:ascii="TimesNewRomanPSMT" w:hAnsi="TimesNewRomanPSMT"/>
+          <w:i/>
+          <w:iCs/>
+          <w:color w:val="000000"/>
+          <w:szCs w:val="26"/>
+        </w:rPr>
+        <w:t>section 2.2</w:t>
       </w:r>
       <w:r>
         <w:rPr>
@@ -10239,8 +10502,7 @@
           <w:color w:val="000000"/>
           <w:szCs w:val="26"/>
         </w:rPr>
-        <w:br/>
-        <w:t>video images. The system comprises several components, including motion detection,</w:t>
+        <w:t xml:space="preserve"> will discuss</w:t>
       </w:r>
       <w:r>
         <w:rPr>
@@ -10248,8 +10510,7 @@
           <w:color w:val="000000"/>
           <w:szCs w:val="26"/>
         </w:rPr>
-        <w:br/>
-        <w:t>human detection through parallel processing, non-maximum suppression, and merging</w:t>
+        <w:t xml:space="preserve"> the data flow</w:t>
       </w:r>
       <w:r>
         <w:rPr>
@@ -10257,8 +10518,7 @@
           <w:color w:val="000000"/>
           <w:szCs w:val="26"/>
         </w:rPr>
-        <w:br/>
-        <w:t>of detection results. The proposed approach offers optimized algorithms and a parallel</w:t>
+        <w:t xml:space="preserve"> </w:t>
       </w:r>
       <w:r>
         <w:rPr>
@@ -10266,7 +10526,7 @@
           <w:color w:val="000000"/>
           <w:szCs w:val="26"/>
         </w:rPr>
-        <w:t xml:space="preserve"> a</w:t>
+        <w:t xml:space="preserve">in </w:t>
       </w:r>
       <w:r>
         <w:rPr>
@@ -10274,7 +10534,7 @@
           <w:color w:val="000000"/>
           <w:szCs w:val="26"/>
         </w:rPr>
-        <w:t>rchitecture</w:t>
+        <w:t xml:space="preserve">depth, and </w:t>
       </w:r>
       <w:r>
         <w:rPr>
@@ -10282,35 +10542,19 @@
           <w:color w:val="000000"/>
           <w:szCs w:val="26"/>
         </w:rPr>
-        <w:t xml:space="preserve"> to improve throughput. The following sections will discuss the Dataflow</w:t>
-      </w:r>
-      <w:r>
-        <w:rPr>
-          <w:rFonts w:ascii="TimesNewRomanPSMT" w:hAnsi="TimesNewRomanPSMT" w:hint="eastAsia"/>
-          <w:color w:val="000000"/>
-          <w:szCs w:val="26"/>
-        </w:rPr>
-        <w:t>.</w:t>
-      </w:r>
-      <w:r>
-        <w:rPr>
-          <w:rFonts w:ascii="TimesNewRomanPSMT" w:hAnsi="TimesNewRomanPSMT"/>
-          <w:color w:val="000000"/>
-          <w:szCs w:val="26"/>
-        </w:rPr>
-        <w:br/>
-        <w:t>and System Architecture in detail</w:t>
+        <w:t>how each part works together.</w:t>
       </w:r>
     </w:p>
     <w:p>
       <w:pPr>
         <w:pStyle w:val="Heading3"/>
       </w:pPr>
-      <w:bookmarkStart w:id="29" w:name="_Toc201044039"/>
-      <w:r>
-        <w:t>Dataflow</w:t>
-      </w:r>
-      <w:bookmarkEnd w:id="29"/>
+      <w:r>
+        <w:t xml:space="preserve">Sensor Node System </w:t>
+      </w:r>
+      <w:r>
+        <w:t>Architecture</w:t>
+      </w:r>
     </w:p>
     <w:p>
       <w:pPr>
@@ -10323,339 +10567,150 @@
         <w:rPr>
           <w:lang w:eastAsia="en-US"/>
         </w:rPr>
-        <w:t>Pre-processing</w:t>
+        <w:t>Flame Sensor</w:t>
       </w:r>
     </w:p>
     <w:p>
       <w:r>
+        <w:t xml:space="preserve">Flame sensors are a type of detector used to identify the presence of fire or flames, which is possible because fires typically </w:t>
+      </w:r>
+      <w:r>
+        <w:t>occurs</w:t>
+      </w:r>
+      <w:r>
+        <w:t xml:space="preserve"> various types of radiation </w:t>
+      </w:r>
+      <w:r>
+        <w:t>–</w:t>
+      </w:r>
+      <w:r>
+        <w:t xml:space="preserve"> including </w:t>
+      </w:r>
+      <w:r>
+        <w:rPr>
+          <w:i/>
+          <w:iCs/>
+        </w:rPr>
+        <w:t xml:space="preserve">visible light </w:t>
+      </w:r>
+      <w:r>
+        <w:t xml:space="preserve">(such as red, orange, and blue), </w:t>
+      </w:r>
+      <w:r>
+        <w:rPr>
+          <w:i/>
+          <w:iCs/>
+        </w:rPr>
+        <w:t>infrared radiation</w:t>
+      </w:r>
+      <w:r>
+        <w:t xml:space="preserve"> (heat), and </w:t>
+      </w:r>
+      <w:r>
+        <w:t>maybe</w:t>
+      </w:r>
+      <w:r>
+        <w:t xml:space="preserve"> </w:t>
+      </w:r>
+      <w:r>
+        <w:rPr>
+          <w:i/>
+          <w:iCs/>
+        </w:rPr>
+        <w:t>ultraviolet radiation</w:t>
+      </w:r>
+      <w:r>
+        <w:t xml:space="preserve"> </w:t>
+      </w:r>
+      <w:r>
+        <w:t>–</w:t>
+      </w:r>
+      <w:r>
+        <w:t xml:space="preserve"> and flame sensors are specifically designed to detect the infrared spectrum in the 760 nm to 1100 nm range.</w:t>
+      </w:r>
+    </w:p>
+    <w:p>
+      <w:r>
+        <w:t xml:space="preserve">In Figure 2, the PISAFE flame sensor </w:t>
+      </w:r>
+      <w:r>
+        <w:t>is a solution for detecting fire using</w:t>
+      </w:r>
+      <w:r>
+        <w:t xml:space="preserve"> Wi-Fi connectivity and wide-area fire detection (up to 100 meters), while also meeting fire safety certification standards. However, </w:t>
+      </w:r>
+      <w:r>
+        <w:t xml:space="preserve">the cost of it is really high, so </w:t>
+      </w:r>
+      <w:r>
+        <w:t>this sensor will not be used in the context of this thesis.</w:t>
+      </w:r>
+    </w:p>
+    <w:p>
+      <w:r>
+        <w:t xml:space="preserve">Instead, to align with the project’s budget and </w:t>
+      </w:r>
+      <w:r>
+        <w:t>for demo purposes</w:t>
+      </w:r>
+      <w:r>
+        <w:t xml:space="preserve">, the </w:t>
+      </w:r>
+      <w:r>
         <w:rPr>
           <w:b/>
           <w:bCs/>
-          <w:i/>
-          <w:iCs/>
-        </w:rPr>
-        <w:t>Input</w:t>
-      </w:r>
-      <w:r>
-        <w:t xml:space="preserve">: RGB Image data. </w:t>
+        </w:rPr>
+        <w:t xml:space="preserve">KY-026 </w:t>
+      </w:r>
+      <w:r>
+        <w:t>flame sensor</w:t>
+      </w:r>
+      <w:r>
+        <w:t xml:space="preserve"> (in Figure 3)</w:t>
+      </w:r>
+      <w:r>
+        <w:t xml:space="preserve"> is selected. Despite its </w:t>
+      </w:r>
+      <w:r>
+        <w:t>small</w:t>
+      </w:r>
+      <w:r>
+        <w:t xml:space="preserve"> size and lower cost, the KY-026 </w:t>
+      </w:r>
+      <w:r>
+        <w:t>is a good option for</w:t>
+      </w:r>
+      <w:r>
+        <w:t xml:space="preserve"> </w:t>
+      </w:r>
+      <w:r>
+        <w:t xml:space="preserve">demo and educational </w:t>
+      </w:r>
+      <w:r>
+        <w:t>applications</w:t>
+      </w:r>
+      <w:r>
+        <w:t xml:space="preserve"> for </w:t>
+      </w:r>
+      <w:r>
+        <w:t>flame detection in this thesis.</w:t>
       </w:r>
     </w:p>
     <w:p>
-      <w:r>
-        <w:rPr>
-          <w:b/>
-          <w:bCs/>
-          <w:i/>
-          <w:iCs/>
-        </w:rPr>
-        <w:t>Output</w:t>
-      </w:r>
-      <w:r>
-        <w:t>: Detected motion areas.</w:t>
-      </w:r>
-    </w:p>
-    <w:p>
-      <w:r>
-        <w:t>To</w:t>
-      </w:r>
-      <w:r>
-        <w:t xml:space="preserve"> process two image data, it is necessary </w:t>
-      </w:r>
-      <w:r>
-        <w:t>first to convert them into grayscale images</w:t>
-      </w:r>
-      <w:r>
-        <w:t xml:space="preserve">. This is achieved by computing the average pixel value of the Red, Green, and Blue channels, with each pixel being represented by an 8-bit number ranging from 0 to 255. </w:t>
-      </w:r>
-      <w:r>
-        <w:t>Next</w:t>
-      </w:r>
-      <w:r>
-        <w:t>, the Zipfian Estimation Techniques</w:t>
-      </w:r>
-      <w:r>
-        <w:t xml:space="preserve"> </w:t>
-      </w:r>
-      <w:sdt>
-        <w:sdtPr>
-          <w:id w:val="-329992623"/>
-          <w:citation/>
-        </w:sdtPr>
-        <w:sdtContent>
-          <w:r>
-            <w:fldChar w:fldCharType="begin"/>
-          </w:r>
-          <w:r>
-            <w:instrText xml:space="preserve"> CITATION NgocSinh \l 1033 </w:instrText>
-          </w:r>
-          <w:r>
-            <w:fldChar w:fldCharType="separate"/>
-          </w:r>
-          <w:r>
-            <w:rPr>
-              <w:noProof/>
-            </w:rPr>
-            <w:t>[10]</w:t>
-          </w:r>
-          <w:r>
-            <w:fldChar w:fldCharType="end"/>
-          </w:r>
-        </w:sdtContent>
-      </w:sdt>
-      <w:r>
-        <w:t xml:space="preserve"> are employed to obtain a list of contours that detect motion areas. This list of contours is then utilized to crop the</w:t>
-      </w:r>
-      <w:r>
-        <w:t xml:space="preserve"> input</w:t>
-      </w:r>
-      <w:r>
-        <w:t xml:space="preserve"> grayscale image and </w:t>
-      </w:r>
-      <w:r>
-        <w:t>put</w:t>
-      </w:r>
-      <w:r>
-        <w:t xml:space="preserve"> them in </w:t>
-      </w:r>
-      <w:r>
-        <w:t>human detection</w:t>
-      </w:r>
-      <w:r>
-        <w:t xml:space="preserve"> processing.</w:t>
-      </w:r>
-      <w:r>
-        <w:t xml:space="preserve"> </w:t>
-      </w:r>
-    </w:p>
-    <w:p>
-      <w:r>
-        <w:t xml:space="preserve">As </w:t>
-      </w:r>
-      <w:r>
-        <w:t>shown in</w:t>
-      </w:r>
-      <w:r>
-        <w:t xml:space="preserve"> </w:t>
-      </w:r>
-      <w:r>
-        <w:fldChar w:fldCharType="begin"/>
-      </w:r>
-      <w:r>
-        <w:instrText xml:space="preserve"> REF _Ref156686947 \h </w:instrText>
-      </w:r>
-      <w:r>
-        <w:fldChar w:fldCharType="separate"/>
-      </w:r>
-      <w:r>
-        <w:t xml:space="preserve">Figure </w:t>
-      </w:r>
+      <w:pPr>
+        <w:jc w:val="center"/>
+      </w:pPr>
       <w:r>
         <w:rPr>
           <w:noProof/>
-        </w:rPr>
-        <w:t>2</w:t>
-      </w:r>
-      <w:r>
-        <w:fldChar w:fldCharType="end"/>
-      </w:r>
-      <w:r>
-        <w:t xml:space="preserve">, in the image with a resolution of </w:t>
-      </w:r>
-      <w:r>
-        <w:rPr>
-          <w:i/>
-          <w:iCs/>
-        </w:rPr>
-        <w:t>1300</w:t>
-      </w:r>
-      <w:r>
-        <w:rPr>
-          <w:i/>
-          <w:iCs/>
-        </w:rPr>
-        <w:t>x</w:t>
-      </w:r>
-      <w:r>
-        <w:rPr>
-          <w:i/>
-          <w:iCs/>
-        </w:rPr>
-        <w:t>982</w:t>
-      </w:r>
-      <w:r>
-        <w:t xml:space="preserve"> (used 1.7 </w:t>
-      </w:r>
-      <w:r>
-        <w:t>scales</w:t>
-      </w:r>
-      <w:r>
-        <w:t xml:space="preserve"> up)</w:t>
-      </w:r>
-      <w:r>
-        <w:t xml:space="preserve"> using </w:t>
-      </w:r>
-      <w:r>
-        <w:rPr>
-          <w:i/>
-          <w:iCs/>
-        </w:rPr>
-        <w:t>77202</w:t>
-      </w:r>
-      <w:r>
-        <w:t xml:space="preserve"> sliding window</w:t>
-      </w:r>
-      <w:r>
-        <w:t>s</w:t>
-      </w:r>
-      <w:r>
-        <w:t xml:space="preserve">, we only push </w:t>
-      </w:r>
-      <w:r>
-        <w:t>three</w:t>
-      </w:r>
-      <w:r>
-        <w:t xml:space="preserve"> images with resolutions </w:t>
-      </w:r>
-      <w:r>
-        <w:rPr>
-          <w:i/>
-          <w:iCs/>
-        </w:rPr>
-        <w:t>176</w:t>
-      </w:r>
-      <w:r>
-        <w:rPr>
-          <w:i/>
-          <w:iCs/>
-        </w:rPr>
-        <w:t>x</w:t>
-      </w:r>
-      <w:r>
-        <w:rPr>
-          <w:i/>
-          <w:iCs/>
-        </w:rPr>
-        <w:t>180</w:t>
-      </w:r>
-      <w:r>
-        <w:t xml:space="preserve">, </w:t>
-      </w:r>
-      <w:r>
-        <w:rPr>
-          <w:i/>
-          <w:iCs/>
-        </w:rPr>
-        <w:t>158</w:t>
-      </w:r>
-      <w:r>
-        <w:rPr>
-          <w:i/>
-          <w:iCs/>
-        </w:rPr>
-        <w:t>x</w:t>
-      </w:r>
-      <w:r>
-        <w:rPr>
-          <w:i/>
-          <w:iCs/>
-        </w:rPr>
-        <w:t>161</w:t>
-      </w:r>
-      <w:r>
-        <w:t>,</w:t>
-      </w:r>
-      <w:r>
-        <w:t xml:space="preserve"> and </w:t>
-      </w:r>
-      <w:r>
-        <w:rPr>
-          <w:i/>
-          <w:iCs/>
-        </w:rPr>
-        <w:t>182</w:t>
-      </w:r>
-      <w:r>
-        <w:rPr>
-          <w:i/>
-          <w:iCs/>
-        </w:rPr>
-        <w:t>x</w:t>
-      </w:r>
-      <w:r>
-        <w:rPr>
-          <w:i/>
-          <w:iCs/>
-        </w:rPr>
-        <w:t>190</w:t>
-      </w:r>
-      <w:r>
-        <w:t xml:space="preserve"> into the </w:t>
-      </w:r>
-      <w:r>
-        <w:t>object</w:t>
-      </w:r>
-      <w:r>
-        <w:t xml:space="preserve"> </w:t>
-      </w:r>
-      <w:r>
-        <w:t>detection</w:t>
-      </w:r>
-      <w:r>
-        <w:t xml:space="preserve"> block</w:t>
-      </w:r>
-      <w:r>
-        <w:t xml:space="preserve">, </w:t>
-      </w:r>
-      <w:r>
-        <w:t xml:space="preserve">a </w:t>
-      </w:r>
-      <w:r>
-        <w:t xml:space="preserve">total using </w:t>
-      </w:r>
-      <w:r>
-        <w:rPr>
-          <w:i/>
-          <w:iCs/>
-        </w:rPr>
-        <w:t>556</w:t>
-      </w:r>
-      <w:r>
-        <w:t xml:space="preserve"> sliding windows, </w:t>
-      </w:r>
-      <w:r>
-        <w:t xml:space="preserve">equivalent to </w:t>
-      </w:r>
-      <w:r>
-        <w:rPr>
-          <w:i/>
-          <w:iCs/>
-        </w:rPr>
-        <w:t>0.7%</w:t>
-      </w:r>
-      <w:r>
-        <w:rPr>
-          <w:i/>
-          <w:iCs/>
-        </w:rPr>
-        <w:t>.</w:t>
-      </w:r>
-    </w:p>
-    <w:p>
-      <w:pPr>
-        <w:keepNext/>
-        <w:jc w:val="center"/>
-      </w:pPr>
-      <w:r>
-        <w:rPr>
-          <w:noProof/>
-          <w:lang w:val="fr-FR" w:eastAsia="fr-FR"/>
         </w:rPr>
         <w:lastRenderedPageBreak/>
         <w:drawing>
-          <wp:inline distT="0" distB="0" distL="0" distR="0" wp14:anchorId="7944C68D" wp14:editId="790CE542">
-            <wp:extent cx="2830478" cy="3301341"/>
+          <wp:inline distT="0" distB="0" distL="0" distR="0" wp14:anchorId="0E374F01" wp14:editId="13DACBDD">
+            <wp:extent cx="2009955" cy="2009955"/>
             <wp:effectExtent l="0" t="0" r="0" b="0"/>
-            <wp:docPr id="1442338539" name="Picture 10"/>
+            <wp:docPr id="1950673984" name="Picture 1"/>
             <wp:cNvGraphicFramePr>
               <a:graphicFrameLocks xmlns:a="http://schemas.openxmlformats.org/drawingml/2006/main" noChangeAspect="1"/>
             </wp:cNvGraphicFramePr>
@@ -10663,7 +10718,7 @@
               <a:graphicData uri="http://schemas.openxmlformats.org/drawingml/2006/picture">
                 <pic:pic xmlns:pic="http://schemas.openxmlformats.org/drawingml/2006/picture">
                   <pic:nvPicPr>
-                    <pic:cNvPr id="0" name="Picture 12"/>
+                    <pic:cNvPr id="0" name="Picture 6"/>
                     <pic:cNvPicPr>
                       <a:picLocks noChangeAspect="1" noChangeArrowheads="1"/>
                     </pic:cNvPicPr>
@@ -10682,9 +10737,9 @@
                     </a:stretch>
                   </pic:blipFill>
                   <pic:spPr bwMode="auto">
-                    <a:xfrm rot="10800000" flipH="1" flipV="1">
+                    <a:xfrm>
                       <a:off x="0" y="0"/>
-                      <a:ext cx="2830478" cy="3301341"/>
+                      <a:ext cx="2014816" cy="2014816"/>
                     </a:xfrm>
                     <a:prstGeom prst="rect">
                       <a:avLst/>
@@ -10705,49 +10760,110 @@
       <w:pPr>
         <w:pStyle w:val="Caption"/>
       </w:pPr>
-      <w:bookmarkStart w:id="30" w:name="_Ref156686947"/>
-      <w:bookmarkStart w:id="31" w:name="_Toc200984190"/>
       <w:r>
         <w:t xml:space="preserve">Figure </w:t>
       </w:r>
-      <w:r>
-        <w:rPr>
-          <w:noProof/>
-        </w:rPr>
-        <w:fldChar w:fldCharType="begin"/>
-      </w:r>
-      <w:r>
-        <w:rPr>
-          <w:noProof/>
-        </w:rPr>
-        <w:instrText xml:space="preserve"> SEQ Figure \* ARABIC </w:instrText>
-      </w:r>
-      <w:r>
-        <w:rPr>
-          <w:noProof/>
-        </w:rPr>
-        <w:fldChar w:fldCharType="separate"/>
-      </w:r>
-      <w:r>
-        <w:rPr>
-          <w:noProof/>
-        </w:rPr>
-        <w:t>2</w:t>
-      </w:r>
-      <w:r>
-        <w:rPr>
-          <w:noProof/>
-        </w:rPr>
-        <w:fldChar w:fldCharType="end"/>
-      </w:r>
-      <w:bookmarkEnd w:id="30"/>
-      <w:r>
-        <w:t xml:space="preserve"> - Pre-processing data flow.</w:t>
-      </w:r>
-      <w:bookmarkEnd w:id="31"/>
+      <w:fldSimple w:instr=" SEQ Figure \* ARABIC ">
+        <w:r>
+          <w:rPr>
+            <w:noProof/>
+          </w:rPr>
+          <w:t>2</w:t>
+        </w:r>
+      </w:fldSimple>
+      <w:r>
+        <w:t>. Flame sensor PISAFE.</w:t>
+      </w:r>
     </w:p>
     <w:p>
       <w:pPr>
+        <w:rPr>
+          <w:lang w:eastAsia="en-US"/>
+        </w:rPr>
+      </w:pPr>
+    </w:p>
+    <w:p>
+      <w:pPr>
+        <w:jc w:val="center"/>
+        <w:rPr>
+          <w:lang w:eastAsia="en-US"/>
+        </w:rPr>
+      </w:pPr>
+      <w:r>
+        <w:rPr>
+          <w:noProof/>
+        </w:rPr>
+        <w:drawing>
+          <wp:inline distT="0" distB="0" distL="0" distR="0" wp14:anchorId="103DE76E" wp14:editId="3D80DE3E">
+            <wp:extent cx="2216989" cy="2216989"/>
+            <wp:effectExtent l="0" t="0" r="0" b="0"/>
+            <wp:docPr id="1437755009" name="Picture 2" descr="KY-026 Flame Sensor Module Detects Infrared Light Emitted - Arrowdot Store"/>
+            <wp:cNvGraphicFramePr>
+              <a:graphicFrameLocks xmlns:a="http://schemas.openxmlformats.org/drawingml/2006/main" noChangeAspect="1"/>
+            </wp:cNvGraphicFramePr>
+            <a:graphic xmlns:a="http://schemas.openxmlformats.org/drawingml/2006/main">
+              <a:graphicData uri="http://schemas.openxmlformats.org/drawingml/2006/picture">
+                <pic:pic xmlns:pic="http://schemas.openxmlformats.org/drawingml/2006/picture">
+                  <pic:nvPicPr>
+                    <pic:cNvPr id="0" name="Picture 8" descr="KY-026 Flame Sensor Module Detects Infrared Light Emitted - Arrowdot Store"/>
+                    <pic:cNvPicPr>
+                      <a:picLocks noChangeAspect="1" noChangeArrowheads="1"/>
+                    </pic:cNvPicPr>
+                  </pic:nvPicPr>
+                  <pic:blipFill>
+                    <a:blip r:embed="rId15" cstate="print">
+                      <a:extLst>
+                        <a:ext uri="{28A0092B-C50C-407E-A947-70E740481C1C}">
+                          <a14:useLocalDpi xmlns:a14="http://schemas.microsoft.com/office/drawing/2010/main" val="0"/>
+                        </a:ext>
+                      </a:extLst>
+                    </a:blip>
+                    <a:srcRect/>
+                    <a:stretch>
+                      <a:fillRect/>
+                    </a:stretch>
+                  </pic:blipFill>
+                  <pic:spPr bwMode="auto">
+                    <a:xfrm>
+                      <a:off x="0" y="0"/>
+                      <a:ext cx="2220143" cy="2220143"/>
+                    </a:xfrm>
+                    <a:prstGeom prst="rect">
+                      <a:avLst/>
+                    </a:prstGeom>
+                    <a:noFill/>
+                    <a:ln>
+                      <a:noFill/>
+                    </a:ln>
+                  </pic:spPr>
+                </pic:pic>
+              </a:graphicData>
+            </a:graphic>
+          </wp:inline>
+        </w:drawing>
+      </w:r>
+    </w:p>
+    <w:p>
+      <w:pPr>
+        <w:pStyle w:val="Caption"/>
+      </w:pPr>
+      <w:r>
+        <w:t xml:space="preserve">Figure </w:t>
+      </w:r>
+      <w:fldSimple w:instr=" SEQ Figure \* ARABIC ">
+        <w:r>
+          <w:rPr>
+            <w:noProof/>
+          </w:rPr>
+          <w:t>3</w:t>
+        </w:r>
+      </w:fldSimple>
+      <w:r>
+        <w:t>. Flame sensor KY-026.</w:t>
+      </w:r>
+    </w:p>
+    <w:p>
+      <w:pPr>
         <w:pStyle w:val="Heading4"/>
         <w:rPr>
           <w:lang w:eastAsia="en-US"/>
@@ -10757,7 +10873,7 @@
         <w:rPr>
           <w:lang w:eastAsia="en-US"/>
         </w:rPr>
-        <w:t>Processing</w:t>
+        <w:t>Temperature &amp; Humidity Sensor</w:t>
       </w:r>
     </w:p>
     <w:p>
@@ -10900,7 +11016,7 @@
                     </pic:cNvPicPr>
                   </pic:nvPicPr>
                   <pic:blipFill>
-                    <a:blip r:embed="rId15" cstate="print">
+                    <a:blip r:embed="rId16" cstate="print">
                       <a:extLst>
                         <a:ext uri="{28A0092B-C50C-407E-A947-70E740481C1C}">
                           <a14:useLocalDpi xmlns:a14="http://schemas.microsoft.com/office/drawing/2010/main" val="0"/>
@@ -10939,7 +11055,7 @@
           <w:lang w:eastAsia="zh-CN"/>
         </w:rPr>
       </w:pPr>
-      <w:bookmarkStart w:id="32" w:name="_Toc200984191"/>
+      <w:bookmarkStart w:id="29" w:name="_Toc200984191"/>
       <w:r>
         <w:t xml:space="preserve">Figure </w:t>
       </w:r>
@@ -10965,7 +11081,7 @@
         <w:rPr>
           <w:noProof/>
         </w:rPr>
-        <w:t>3</w:t>
+        <w:t>5</w:t>
       </w:r>
       <w:r>
         <w:rPr>
@@ -10976,7 +11092,7 @@
       <w:r>
         <w:t xml:space="preserve"> – Processing data flow.</w:t>
       </w:r>
-      <w:bookmarkEnd w:id="32"/>
+      <w:bookmarkEnd w:id="29"/>
     </w:p>
     <w:p>
       <w:pPr>
@@ -11069,7 +11185,7 @@
                     </pic:cNvPicPr>
                   </pic:nvPicPr>
                   <pic:blipFill>
-                    <a:blip r:embed="rId16" cstate="print">
+                    <a:blip r:embed="rId17" cstate="print">
                       <a:extLst>
                         <a:ext uri="{28A0092B-C50C-407E-A947-70E740481C1C}">
                           <a14:useLocalDpi xmlns:a14="http://schemas.microsoft.com/office/drawing/2010/main" val="0"/>
@@ -11105,7 +11221,7 @@
       <w:pPr>
         <w:pStyle w:val="Caption"/>
       </w:pPr>
-      <w:bookmarkStart w:id="33" w:name="_Toc200984192"/>
+      <w:bookmarkStart w:id="30" w:name="_Toc200984192"/>
       <w:r>
         <w:t xml:space="preserve">Figure </w:t>
       </w:r>
@@ -11131,7 +11247,7 @@
         <w:rPr>
           <w:noProof/>
         </w:rPr>
-        <w:t>4</w:t>
+        <w:t>6</w:t>
       </w:r>
       <w:r>
         <w:rPr>
@@ -11142,17 +11258,17 @@
       <w:r>
         <w:t xml:space="preserve"> – Post-processing data flow.</w:t>
       </w:r>
-      <w:bookmarkEnd w:id="33"/>
+      <w:bookmarkEnd w:id="30"/>
     </w:p>
     <w:p>
       <w:pPr>
         <w:pStyle w:val="Heading3"/>
       </w:pPr>
-      <w:bookmarkStart w:id="34" w:name="_Toc201044040"/>
+      <w:bookmarkStart w:id="31" w:name="_Toc201044040"/>
       <w:r>
         <w:t>Proposed System</w:t>
       </w:r>
-      <w:bookmarkEnd w:id="34"/>
+      <w:bookmarkEnd w:id="31"/>
     </w:p>
     <w:p>
       <w:pPr>
@@ -11180,7 +11296,7 @@
                     <pic:cNvPicPr/>
                   </pic:nvPicPr>
                   <pic:blipFill>
-                    <a:blip r:embed="rId17">
+                    <a:blip r:embed="rId18">
                       <a:extLst>
                         <a:ext uri="{28A0092B-C50C-407E-A947-70E740481C1C}">
                           <a14:useLocalDpi xmlns:a14="http://schemas.microsoft.com/office/drawing/2010/main" val="0"/>
@@ -11211,7 +11327,7 @@
       <w:pPr>
         <w:pStyle w:val="Caption"/>
       </w:pPr>
-      <w:bookmarkStart w:id="35" w:name="_Toc200984193"/>
+      <w:bookmarkStart w:id="32" w:name="_Toc200984193"/>
       <w:r>
         <w:t xml:space="preserve">Figure </w:t>
       </w:r>
@@ -11237,7 +11353,7 @@
         <w:rPr>
           <w:noProof/>
         </w:rPr>
-        <w:t>5</w:t>
+        <w:t>7</w:t>
       </w:r>
       <w:r>
         <w:rPr>
@@ -11248,7 +11364,7 @@
       <w:r>
         <w:t xml:space="preserve"> – Proposed system architecture.</w:t>
       </w:r>
-      <w:bookmarkEnd w:id="35"/>
+      <w:bookmarkEnd w:id="32"/>
     </w:p>
     <w:p>
       <w:r>
@@ -11342,8 +11458,8 @@
       <w:pPr>
         <w:pStyle w:val="Heading2"/>
       </w:pPr>
-      <w:bookmarkStart w:id="36" w:name="_Ref156740647"/>
-      <w:bookmarkStart w:id="37" w:name="_Toc201044041"/>
+      <w:bookmarkStart w:id="33" w:name="_Ref156740647"/>
+      <w:bookmarkStart w:id="34" w:name="_Toc201044041"/>
       <w:r>
         <w:t xml:space="preserve">Lightweight </w:t>
       </w:r>
@@ -11373,8 +11489,8 @@
       </w:r>
       <w:bookmarkEnd w:id="26"/>
       <w:bookmarkEnd w:id="27"/>
-      <w:bookmarkEnd w:id="36"/>
-      <w:bookmarkEnd w:id="37"/>
+      <w:bookmarkEnd w:id="33"/>
+      <w:bookmarkEnd w:id="34"/>
     </w:p>
     <w:p>
       <w:r>
@@ -11696,8 +11812,8 @@
           <w:lang w:eastAsia="en-US"/>
         </w:rPr>
       </w:pPr>
-      <w:bookmarkStart w:id="38" w:name="_Ref155783912"/>
-      <w:bookmarkStart w:id="39" w:name="_Ref155784023"/>
+      <w:bookmarkStart w:id="35" w:name="_Ref155783912"/>
+      <w:bookmarkStart w:id="36" w:name="_Ref155784023"/>
       <w:r>
         <w:t xml:space="preserve">As mentioned </w:t>
       </w:r>
@@ -11761,7 +11877,7 @@
         <w:pStyle w:val="Caption"/>
         <w:keepNext/>
       </w:pPr>
-      <w:bookmarkStart w:id="40" w:name="_Ref155688109"/>
+      <w:bookmarkStart w:id="37" w:name="_Ref155688109"/>
       <w:r>
         <w:t xml:space="preserve">Algorithm </w:t>
       </w:r>
@@ -11795,7 +11911,7 @@
         </w:rPr>
         <w:fldChar w:fldCharType="end"/>
       </w:r>
-      <w:bookmarkEnd w:id="40"/>
+      <w:bookmarkEnd w:id="37"/>
       <w:r>
         <w:t xml:space="preserve"> - </w:t>
       </w:r>
@@ -11835,8 +11951,8 @@
         <w:t>.</w:t>
       </w:r>
     </w:p>
-    <w:bookmarkStart w:id="41" w:name="_MON_1766254178"/>
-    <w:bookmarkEnd w:id="41"/>
+    <w:bookmarkStart w:id="38" w:name="_MON_1766254178"/>
+    <w:bookmarkEnd w:id="38"/>
     <w:p>
       <w:pPr>
         <w:ind w:firstLine="0"/>
@@ -11851,9 +11967,9 @@
         </w:rPr>
         <w:object w:dxaOrig="6856" w:dyaOrig="5029" w14:anchorId="3D17021A">
           <v:shape id="_x0000_i1025" type="#_x0000_t75" style="width:343.1pt;height:251.7pt" o:ole="">
-            <v:imagedata r:id="rId18" o:title=""/>
+            <v:imagedata r:id="rId19" o:title=""/>
           </v:shape>
-          <o:OLEObject Type="Embed" ProgID="Word.Document.12" ShapeID="_x0000_i1025" DrawAspect="Content" ObjectID="_1811686597" r:id="rId19">
+          <o:OLEObject Type="Embed" ProgID="Word.Document.12" ShapeID="_x0000_i1025" DrawAspect="Content" ObjectID="_1811731674" r:id="rId20">
             <o:FieldCodes>\s</o:FieldCodes>
           </o:OLEObject>
         </w:object>
@@ -12382,10 +12498,10 @@
       <w:pPr>
         <w:pStyle w:val="Heading2"/>
       </w:pPr>
-      <w:bookmarkStart w:id="42" w:name="_Ref156740844"/>
-      <w:bookmarkStart w:id="43" w:name="_Ref156741334"/>
-      <w:bookmarkStart w:id="44" w:name="_Ref156741340"/>
-      <w:bookmarkStart w:id="45" w:name="_Toc201044042"/>
+      <w:bookmarkStart w:id="39" w:name="_Ref156740844"/>
+      <w:bookmarkStart w:id="40" w:name="_Ref156741334"/>
+      <w:bookmarkStart w:id="41" w:name="_Ref156741340"/>
+      <w:bookmarkStart w:id="42" w:name="_Toc201044042"/>
       <w:r>
         <w:t xml:space="preserve">Object </w:t>
       </w:r>
@@ -12404,12 +12520,12 @@
       <w:r>
         <w:t>gorithm</w:t>
       </w:r>
-      <w:bookmarkEnd w:id="38"/>
+      <w:bookmarkEnd w:id="35"/>
+      <w:bookmarkEnd w:id="36"/>
       <w:bookmarkEnd w:id="39"/>
+      <w:bookmarkEnd w:id="40"/>
+      <w:bookmarkEnd w:id="41"/>
       <w:bookmarkEnd w:id="42"/>
-      <w:bookmarkEnd w:id="43"/>
-      <w:bookmarkEnd w:id="44"/>
-      <w:bookmarkEnd w:id="45"/>
     </w:p>
     <w:p>
       <w:r>
@@ -12608,17 +12724,17 @@
       <w:pPr>
         <w:pStyle w:val="Heading3"/>
       </w:pPr>
-      <w:bookmarkStart w:id="46" w:name="_Toc201044043"/>
+      <w:bookmarkStart w:id="43" w:name="_Toc201044043"/>
       <w:r>
         <w:t>State of the Art</w:t>
       </w:r>
-      <w:bookmarkEnd w:id="46"/>
+      <w:bookmarkEnd w:id="43"/>
     </w:p>
     <w:p>
       <w:pPr>
         <w:pStyle w:val="Heading4"/>
       </w:pPr>
-      <w:bookmarkStart w:id="47" w:name="_Ref155786054"/>
+      <w:bookmarkStart w:id="44" w:name="_Ref155786054"/>
       <w:r>
         <w:t>Gradient calculation optimizes</w:t>
       </w:r>
@@ -12677,15 +12793,15 @@
         <w:t>:</w:t>
       </w:r>
     </w:p>
-    <w:bookmarkStart w:id="48" w:name="_MON_1767241613"/>
-    <w:bookmarkEnd w:id="48"/>
+    <w:bookmarkStart w:id="45" w:name="_MON_1767241613"/>
+    <w:bookmarkEnd w:id="45"/>
     <w:p>
       <w:r>
         <w:object w:dxaOrig="8280" w:dyaOrig="439" w14:anchorId="20B73F02">
           <v:shape id="_x0000_i1026" type="#_x0000_t75" style="width:415.1pt;height:20.65pt" o:ole="">
-            <v:imagedata r:id="rId20" o:title=""/>
+            <v:imagedata r:id="rId21" o:title=""/>
           </v:shape>
-          <o:OLEObject Type="Embed" ProgID="Word.Document.12" ShapeID="_x0000_i1026" DrawAspect="Content" ObjectID="_1811686598" r:id="rId21">
+          <o:OLEObject Type="Embed" ProgID="Word.Document.12" ShapeID="_x0000_i1026" DrawAspect="Content" ObjectID="_1811731675" r:id="rId22">
             <o:FieldCodes>\s</o:FieldCodes>
           </o:OLEObject>
         </w:object>
@@ -12719,8 +12835,8 @@
         <w:t xml:space="preserve"> calculation:</w:t>
       </w:r>
     </w:p>
-    <w:bookmarkStart w:id="49" w:name="_MON_1767241690"/>
-    <w:bookmarkEnd w:id="49"/>
+    <w:bookmarkStart w:id="46" w:name="_MON_1767241690"/>
+    <w:bookmarkEnd w:id="46"/>
     <w:p>
       <w:pPr>
         <w:spacing w:line="240" w:lineRule="auto"/>
@@ -12735,9 +12851,9 @@
         </w:rPr>
         <w:object w:dxaOrig="8205" w:dyaOrig="734" w14:anchorId="30F8FEA1">
           <v:shape id="_x0000_i1027" type="#_x0000_t75" style="width:411.35pt;height:36.3pt" o:ole="">
-            <v:imagedata r:id="rId22" o:title=""/>
+            <v:imagedata r:id="rId23" o:title=""/>
           </v:shape>
-          <o:OLEObject Type="Embed" ProgID="Word.Document.12" ShapeID="_x0000_i1027" DrawAspect="Content" ObjectID="_1811686599" r:id="rId23">
+          <o:OLEObject Type="Embed" ProgID="Word.Document.12" ShapeID="_x0000_i1027" DrawAspect="Content" ObjectID="_1811731676" r:id="rId24">
             <o:FieldCodes>\s</o:FieldCodes>
           </o:OLEObject>
         </w:object>
@@ -12856,7 +12972,7 @@
                     <pic:cNvPicPr/>
                   </pic:nvPicPr>
                   <pic:blipFill>
-                    <a:blip r:embed="rId24"/>
+                    <a:blip r:embed="rId25"/>
                     <a:stretch>
                       <a:fillRect/>
                     </a:stretch>
@@ -12881,8 +12997,8 @@
       <w:pPr>
         <w:pStyle w:val="Caption"/>
       </w:pPr>
-      <w:bookmarkStart w:id="50" w:name="_Ref155703918"/>
-      <w:bookmarkStart w:id="51" w:name="_Toc200984194"/>
+      <w:bookmarkStart w:id="47" w:name="_Ref155703918"/>
+      <w:bookmarkStart w:id="48" w:name="_Toc200984194"/>
       <w:r>
         <w:t xml:space="preserve">Figure </w:t>
       </w:r>
@@ -12908,7 +13024,7 @@
         <w:rPr>
           <w:noProof/>
         </w:rPr>
-        <w:t>6</w:t>
+        <w:t>8</w:t>
       </w:r>
       <w:r>
         <w:rPr>
@@ -12916,7 +13032,7 @@
         </w:rPr>
         <w:fldChar w:fldCharType="end"/>
       </w:r>
-      <w:bookmarkEnd w:id="50"/>
+      <w:bookmarkEnd w:id="47"/>
       <w:r>
         <w:t xml:space="preserve"> - </w:t>
       </w:r>
@@ -12970,146 +13086,146 @@
       <w:r>
         <w:t>.</w:t>
       </w:r>
+      <w:bookmarkEnd w:id="48"/>
+    </w:p>
+    <w:p>
+      <w:r>
+        <w:t>T</w:t>
+      </w:r>
+      <w:r>
+        <w:t>wo magnitudes are the solutions of the two equations</w:t>
+      </w:r>
+      <w:r>
+        <w:t>:</w:t>
+      </w:r>
+    </w:p>
+    <w:bookmarkStart w:id="49" w:name="_MON_1767254856"/>
+    <w:bookmarkEnd w:id="49"/>
+    <w:p>
+      <w:pPr>
+        <w:ind w:firstLine="0"/>
+        <w:jc w:val="center"/>
+        <w:rPr>
+          <w:lang w:eastAsia="en-US"/>
+        </w:rPr>
+      </w:pPr>
+      <w:r>
+        <w:rPr>
+          <w:lang w:eastAsia="en-US"/>
+        </w:rPr>
+        <w:object w:dxaOrig="8475" w:dyaOrig="794" w14:anchorId="5B4D243A">
+          <v:shape id="_x0000_i1028" type="#_x0000_t75" style="width:424.5pt;height:40.05pt" o:ole="">
+            <v:imagedata r:id="rId26" o:title=""/>
+          </v:shape>
+          <o:OLEObject Type="Embed" ProgID="Word.Document.12" ShapeID="_x0000_i1028" DrawAspect="Content" ObjectID="_1811731677" r:id="rId27">
+            <o:FieldCodes>\s</o:FieldCodes>
+          </o:OLEObject>
+        </w:object>
+      </w:r>
+    </w:p>
+    <w:p>
+      <w:r>
+        <w:tab/>
+      </w:r>
+      <w:r>
+        <w:t>This thesis uses this technique to improve the HOG-SVM algorithm and decrease the number of calculations needed to process each sliding window.</w:t>
+      </w:r>
+    </w:p>
+    <w:p>
+      <w:pPr>
+        <w:pStyle w:val="Heading4"/>
+      </w:pPr>
+      <w:r>
+        <w:t>Implement HOG-SVM into hardware</w:t>
+      </w:r>
+    </w:p>
+    <w:p>
+      <w:r>
+        <w:rPr>
+          <w:lang w:eastAsia="en-US"/>
+        </w:rPr>
+        <w:t xml:space="preserve">In </w:t>
+      </w:r>
+      <w:r>
+        <w:rPr>
+          <w:lang w:eastAsia="en-US"/>
+        </w:rPr>
+        <w:t xml:space="preserve">2015, </w:t>
+      </w:r>
+      <w:r>
+        <w:t xml:space="preserve">a </w:t>
+      </w:r>
+      <w:bookmarkStart w:id="50" w:name="_Ref156035833"/>
+    </w:p>
+    <w:p>
+      <w:r>
+        <w:t>frame rates and low latency. HOG-SVM is widely used for object detection but needs optimizations for real-time applications with power constraints.</w:t>
+      </w:r>
+    </w:p>
+    <w:p>
+      <w:pPr>
+        <w:pStyle w:val="Heading3"/>
+      </w:pPr>
+      <w:bookmarkStart w:id="51" w:name="_Toc201044044"/>
+      <w:r>
+        <w:lastRenderedPageBreak/>
+        <w:t xml:space="preserve">Object </w:t>
+      </w:r>
+      <w:r>
+        <w:t>Detection</w:t>
+      </w:r>
+      <w:r>
+        <w:t xml:space="preserve"> </w:t>
+      </w:r>
+      <w:r>
+        <w:t>Block</w:t>
+      </w:r>
       <w:bookmarkEnd w:id="51"/>
     </w:p>
     <w:p>
-      <w:r>
-        <w:t>T</w:t>
-      </w:r>
-      <w:r>
-        <w:t>wo magnitudes are the solutions of the two equations</w:t>
-      </w:r>
-      <w:r>
-        <w:t>:</w:t>
+      <w:pPr>
+        <w:rPr>
+          <w:lang w:eastAsia="en-US"/>
+        </w:rPr>
+      </w:pPr>
+      <w:r>
+        <w:rPr>
+          <w:lang w:eastAsia="en-US"/>
+        </w:rPr>
+        <w:t xml:space="preserve">As </w:t>
+      </w:r>
+      <w:r>
+        <w:rPr>
+          <w:lang w:eastAsia="en-US"/>
+        </w:rPr>
+        <w:t xml:space="preserve">mentioned </w:t>
+      </w:r>
+      <w:r>
+        <w:rPr>
+          <w:lang w:eastAsia="en-US"/>
+        </w:rPr>
+        <w:t>above</w:t>
+      </w:r>
+      <w:r>
+        <w:rPr>
+          <w:lang w:eastAsia="en-US"/>
+        </w:rPr>
+        <w:t xml:space="preserve">, </w:t>
+      </w:r>
+      <w:r>
+        <w:rPr>
+          <w:lang w:eastAsia="en-US"/>
+        </w:rPr>
+        <w:t>the Object Detection Block will include Bilinear Interpolation Scale Generator Module, HOG-SVM module, combine module,</w:t>
+      </w:r>
+      <w:r>
+        <w:rPr>
+          <w:lang w:eastAsia="en-US"/>
+        </w:rPr>
+        <w:t xml:space="preserve"> and NMS module.</w:t>
       </w:r>
     </w:p>
-    <w:bookmarkStart w:id="52" w:name="_MON_1767254856"/>
-    <w:bookmarkEnd w:id="52"/>
-    <w:p>
-      <w:pPr>
-        <w:ind w:firstLine="0"/>
-        <w:jc w:val="center"/>
-        <w:rPr>
-          <w:lang w:eastAsia="en-US"/>
-        </w:rPr>
-      </w:pPr>
-      <w:r>
-        <w:rPr>
-          <w:lang w:eastAsia="en-US"/>
-        </w:rPr>
-        <w:object w:dxaOrig="8475" w:dyaOrig="794" w14:anchorId="5B4D243A">
-          <v:shape id="_x0000_i1028" type="#_x0000_t75" style="width:424.5pt;height:40.05pt" o:ole="">
-            <v:imagedata r:id="rId25" o:title=""/>
-          </v:shape>
-          <o:OLEObject Type="Embed" ProgID="Word.Document.12" ShapeID="_x0000_i1028" DrawAspect="Content" ObjectID="_1811686600" r:id="rId26">
-            <o:FieldCodes>\s</o:FieldCodes>
-          </o:OLEObject>
-        </w:object>
-      </w:r>
-    </w:p>
-    <w:p>
-      <w:r>
-        <w:tab/>
-      </w:r>
-      <w:r>
-        <w:t>This thesis uses this technique to improve the HOG-SVM algorithm and decrease the number of calculations needed to process each sliding window.</w:t>
-      </w:r>
-    </w:p>
-    <w:p>
-      <w:pPr>
-        <w:pStyle w:val="Heading4"/>
-      </w:pPr>
-      <w:r>
-        <w:t>Implement HOG-SVM into hardware</w:t>
-      </w:r>
-    </w:p>
-    <w:p>
-      <w:r>
-        <w:rPr>
-          <w:lang w:eastAsia="en-US"/>
-        </w:rPr>
-        <w:t xml:space="preserve">In </w:t>
-      </w:r>
-      <w:r>
-        <w:rPr>
-          <w:lang w:eastAsia="en-US"/>
-        </w:rPr>
-        <w:t xml:space="preserve">2015, </w:t>
-      </w:r>
-      <w:r>
-        <w:t xml:space="preserve">a </w:t>
-      </w:r>
-      <w:bookmarkStart w:id="53" w:name="_Ref156035833"/>
-    </w:p>
-    <w:p>
-      <w:r>
-        <w:t>frame rates and low latency. HOG-SVM is widely used for object detection but needs optimizations for real-time applications with power constraints.</w:t>
-      </w:r>
-    </w:p>
-    <w:p>
-      <w:pPr>
-        <w:pStyle w:val="Heading3"/>
-      </w:pPr>
-      <w:bookmarkStart w:id="54" w:name="_Toc201044044"/>
-      <w:r>
-        <w:lastRenderedPageBreak/>
-        <w:t xml:space="preserve">Object </w:t>
-      </w:r>
-      <w:r>
-        <w:t>Detection</w:t>
-      </w:r>
-      <w:r>
-        <w:t xml:space="preserve"> </w:t>
-      </w:r>
-      <w:r>
-        <w:t>Block</w:t>
-      </w:r>
-      <w:bookmarkEnd w:id="54"/>
-    </w:p>
-    <w:p>
-      <w:pPr>
-        <w:rPr>
-          <w:lang w:eastAsia="en-US"/>
-        </w:rPr>
-      </w:pPr>
-      <w:r>
-        <w:rPr>
-          <w:lang w:eastAsia="en-US"/>
-        </w:rPr>
-        <w:t xml:space="preserve">As </w:t>
-      </w:r>
-      <w:r>
-        <w:rPr>
-          <w:lang w:eastAsia="en-US"/>
-        </w:rPr>
-        <w:t xml:space="preserve">mentioned </w:t>
-      </w:r>
-      <w:r>
-        <w:rPr>
-          <w:lang w:eastAsia="en-US"/>
-        </w:rPr>
-        <w:t>above</w:t>
-      </w:r>
-      <w:r>
-        <w:rPr>
-          <w:lang w:eastAsia="en-US"/>
-        </w:rPr>
-        <w:t xml:space="preserve">, </w:t>
-      </w:r>
-      <w:r>
-        <w:rPr>
-          <w:lang w:eastAsia="en-US"/>
-        </w:rPr>
-        <w:t>the Object Detection Block will include Bilinear Interpolation Scale Generator Module, HOG-SVM module, combine module,</w:t>
-      </w:r>
-      <w:r>
-        <w:rPr>
-          <w:lang w:eastAsia="en-US"/>
-        </w:rPr>
-        <w:t xml:space="preserve"> and NMS module.</w:t>
-      </w:r>
-    </w:p>
-    <w:bookmarkEnd w:id="53"/>
+    <w:bookmarkEnd w:id="50"/>
     <w:p>
       <w:pPr>
         <w:pStyle w:val="Heading4"/>
@@ -13202,8 +13318,8 @@
         <w:pStyle w:val="Caption"/>
         <w:keepNext/>
       </w:pPr>
-      <w:bookmarkStart w:id="55" w:name="_Ref155681277"/>
-      <w:bookmarkStart w:id="56" w:name="_Ref155681269"/>
+      <w:bookmarkStart w:id="52" w:name="_Ref155681277"/>
+      <w:bookmarkStart w:id="53" w:name="_Ref155681269"/>
       <w:r>
         <w:t xml:space="preserve">Algorithm </w:t>
       </w:r>
@@ -13237,11 +13353,11 @@
         </w:rPr>
         <w:fldChar w:fldCharType="end"/>
       </w:r>
-      <w:bookmarkEnd w:id="55"/>
+      <w:bookmarkEnd w:id="52"/>
       <w:r>
         <w:t xml:space="preserve"> – Gradient calculation</w:t>
       </w:r>
-      <w:bookmarkEnd w:id="56"/>
+      <w:bookmarkEnd w:id="53"/>
       <w:r>
         <w:t>.</w:t>
       </w:r>
@@ -13271,7 +13387,7 @@
         <w:pStyle w:val="Caption"/>
         <w:keepNext/>
       </w:pPr>
-      <w:bookmarkStart w:id="57" w:name="_Ref155787159"/>
+      <w:bookmarkStart w:id="54" w:name="_Ref155787159"/>
       <w:r>
         <w:t xml:space="preserve">Algorithm </w:t>
       </w:r>
@@ -13305,7 +13421,7 @@
         </w:rPr>
         <w:fldChar w:fldCharType="end"/>
       </w:r>
-      <w:bookmarkEnd w:id="57"/>
+      <w:bookmarkEnd w:id="54"/>
       <w:r>
         <w:t xml:space="preserve"> – Histogram generation.</w:t>
       </w:r>
@@ -13379,9 +13495,9 @@
         </w:rPr>
         <w:t xml:space="preserve"> </w:t>
       </w:r>
-      <w:bookmarkStart w:id="58" w:name="_Ref156035839"/>
+      <w:bookmarkStart w:id="55" w:name="_Ref156035839"/>
       <w:bookmarkEnd w:id="24"/>
-      <w:bookmarkEnd w:id="47"/>
+      <w:bookmarkEnd w:id="44"/>
     </w:p>
     <w:p>
       <w:pPr>
@@ -13405,8 +13521,8 @@
       <w:pPr>
         <w:pStyle w:val="Heading2"/>
       </w:pPr>
-      <w:bookmarkStart w:id="59" w:name="_Ref156740912"/>
-      <w:bookmarkStart w:id="60" w:name="_Toc201044045"/>
+      <w:bookmarkStart w:id="56" w:name="_Ref156740912"/>
+      <w:bookmarkStart w:id="57" w:name="_Toc201044045"/>
       <w:r>
         <w:lastRenderedPageBreak/>
         <w:t>Conclusion</w:t>
@@ -13414,9 +13530,9 @@
       <w:r>
         <w:t>s</w:t>
       </w:r>
-      <w:bookmarkEnd w:id="58"/>
-      <w:bookmarkEnd w:id="59"/>
-      <w:bookmarkEnd w:id="60"/>
+      <w:bookmarkEnd w:id="55"/>
+      <w:bookmarkEnd w:id="56"/>
+      <w:bookmarkEnd w:id="57"/>
     </w:p>
     <w:p>
       <w:pPr>
@@ -13446,7 +13562,7 @@
       <w:pPr>
         <w:pStyle w:val="Heading1"/>
       </w:pPr>
-      <w:bookmarkStart w:id="61" w:name="_Toc201044046"/>
+      <w:bookmarkStart w:id="58" w:name="_Toc201044046"/>
       <w:r>
         <w:lastRenderedPageBreak/>
         <w:t>Implementation</w:t>
@@ -13457,7 +13573,7 @@
       <w:r>
         <w:t xml:space="preserve"> Evaluations</w:t>
       </w:r>
-      <w:bookmarkEnd w:id="61"/>
+      <w:bookmarkEnd w:id="58"/>
     </w:p>
     <w:p>
       <w:pPr>
@@ -13475,13 +13591,13 @@
       <w:pPr>
         <w:pStyle w:val="Heading2"/>
       </w:pPr>
-      <w:bookmarkStart w:id="62" w:name="_Ref156281639"/>
-      <w:bookmarkStart w:id="63" w:name="_Toc201044047"/>
+      <w:bookmarkStart w:id="59" w:name="_Ref156281639"/>
+      <w:bookmarkStart w:id="60" w:name="_Toc201044047"/>
       <w:r>
         <w:t>Experiment setup environment</w:t>
       </w:r>
-      <w:bookmarkEnd w:id="62"/>
-      <w:bookmarkEnd w:id="63"/>
+      <w:bookmarkEnd w:id="59"/>
+      <w:bookmarkEnd w:id="60"/>
     </w:p>
     <w:p/>
     <w:p/>
@@ -13500,11 +13616,11 @@
       <w:pPr>
         <w:pStyle w:val="Heading3"/>
       </w:pPr>
-      <w:bookmarkStart w:id="64" w:name="_Toc201044048"/>
+      <w:bookmarkStart w:id="61" w:name="_Toc201044048"/>
       <w:r>
         <w:t>Mean Average Precision</w:t>
       </w:r>
-      <w:bookmarkEnd w:id="64"/>
+      <w:bookmarkEnd w:id="61"/>
       <w:r>
         <w:t xml:space="preserve"> </w:t>
       </w:r>
@@ -13570,14 +13686,14 @@
           <w:lang w:eastAsia="en-US"/>
         </w:rPr>
       </w:pPr>
-      <w:bookmarkStart w:id="65" w:name="_Hlk157323977"/>
+      <w:bookmarkStart w:id="62" w:name="_Hlk157323977"/>
       <w:r>
         <w:rPr>
           <w:lang w:eastAsia="en-US"/>
         </w:rPr>
         <w:t xml:space="preserve">Average </w:t>
       </w:r>
-      <w:bookmarkEnd w:id="65"/>
+      <w:bookmarkEnd w:id="62"/>
     </w:p>
     <w:p>
       <w:pPr>
@@ -13755,8 +13871,8 @@
         <w:t>.</w:t>
       </w:r>
     </w:p>
-    <w:bookmarkStart w:id="66" w:name="_MON_1767299285"/>
-    <w:bookmarkEnd w:id="66"/>
+    <w:bookmarkStart w:id="63" w:name="_MON_1767299285"/>
+    <w:bookmarkEnd w:id="63"/>
     <w:p>
       <w:pPr>
         <w:jc w:val="center"/>
@@ -13770,9 +13886,9 @@
         </w:rPr>
         <w:object w:dxaOrig="5400" w:dyaOrig="922" w14:anchorId="051B2232">
           <v:shape id="_x0000_i1029" type="#_x0000_t75" style="width:271.1pt;height:47.6pt" o:ole="">
-            <v:imagedata r:id="rId27" o:title=""/>
+            <v:imagedata r:id="rId28" o:title=""/>
           </v:shape>
-          <o:OLEObject Type="Embed" ProgID="Word.Document.12" ShapeID="_x0000_i1029" DrawAspect="Content" ObjectID="_1811686601" r:id="rId28">
+          <o:OLEObject Type="Embed" ProgID="Word.Document.12" ShapeID="_x0000_i1029" DrawAspect="Content" ObjectID="_1811731678" r:id="rId29">
             <o:FieldCodes>\s</o:FieldCodes>
           </o:OLEObject>
         </w:object>
@@ -13782,17 +13898,17 @@
       <w:pPr>
         <w:pStyle w:val="Heading3"/>
       </w:pPr>
-      <w:bookmarkStart w:id="67" w:name="_Toc201044049"/>
+      <w:bookmarkStart w:id="64" w:name="_Toc201044049"/>
       <w:r>
         <w:t xml:space="preserve">Frame </w:t>
       </w:r>
       <w:r>
         <w:t>rate</w:t>
       </w:r>
-      <w:bookmarkEnd w:id="67"/>
+      <w:bookmarkEnd w:id="64"/>
     </w:p>
     <w:p>
-      <w:bookmarkStart w:id="68" w:name="_Ref156281668"/>
+      <w:bookmarkStart w:id="65" w:name="_Ref156281668"/>
     </w:p>
     <w:p/>
     <w:p/>
@@ -13809,20 +13925,20 @@
       <w:pPr>
         <w:pStyle w:val="Heading2"/>
       </w:pPr>
-      <w:bookmarkStart w:id="69" w:name="_Ref156741536"/>
-      <w:bookmarkStart w:id="70" w:name="_Toc201044050"/>
+      <w:bookmarkStart w:id="66" w:name="_Ref156741536"/>
+      <w:bookmarkStart w:id="67" w:name="_Toc201044050"/>
       <w:r>
         <w:t>Experimental results</w:t>
       </w:r>
-      <w:bookmarkEnd w:id="68"/>
-      <w:bookmarkEnd w:id="69"/>
-      <w:bookmarkEnd w:id="70"/>
+      <w:bookmarkEnd w:id="65"/>
+      <w:bookmarkEnd w:id="66"/>
+      <w:bookmarkEnd w:id="67"/>
     </w:p>
     <w:p>
       <w:pPr>
         <w:pStyle w:val="Heading3"/>
       </w:pPr>
-      <w:bookmarkStart w:id="71" w:name="_Toc201044051"/>
+      <w:bookmarkStart w:id="68" w:name="_Toc201044051"/>
       <w:r>
         <w:t>Input</w:t>
       </w:r>
@@ -13864,7 +13980,7 @@
           </w:r>
         </w:sdtContent>
       </w:sdt>
-      <w:bookmarkEnd w:id="71"/>
+      <w:bookmarkEnd w:id="68"/>
     </w:p>
     <w:p>
       <w:pPr>
@@ -13899,14 +14015,14 @@
       <w:pPr>
         <w:pStyle w:val="Caption"/>
       </w:pPr>
-      <w:bookmarkStart w:id="72" w:name="_Toc200984203"/>
+      <w:bookmarkStart w:id="69" w:name="_Toc200984203"/>
       <w:r>
         <w:t>-S2L</w:t>
       </w:r>
       <w:r>
         <w:t>.</w:t>
       </w:r>
-      <w:bookmarkEnd w:id="72"/>
+      <w:bookmarkEnd w:id="69"/>
     </w:p>
     <w:p>
       <w:pPr>
@@ -13926,7 +14042,7 @@
       <w:pPr>
         <w:pStyle w:val="Caption"/>
       </w:pPr>
-      <w:bookmarkStart w:id="73" w:name="_Toc200984204"/>
+      <w:bookmarkStart w:id="70" w:name="_Toc200984204"/>
       <w:r>
         <w:t>and m</w:t>
       </w:r>
@@ -13945,7 +14061,7 @@
       <w:r>
         <w:t>.</w:t>
       </w:r>
-      <w:bookmarkEnd w:id="73"/>
+      <w:bookmarkEnd w:id="70"/>
     </w:p>
     <w:p>
       <w:pPr>
@@ -13979,7 +14095,7 @@
       <w:pPr>
         <w:pStyle w:val="Heading3"/>
       </w:pPr>
-      <w:bookmarkStart w:id="74" w:name="_Toc201044052"/>
+      <w:bookmarkStart w:id="71" w:name="_Toc201044052"/>
       <w:r>
         <w:t>Input</w:t>
       </w:r>
@@ -14021,7 +14137,7 @@
           </w:r>
         </w:sdtContent>
       </w:sdt>
-      <w:bookmarkEnd w:id="74"/>
+      <w:bookmarkEnd w:id="71"/>
     </w:p>
     <w:p>
       <w:pPr>
@@ -14140,7 +14256,7 @@
         </w:rPr>
         <w:t>51</w:t>
       </w:r>
-      <w:bookmarkStart w:id="75" w:name="_Toc200984206"/>
+      <w:bookmarkStart w:id="72" w:name="_Toc200984206"/>
     </w:p>
     <w:p>
       <w:pPr>
@@ -14150,7 +14266,7 @@
       <w:r>
         <w:t>.</w:t>
       </w:r>
-      <w:bookmarkEnd w:id="75"/>
+      <w:bookmarkEnd w:id="72"/>
     </w:p>
     <w:p>
       <w:pPr>
@@ -14183,7 +14299,7 @@
       <w:pPr>
         <w:pStyle w:val="Heading3"/>
       </w:pPr>
-      <w:bookmarkStart w:id="76" w:name="_Toc201044053"/>
+      <w:bookmarkStart w:id="73" w:name="_Toc201044053"/>
       <w:r>
         <w:t>Input</w:t>
       </w:r>
@@ -14222,7 +14338,7 @@
           </w:r>
         </w:sdtContent>
       </w:sdt>
-      <w:bookmarkEnd w:id="76"/>
+      <w:bookmarkEnd w:id="73"/>
     </w:p>
     <w:p>
       <w:pPr>
@@ -14257,7 +14373,7 @@
       <w:pPr>
         <w:pStyle w:val="Caption"/>
       </w:pPr>
-      <w:bookmarkStart w:id="77" w:name="_Toc200984207"/>
+      <w:bookmarkStart w:id="74" w:name="_Toc200984207"/>
     </w:p>
     <w:p>
       <w:pPr>
@@ -14269,7 +14385,7 @@
       <w:r>
         <w:t>.</w:t>
       </w:r>
-      <w:bookmarkEnd w:id="77"/>
+      <w:bookmarkEnd w:id="74"/>
     </w:p>
     <w:p>
       <w:pPr>
@@ -14299,7 +14415,7 @@
         </w:rPr>
         <w:t xml:space="preserve">In the </w:t>
       </w:r>
-      <w:bookmarkStart w:id="78" w:name="_Toc200984208"/>
+      <w:bookmarkStart w:id="75" w:name="_Toc200984208"/>
     </w:p>
     <w:p>
       <w:pPr>
@@ -14311,7 +14427,7 @@
       <w:r>
         <w:t>.</w:t>
       </w:r>
-      <w:bookmarkEnd w:id="78"/>
+      <w:bookmarkEnd w:id="75"/>
     </w:p>
     <w:p>
       <w:pPr>
@@ -14331,7 +14447,7 @@
       <w:r>
         <w:t xml:space="preserve">The system </w:t>
       </w:r>
-      <w:bookmarkStart w:id="79" w:name="_Hlk157324381"/>
+      <w:bookmarkStart w:id="76" w:name="_Hlk157324381"/>
     </w:p>
     <w:p>
       <w:pPr>
@@ -14350,14 +14466,14 @@
       <w:pPr>
         <w:pStyle w:val="Heading2"/>
       </w:pPr>
-      <w:bookmarkStart w:id="80" w:name="_Ref156281670"/>
-      <w:bookmarkStart w:id="81" w:name="_Toc201044054"/>
-      <w:bookmarkEnd w:id="79"/>
+      <w:bookmarkStart w:id="77" w:name="_Ref156281670"/>
+      <w:bookmarkStart w:id="78" w:name="_Toc201044054"/>
+      <w:bookmarkEnd w:id="76"/>
       <w:r>
         <w:t>Conclusions</w:t>
       </w:r>
-      <w:bookmarkEnd w:id="80"/>
-      <w:bookmarkEnd w:id="81"/>
+      <w:bookmarkEnd w:id="77"/>
+      <w:bookmarkEnd w:id="78"/>
     </w:p>
     <w:p/>
     <w:p>
@@ -14369,7 +14485,7 @@
         </w:numPr>
         <w:jc w:val="both"/>
       </w:pPr>
-      <w:bookmarkStart w:id="82" w:name="_Toc201044055"/>
+      <w:bookmarkStart w:id="79" w:name="_Toc201044055"/>
       <w:r>
         <w:t>Conclusion</w:t>
       </w:r>
@@ -14385,16 +14501,16 @@
       <w:r>
         <w:t>erspective</w:t>
       </w:r>
-      <w:bookmarkEnd w:id="82"/>
+      <w:bookmarkEnd w:id="79"/>
     </w:p>
     <w:p>
       <w:r>
         <w:br w:type="page"/>
       </w:r>
     </w:p>
-    <w:bookmarkStart w:id="83" w:name="_Toc201044056" w:displacedByCustomXml="next"/>
-    <w:bookmarkStart w:id="84" w:name="_Hlk151819318" w:displacedByCustomXml="next"/>
-    <w:bookmarkStart w:id="85" w:name="_Hlk151110402" w:displacedByCustomXml="next"/>
+    <w:bookmarkStart w:id="80" w:name="_Toc201044056" w:displacedByCustomXml="next"/>
+    <w:bookmarkStart w:id="81" w:name="_Hlk151819318" w:displacedByCustomXml="next"/>
+    <w:bookmarkStart w:id="82" w:name="_Hlk151110402" w:displacedByCustomXml="next"/>
     <w:sdt>
       <w:sdtPr>
         <w:rPr>
@@ -14431,7 +14547,7 @@
             </w:rPr>
             <w:t>References</w:t>
           </w:r>
-          <w:bookmarkEnd w:id="83"/>
+          <w:bookmarkEnd w:id="80"/>
         </w:p>
         <w:sdt>
           <w:sdtPr>
@@ -16052,12 +16168,12 @@
             </w:p>
           </w:sdtContent>
         </w:sdt>
-        <w:bookmarkEnd w:id="84" w:displacedByCustomXml="next"/>
+        <w:bookmarkEnd w:id="81" w:displacedByCustomXml="next"/>
       </w:sdtContent>
     </w:sdt>
-    <w:bookmarkEnd w:id="85" w:displacedByCustomXml="prev"/>
+    <w:bookmarkEnd w:id="82" w:displacedByCustomXml="prev"/>
     <w:sectPr>
-      <w:footerReference w:type="default" r:id="rId29"/>
+      <w:footerReference w:type="default" r:id="rId30"/>
       <w:pgSz w:w="11906" w:h="16838" w:code="9"/>
       <w:pgMar w:top="1411" w:right="1138" w:bottom="1699" w:left="1699" w:header="720" w:footer="720" w:gutter="0"/>
       <w:pgNumType w:start="1"/>
@@ -17107,7 +17223,7 @@
       <w:lvlText w:val="(%4)"/>
       <w:lvlJc w:val="left"/>
       <w:pPr>
-        <w:ind w:left="1440" w:hanging="360"/>
+        <w:ind w:left="1495" w:hanging="360"/>
       </w:pPr>
       <w:rPr>
         <w:rFonts w:hint="default"/>

</xml_diff>

<commit_message>
2.1 2.2 Chapter 2
</commit_message>
<xml_diff>
--- a/Report_Thesis_2025.docx
+++ b/Report_Thesis_2025.docx
@@ -10416,7 +10416,14 @@
         <w:rPr>
           <w:shd w:val="clear" w:color="auto" w:fill="FFFFFF"/>
         </w:rPr>
-        <w:t xml:space="preserve">. It explains what each component is, its role in the system, and the </w:t>
+        <w:t xml:space="preserve">. It explains what each component is, its role in the </w:t>
+      </w:r>
+      <w:r>
+        <w:rPr>
+          <w:shd w:val="clear" w:color="auto" w:fill="FFFFFF"/>
+        </w:rPr>
+        <w:lastRenderedPageBreak/>
+        <w:t xml:space="preserve">system, and the </w:t>
       </w:r>
       <w:r>
         <w:rPr>
@@ -10717,6 +10724,7 @@
         <w:rPr>
           <w:noProof/>
         </w:rPr>
+        <w:lastRenderedPageBreak/>
         <w:drawing>
           <wp:inline distT="0" distB="0" distL="0" distR="0" wp14:anchorId="6A76F721" wp14:editId="2ECF47F7">
             <wp:extent cx="2544417" cy="2544417"/>
@@ -10916,186 +10924,163 @@
         <w:rPr>
           <w:lang w:eastAsia="en-US"/>
         </w:rPr>
-        <w:t xml:space="preserve"> collect </w:t>
+        <w:t xml:space="preserve"> collect environmental </w:t>
       </w:r>
       <w:r>
         <w:rPr>
           <w:lang w:eastAsia="en-US"/>
         </w:rPr>
-        <w:t>environmental</w:t>
+        <w:t>data. When a fire occurs</w:t>
       </w:r>
       <w:r>
         <w:rPr>
           <w:lang w:eastAsia="en-US"/>
         </w:rPr>
+        <w:t xml:space="preserve">, </w:t>
+      </w:r>
+      <w:r>
+        <w:rPr>
+          <w:lang w:eastAsia="en-US"/>
+        </w:rPr>
+        <w:t>such as when flammable materials or electrical wires are burning</w:t>
+      </w:r>
+      <w:r>
+        <w:rPr>
+          <w:lang w:eastAsia="en-US"/>
+        </w:rPr>
+        <w:t xml:space="preserve">, </w:t>
+      </w:r>
+      <w:r>
+        <w:rPr>
+          <w:lang w:eastAsia="en-US"/>
+        </w:rPr>
+        <w:t>the temperature</w:t>
+      </w:r>
+      <w:r>
+        <w:rPr>
+          <w:lang w:eastAsia="en-US"/>
+        </w:rPr>
+        <w:t xml:space="preserve"> of the fire will</w:t>
+      </w:r>
+      <w:r>
+        <w:rPr>
+          <w:lang w:eastAsia="en-US"/>
+        </w:rPr>
         <w:t xml:space="preserve"> </w:t>
       </w:r>
       <w:r>
         <w:rPr>
           <w:lang w:eastAsia="en-US"/>
         </w:rPr>
-        <w:t>data. When a fire occurs</w:t>
+        <w:t>increase continuously, and the humidity drops</w:t>
       </w:r>
       <w:r>
         <w:rPr>
           <w:lang w:eastAsia="en-US"/>
         </w:rPr>
-        <w:t xml:space="preserve">, </w:t>
+        <w:t xml:space="preserve"> </w:t>
       </w:r>
       <w:r>
         <w:rPr>
           <w:lang w:eastAsia="en-US"/>
         </w:rPr>
-        <w:t>such as when flammable materials or electrical wires are burning</w:t>
+        <w:t>quickly</w:t>
       </w:r>
       <w:r>
         <w:rPr>
           <w:lang w:eastAsia="en-US"/>
         </w:rPr>
-        <w:t xml:space="preserve">, </w:t>
+        <w:t xml:space="preserve">. In the process of fire detection and monitoring, </w:t>
       </w:r>
       <w:r>
         <w:rPr>
           <w:lang w:eastAsia="en-US"/>
         </w:rPr>
-        <w:t>the temperature</w:t>
+        <w:t xml:space="preserve">just using the </w:t>
       </w:r>
       <w:r>
         <w:rPr>
           <w:lang w:eastAsia="en-US"/>
         </w:rPr>
-        <w:t xml:space="preserve"> of the fire will</w:t>
+        <w:t xml:space="preserve">flame sensor’s evaluation is </w:t>
       </w:r>
       <w:r>
         <w:rPr>
           <w:lang w:eastAsia="en-US"/>
         </w:rPr>
-        <w:t xml:space="preserve"> </w:t>
+        <w:t>not enough</w:t>
       </w:r>
       <w:r>
         <w:rPr>
           <w:lang w:eastAsia="en-US"/>
         </w:rPr>
-        <w:t>increase continuously, and the humidity drops</w:t>
+        <w:t xml:space="preserve">. Therefore, combining data from both the </w:t>
       </w:r>
       <w:r>
         <w:rPr>
           <w:lang w:eastAsia="en-US"/>
         </w:rPr>
-        <w:t xml:space="preserve"> </w:t>
+        <w:t>T</w:t>
       </w:r>
       <w:r>
         <w:rPr>
           <w:lang w:eastAsia="en-US"/>
         </w:rPr>
-        <w:t>quickly</w:t>
+        <w:t xml:space="preserve">emperature &amp; </w:t>
       </w:r>
       <w:r>
         <w:rPr>
           <w:lang w:eastAsia="en-US"/>
         </w:rPr>
-        <w:t>.</w:t>
+        <w:t>H</w:t>
       </w:r>
       <w:r>
         <w:rPr>
           <w:lang w:eastAsia="en-US"/>
         </w:rPr>
-        <w:t xml:space="preserve"> </w:t>
+        <w:t xml:space="preserve">umidity </w:t>
       </w:r>
       <w:r>
         <w:rPr>
           <w:lang w:eastAsia="en-US"/>
         </w:rPr>
-        <w:t xml:space="preserve">In the process of fire detection and monitoring, </w:t>
+        <w:t>S</w:t>
       </w:r>
       <w:r>
         <w:rPr>
           <w:lang w:eastAsia="en-US"/>
         </w:rPr>
-        <w:t xml:space="preserve">just using the </w:t>
+        <w:t xml:space="preserve">ensor and the </w:t>
       </w:r>
       <w:r>
         <w:rPr>
           <w:lang w:eastAsia="en-US"/>
         </w:rPr>
-        <w:t xml:space="preserve">flame sensor’s evaluation is </w:t>
+        <w:t>F</w:t>
       </w:r>
       <w:r>
         <w:rPr>
           <w:lang w:eastAsia="en-US"/>
         </w:rPr>
-        <w:t>not enough</w:t>
+        <w:t xml:space="preserve">lame </w:t>
       </w:r>
       <w:r>
         <w:rPr>
           <w:lang w:eastAsia="en-US"/>
         </w:rPr>
-        <w:t xml:space="preserve">. Therefore, combining data from both the </w:t>
+        <w:t>S</w:t>
       </w:r>
       <w:r>
         <w:rPr>
           <w:lang w:eastAsia="en-US"/>
         </w:rPr>
-        <w:t>T</w:t>
+        <w:t xml:space="preserve">ensor can provide a more accurate </w:t>
       </w:r>
       <w:r>
         <w:rPr>
           <w:lang w:eastAsia="en-US"/>
         </w:rPr>
-        <w:t xml:space="preserve">emperature &amp; </w:t>
-      </w:r>
-      <w:r>
-        <w:rPr>
-          <w:lang w:eastAsia="en-US"/>
-        </w:rPr>
-        <w:t>H</w:t>
-      </w:r>
-      <w:r>
-        <w:rPr>
-          <w:lang w:eastAsia="en-US"/>
-        </w:rPr>
-        <w:t xml:space="preserve">umidity </w:t>
-      </w:r>
-      <w:r>
-        <w:rPr>
-          <w:lang w:eastAsia="en-US"/>
-        </w:rPr>
-        <w:t>S</w:t>
-      </w:r>
-      <w:r>
-        <w:rPr>
-          <w:lang w:eastAsia="en-US"/>
-        </w:rPr>
-        <w:t xml:space="preserve">ensor and the </w:t>
-      </w:r>
-      <w:r>
-        <w:rPr>
-          <w:lang w:eastAsia="en-US"/>
-        </w:rPr>
-        <w:t>F</w:t>
-      </w:r>
-      <w:r>
-        <w:rPr>
-          <w:lang w:eastAsia="en-US"/>
-        </w:rPr>
-        <w:t xml:space="preserve">lame </w:t>
-      </w:r>
-      <w:r>
-        <w:rPr>
-          <w:lang w:eastAsia="en-US"/>
-        </w:rPr>
-        <w:t>S</w:t>
-      </w:r>
-      <w:r>
-        <w:rPr>
-          <w:lang w:eastAsia="en-US"/>
-        </w:rPr>
-        <w:t xml:space="preserve">ensor can provide a more accurate </w:t>
-      </w:r>
-      <w:r>
-        <w:rPr>
-          <w:lang w:eastAsia="en-US"/>
-        </w:rPr>
+        <w:lastRenderedPageBreak/>
         <w:t xml:space="preserve">result </w:t>
       </w:r>
       <w:r>
@@ -11394,7 +11379,7 @@
           <w:noProof/>
         </w:rPr>
         <w:drawing>
-          <wp:inline distT="0" distB="0" distL="0" distR="0" wp14:anchorId="028C178D" wp14:editId="5C66FE92">
+          <wp:inline distT="0" distB="0" distL="0" distR="0" wp14:anchorId="028C178D" wp14:editId="05C1EE46">
             <wp:extent cx="2989691" cy="2243669"/>
             <wp:effectExtent l="0" t="0" r="0" b="0"/>
             <wp:docPr id="124308715" name="Picture 2" descr="Temperature and Humidity DHT11 Sensor Philippines | Circuitrocks ..."/>
@@ -11499,7 +11484,11 @@
         <w:t>,</w:t>
       </w:r>
       <w:r>
-        <w:t xml:space="preserve"> temperature and humidity sensors. Each microcontroller that handles the data from one or more sensors </w:t>
+        <w:t xml:space="preserve"> </w:t>
+      </w:r>
+      <w:r>
+        <w:lastRenderedPageBreak/>
+        <w:t xml:space="preserve">temperature and humidity sensors. Each microcontroller that handles the data from one or more sensors </w:t>
       </w:r>
       <w:r>
         <w:t xml:space="preserve">can call </w:t>
@@ -11654,10 +11643,7 @@
         <w:t>: ESP32</w:t>
       </w:r>
       <w:r>
-        <w:t xml:space="preserve"> M</w:t>
-      </w:r>
-      <w:r>
-        <w:t>icrocontroller</w:t>
+        <w:t xml:space="preserve"> Microcontroller</w:t>
       </w:r>
       <w:r>
         <w:t>.</w:t>
@@ -11681,6 +11667,7 @@
         <w:rPr>
           <w:noProof/>
         </w:rPr>
+        <w:lastRenderedPageBreak/>
         <w:drawing>
           <wp:inline distT="0" distB="0" distL="0" distR="0" wp14:anchorId="4E9B1311" wp14:editId="6E08EDA7">
             <wp:extent cx="3768918" cy="2508196"/>
@@ -11753,10 +11740,7 @@
         <w:t>STM32F103C8T6</w:t>
       </w:r>
       <w:r>
-        <w:t xml:space="preserve"> </w:t>
-      </w:r>
-      <w:r>
-        <w:t>Microcontroller</w:t>
+        <w:t xml:space="preserve"> Microcontroller</w:t>
       </w:r>
       <w:r>
         <w:t>.</w:t>
@@ -11800,31 +11784,7 @@
         <w:t>an</w:t>
       </w:r>
       <w:r>
-        <w:t xml:space="preserve"> </w:t>
-      </w:r>
-      <w:r>
-        <w:t>important</w:t>
-      </w:r>
-      <w:r>
-        <w:t xml:space="preserve"> role in the </w:t>
-      </w:r>
-      <w:r>
-        <w:t>main</w:t>
-      </w:r>
-      <w:r>
-        <w:t xml:space="preserve"> idea of this thesis.</w:t>
-      </w:r>
-      <w:r>
-        <w:t xml:space="preserve"> </w:t>
-      </w:r>
-      <w:r>
-        <w:t xml:space="preserve">In the proposed IoT system, the wireless communication module is </w:t>
-      </w:r>
-      <w:r>
-        <w:t>the part</w:t>
-      </w:r>
-      <w:r>
-        <w:t xml:space="preserve"> </w:t>
+        <w:t xml:space="preserve"> important role in the main idea of this thesis. In the proposed IoT system, the wireless communication module is the part </w:t>
       </w:r>
       <w:r>
         <w:t>that transmits</w:t>
@@ -11858,13 +11818,13 @@
           <w:i/>
           <w:iCs/>
         </w:rPr>
+        <w:instrText xml:space="preserve"> \* MERGEFORMAT </w:instrText>
       </w:r>
       <w:r>
         <w:rPr>
           <w:i/>
           <w:iCs/>
         </w:rPr>
-        <w:instrText xml:space="preserve"> \* MERGEFORMAT </w:instrText>
       </w:r>
       <w:r>
         <w:rPr>
@@ -11900,10 +11860,7 @@
     </w:p>
     <w:p>
       <w:r>
-        <w:t xml:space="preserve">Among them, Wi-Fi, Zigbee, and Cellular require </w:t>
-      </w:r>
-      <w:r>
-        <w:t>a</w:t>
+        <w:t>Among them, Wi-Fi, Zigbee, and Cellular require a</w:t>
       </w:r>
       <w:r>
         <w:t>n existing communication</w:t>
@@ -11915,25 +11872,13 @@
         <w:t xml:space="preserve">infrastructure </w:t>
       </w:r>
       <w:r>
-        <w:t>such as routers, gateways, or mobile network towers. On the other hand, LoRa can operate in two modes:</w:t>
-      </w:r>
-      <w:r>
-        <w:t xml:space="preserve"> </w:t>
-      </w:r>
-      <w:r>
-        <w:t>LoRaWAN</w:t>
+        <w:t>such as routers, gateways, or mobile network towers. On the other hand, LoRa can operate in two modes: LoRaWAN</w:t>
       </w:r>
       <w:r>
         <w:t>, which is based</w:t>
       </w:r>
       <w:r>
-        <w:t xml:space="preserve"> on centralized infrastructure (gateways and network servers), and</w:t>
-      </w:r>
-      <w:r>
-        <w:t xml:space="preserve"> </w:t>
-      </w:r>
-      <w:r>
-        <w:t>LoRa (peer-to-peer), which can communicate directly between nodes without any infrastructure.</w:t>
+        <w:t xml:space="preserve"> on centralized infrastructure (gateways and network servers), and LoRa (peer-to-peer), which can communicate directly between nodes without any infrastructure.</w:t>
       </w:r>
     </w:p>
     <w:p>
@@ -11944,31 +11889,13 @@
         <w:t>In opposition</w:t>
       </w:r>
       <w:r>
-        <w:t xml:space="preserve">, the HC-12 module offers </w:t>
-      </w:r>
-      <w:r>
-        <w:t xml:space="preserve">a low price </w:t>
-      </w:r>
-      <w:r>
-        <w:t xml:space="preserve">and </w:t>
+        <w:t xml:space="preserve">, the HC-12 module offers a low price and </w:t>
       </w:r>
       <w:r>
         <w:t xml:space="preserve">is </w:t>
       </w:r>
       <w:r>
-        <w:t>eas</w:t>
-      </w:r>
-      <w:r>
-        <w:t>y t</w:t>
-      </w:r>
-      <w:r>
-        <w:t>o</w:t>
-      </w:r>
-      <w:r>
-        <w:t xml:space="preserve"> </w:t>
-      </w:r>
-      <w:r>
-        <w:t>configure, making it suitable for the goals and scope of this thesis project.</w:t>
+        <w:t>easy to configure, making it suitable for the goals and scope of this thesis project.</w:t>
       </w:r>
       <w:r>
         <w:rPr>
@@ -11999,13 +11926,13 @@
           <w:i/>
           <w:iCs/>
         </w:rPr>
+        <w:instrText xml:space="preserve"> \* MERGEFORMAT </w:instrText>
       </w:r>
       <w:r>
         <w:rPr>
           <w:i/>
           <w:iCs/>
         </w:rPr>
-        <w:instrText xml:space="preserve"> \* MERGEFORMAT </w:instrText>
       </w:r>
       <w:r>
         <w:rPr>
@@ -12033,14 +11960,7 @@
           <w:i/>
           <w:iCs/>
         </w:rPr>
-        <w:t xml:space="preserve"> </w:t>
-      </w:r>
-      <w:r>
-        <w:rPr>
-          <w:i/>
-          <w:iCs/>
-        </w:rPr>
-        <w:t>Node System Architecture</w:t>
+        <w:t xml:space="preserve"> Node System Architecture</w:t>
       </w:r>
       <w:r>
         <w:t xml:space="preserve">, </w:t>
@@ -12049,10 +11969,7 @@
         <w:t>the HC-12 module is placed in the transmission (Tx) block. After the sensor data is collected and processed by the STM32F103C8T6 microcontroller, the resulting data packet is transmitted to the HC-12 module</w:t>
       </w:r>
       <w:r>
-        <w:t xml:space="preserve"> </w:t>
-      </w:r>
-      <w:r>
-        <w:t>(Figure 8)</w:t>
+        <w:t xml:space="preserve"> (Figure 8)</w:t>
       </w:r>
       <w:r>
         <w:t>, which then sends the data wirelessly via radio frequency (RF) communication.</w:t>
@@ -12066,6 +11983,7 @@
         <w:rPr>
           <w:noProof/>
         </w:rPr>
+        <w:lastRenderedPageBreak/>
         <w:drawing>
           <wp:inline distT="0" distB="0" distL="0" distR="0" wp14:anchorId="5897B0A5" wp14:editId="69BB48FF">
             <wp:extent cx="2687541" cy="2687541"/>
@@ -12210,13 +12128,13 @@
           <w:i/>
           <w:iCs/>
         </w:rPr>
+        <w:instrText xml:space="preserve"> \* MERGEFORMAT </w:instrText>
       </w:r>
       <w:r>
         <w:rPr>
           <w:i/>
           <w:iCs/>
         </w:rPr>
-        <w:instrText xml:space="preserve"> \* MERGEFORMAT </w:instrText>
       </w:r>
       <w:r>
         <w:rPr>
@@ -12458,6 +12376,7 @@
           <w:noProof/>
           <w:lang w:val="fr-FR" w:eastAsia="fr-FR"/>
         </w:rPr>
+        <w:lastRenderedPageBreak/>
         <w:t>For storage, it uses a microSD card, supporting capacities up to 1 TB</w:t>
       </w:r>
       <w:r>
@@ -12595,7 +12514,7 @@
           <w:noProof/>
         </w:rPr>
         <w:drawing>
-          <wp:inline distT="0" distB="0" distL="0" distR="0" wp14:anchorId="66F2E2A8" wp14:editId="5EFC28A5">
+          <wp:inline distT="0" distB="0" distL="0" distR="0" wp14:anchorId="66F2E2A8" wp14:editId="0F2B289E">
             <wp:extent cx="3975652" cy="2276498"/>
             <wp:effectExtent l="0" t="0" r="0" b="0"/>
             <wp:docPr id="334069734" name="Picture 7" descr="Raspberry Pi 5 revealed: faster, but lacks audio jack • The Register"/>
@@ -12680,319 +12599,220 @@
         <w:pStyle w:val="Heading2"/>
       </w:pPr>
       <w:r>
-        <w:lastRenderedPageBreak/>
         <w:t>Software &amp; Firmware System Architecture</w:t>
       </w:r>
     </w:p>
     <w:p>
-      <w:r>
-        <w:t xml:space="preserve">The stationary camera is widely used for surveillance and monitoring in public areas. It is highly flexible, cost-effective, and easily deployed in large numbers due to its compact size and affordability. Its multifunctional nature makes it an ideal choice for deployment in public spaces. </w:t>
-      </w:r>
-      <w:r>
-        <w:t xml:space="preserve">Stationary cameras are non-PTZ cameras installed in a fixed position with a predetermined field of view. These cameras may have adjustable zoom capabilities. As they make the background almost constant during operation, and people or objects appearing in the frame are dynamic, they only calculate those within the frame. This reduces the system's number of calculations, making it faster and enabling it to solve the input image with </w:t>
-      </w:r>
-      <w:r>
-        <w:t xml:space="preserve">a </w:t>
-      </w:r>
-      <w:r>
-        <w:t>higher resolution.</w:t>
+      <w:pPr>
+        <w:rPr>
+          <w:shd w:val="clear" w:color="auto" w:fill="FFFFFF"/>
+        </w:rPr>
+      </w:pPr>
+      <w:r>
+        <w:rPr>
+          <w:shd w:val="clear" w:color="auto" w:fill="FFFFFF"/>
+        </w:rPr>
+        <w:t xml:space="preserve">While </w:t>
+      </w:r>
+      <w:r>
+        <w:rPr>
+          <w:i/>
+          <w:iCs/>
+          <w:shd w:val="clear" w:color="auto" w:fill="FFFFFF"/>
+        </w:rPr>
+        <w:t xml:space="preserve">Section </w:t>
+      </w:r>
+      <w:r>
+        <w:rPr>
+          <w:i/>
+          <w:iCs/>
+          <w:shd w:val="clear" w:color="auto" w:fill="FFFFFF"/>
+        </w:rPr>
+        <w:fldChar w:fldCharType="begin"/>
+      </w:r>
+      <w:r>
+        <w:rPr>
+          <w:i/>
+          <w:iCs/>
+          <w:shd w:val="clear" w:color="auto" w:fill="FFFFFF"/>
+        </w:rPr>
+        <w:instrText xml:space="preserve"> REF _Ref201073236 \r \h </w:instrText>
+      </w:r>
+      <w:r>
+        <w:rPr>
+          <w:i/>
+          <w:iCs/>
+          <w:shd w:val="clear" w:color="auto" w:fill="FFFFFF"/>
+        </w:rPr>
+      </w:r>
+      <w:r>
+        <w:rPr>
+          <w:i/>
+          <w:iCs/>
+          <w:shd w:val="clear" w:color="auto" w:fill="FFFFFF"/>
+        </w:rPr>
+        <w:instrText xml:space="preserve"> \* MERGEFORMAT </w:instrText>
+      </w:r>
+      <w:r>
+        <w:rPr>
+          <w:i/>
+          <w:iCs/>
+          <w:shd w:val="clear" w:color="auto" w:fill="FFFFFF"/>
+        </w:rPr>
+        <w:fldChar w:fldCharType="separate"/>
+      </w:r>
+      <w:r>
+        <w:rPr>
+          <w:i/>
+          <w:iCs/>
+          <w:shd w:val="clear" w:color="auto" w:fill="FFFFFF"/>
+        </w:rPr>
+        <w:t>2.1</w:t>
+      </w:r>
+      <w:r>
+        <w:rPr>
+          <w:i/>
+          <w:iCs/>
+          <w:shd w:val="clear" w:color="auto" w:fill="FFFFFF"/>
+        </w:rPr>
+        <w:fldChar w:fldCharType="end"/>
+      </w:r>
+      <w:r>
+        <w:rPr>
+          <w:shd w:val="clear" w:color="auto" w:fill="FFFFFF"/>
+        </w:rPr>
+        <w:t xml:space="preserve"> </w:t>
+      </w:r>
+      <w:r>
+        <w:rPr>
+          <w:shd w:val="clear" w:color="auto" w:fill="FFFFFF"/>
+        </w:rPr>
+        <w:t>Focuses on introducing the hardware components used in this thesis,</w:t>
+      </w:r>
+      <w:r>
+        <w:rPr>
+          <w:shd w:val="clear" w:color="auto" w:fill="FFFFFF"/>
+        </w:rPr>
+        <w:t xml:space="preserve"> along with the reasons for their selection and their unique benefits. - Section 2.2 discusses the working flow of the full system implementation.</w:t>
       </w:r>
     </w:p>
     <w:p>
-      <w:r>
-        <w:rPr>
-          <w:lang w:eastAsia="en-US"/>
-        </w:rPr>
-        <w:t xml:space="preserve">In 2014, </w:t>
-      </w:r>
-      <w:r>
-        <w:rPr>
-          <w:lang w:eastAsia="en-US"/>
-        </w:rPr>
-        <w:t xml:space="preserve">The Zipfian </w:t>
-      </w:r>
-      <w:r>
-        <w:rPr>
-          <w:lang w:eastAsia="en-US"/>
-        </w:rPr>
-        <w:t>E</w:t>
-      </w:r>
-      <w:r>
-        <w:rPr>
-          <w:lang w:eastAsia="en-US"/>
-        </w:rPr>
-        <w:t>stimation</w:t>
-      </w:r>
-      <w:r>
-        <w:rPr>
-          <w:lang w:eastAsia="en-US"/>
-        </w:rPr>
-        <w:t xml:space="preserve"> </w:t>
-      </w:r>
-      <w:sdt>
-        <w:sdtPr>
-          <w:rPr>
-            <w:lang w:eastAsia="en-US"/>
-          </w:rPr>
-          <w:id w:val="338201411"/>
-          <w:citation/>
-        </w:sdtPr>
-        <w:sdtContent>
-          <w:r>
-            <w:rPr>
-              <w:lang w:eastAsia="en-US"/>
-            </w:rPr>
-            <w:fldChar w:fldCharType="begin"/>
-          </w:r>
-          <w:r>
-            <w:rPr>
-              <w:lang w:eastAsia="en-US"/>
-            </w:rPr>
-            <w:instrText xml:space="preserve"> CITATION NgocSinh \l 1033 </w:instrText>
-          </w:r>
-          <w:r>
-            <w:rPr>
-              <w:lang w:eastAsia="en-US"/>
-            </w:rPr>
-            <w:fldChar w:fldCharType="separate"/>
-          </w:r>
-          <w:r>
-            <w:rPr>
-              <w:noProof/>
-              <w:lang w:eastAsia="en-US"/>
-            </w:rPr>
-            <w:t>[10]</w:t>
-          </w:r>
-          <w:r>
-            <w:rPr>
-              <w:lang w:eastAsia="en-US"/>
-            </w:rPr>
-            <w:fldChar w:fldCharType="end"/>
-          </w:r>
-        </w:sdtContent>
-      </w:sdt>
-      <w:r>
-        <w:rPr>
-          <w:lang w:eastAsia="en-US"/>
-        </w:rPr>
-        <w:t xml:space="preserve"> </w:t>
-      </w:r>
-      <w:r>
-        <w:rPr>
-          <w:lang w:eastAsia="en-US"/>
-        </w:rPr>
-        <w:t>used MJPEG</w:t>
-      </w:r>
-      <w:r>
-        <w:rPr>
-          <w:lang w:eastAsia="en-US"/>
-        </w:rPr>
-        <w:t xml:space="preserve"> to extract moving and stationary blocks separately, resulting in a compression ratio twice as high as conventional MJPEG. This method encodes only the residuals of the moving blocks, producing a similar quality and </w:t>
-      </w:r>
-      <w:r>
-        <w:rPr>
-          <w:lang w:eastAsia="en-US"/>
-        </w:rPr>
-        <w:t>bit rate</w:t>
-      </w:r>
-      <w:r>
-        <w:rPr>
-          <w:lang w:eastAsia="en-US"/>
-        </w:rPr>
-        <w:t xml:space="preserve"> to H.264/AVC. It requires fewer operations than conventional MJPEG if the static scene is equal to or greater than 60%.</w:t>
-      </w:r>
-      <w:r>
-        <w:rPr>
-          <w:lang w:eastAsia="en-US"/>
-        </w:rPr>
-        <w:t xml:space="preserve"> </w:t>
-      </w:r>
-      <w:r>
-        <w:rPr>
-          <w:lang w:eastAsia="en-US"/>
-        </w:rPr>
-        <w:t xml:space="preserve">Zipfian estimation </w:t>
-      </w:r>
-      <w:r>
-        <w:rPr>
-          <w:lang w:eastAsia="en-US"/>
-        </w:rPr>
-        <w:t xml:space="preserve">was one of the fastest motion detection algorithms </w:t>
-      </w:r>
-      <w:sdt>
-        <w:sdtPr>
-          <w:rPr>
-            <w:lang w:eastAsia="en-US"/>
-          </w:rPr>
-          <w:id w:val="306452635"/>
-          <w:citation/>
-        </w:sdtPr>
-        <w:sdtContent>
-          <w:r>
-            <w:rPr>
-              <w:lang w:eastAsia="en-US"/>
-            </w:rPr>
-            <w:fldChar w:fldCharType="begin"/>
-          </w:r>
-          <w:r>
-            <w:rPr>
-              <w:lang w:eastAsia="en-US"/>
-            </w:rPr>
-            <w:instrText xml:space="preserve"> CITATION Man07 \l 1033 </w:instrText>
-          </w:r>
-          <w:r>
-            <w:rPr>
-              <w:lang w:eastAsia="en-US"/>
-            </w:rPr>
-            <w:fldChar w:fldCharType="separate"/>
-          </w:r>
-          <w:r>
-            <w:rPr>
-              <w:noProof/>
-              <w:lang w:eastAsia="en-US"/>
-            </w:rPr>
-            <w:t>[11]</w:t>
-          </w:r>
-          <w:r>
-            <w:rPr>
-              <w:lang w:eastAsia="en-US"/>
-            </w:rPr>
-            <w:fldChar w:fldCharType="end"/>
-          </w:r>
-        </w:sdtContent>
-      </w:sdt>
-      <w:r>
-        <w:rPr>
-          <w:lang w:eastAsia="en-US"/>
-        </w:rPr>
-        <w:t xml:space="preserve"> in 2007,</w:t>
-      </w:r>
-      <w:r>
-        <w:rPr>
-          <w:lang w:eastAsia="en-US"/>
-        </w:rPr>
-        <w:t xml:space="preserve"> </w:t>
-      </w:r>
-      <w:sdt>
-        <w:sdtPr>
-          <w:rPr>
-            <w:lang w:eastAsia="en-US"/>
-          </w:rPr>
-          <w:id w:val="24919127"/>
-          <w:citation/>
-        </w:sdtPr>
-        <w:sdtContent>
-          <w:r>
-            <w:rPr>
-              <w:lang w:eastAsia="en-US"/>
-            </w:rPr>
-            <w:fldChar w:fldCharType="begin"/>
-          </w:r>
-          <w:r>
-            <w:rPr>
-              <w:lang w:eastAsia="en-US"/>
-            </w:rPr>
-            <w:instrText xml:space="preserve"> CITATION Lac09 \l 1033 </w:instrText>
-          </w:r>
-          <w:r>
-            <w:rPr>
-              <w:lang w:eastAsia="en-US"/>
-            </w:rPr>
-            <w:fldChar w:fldCharType="separate"/>
-          </w:r>
-          <w:r>
-            <w:rPr>
-              <w:noProof/>
-              <w:lang w:eastAsia="en-US"/>
-            </w:rPr>
-            <w:t>[12]</w:t>
-          </w:r>
-          <w:r>
-            <w:rPr>
-              <w:lang w:eastAsia="en-US"/>
-            </w:rPr>
-            <w:fldChar w:fldCharType="end"/>
-          </w:r>
-        </w:sdtContent>
-      </w:sdt>
-      <w:r>
-        <w:rPr>
-          <w:lang w:eastAsia="en-US"/>
-        </w:rPr>
-        <w:t xml:space="preserve"> in 2009, and the basic Σ-Δ background subtraction algorithm </w:t>
-      </w:r>
-      <w:sdt>
-        <w:sdtPr>
-          <w:rPr>
-            <w:lang w:eastAsia="en-US"/>
-          </w:rPr>
-          <w:id w:val="1543935648"/>
-          <w:citation/>
-        </w:sdtPr>
-        <w:sdtContent>
-          <w:r>
-            <w:rPr>
-              <w:lang w:eastAsia="en-US"/>
-            </w:rPr>
-            <w:fldChar w:fldCharType="begin"/>
-          </w:r>
-          <w:r>
-            <w:rPr>
-              <w:lang w:eastAsia="en-US"/>
-            </w:rPr>
-            <w:instrText xml:space="preserve"> CITATION Ric04 \l 1033 </w:instrText>
-          </w:r>
-          <w:r>
-            <w:rPr>
-              <w:lang w:eastAsia="en-US"/>
-            </w:rPr>
-            <w:fldChar w:fldCharType="separate"/>
-          </w:r>
-          <w:r>
-            <w:rPr>
-              <w:noProof/>
-              <w:lang w:eastAsia="en-US"/>
-            </w:rPr>
-            <w:t>[13]</w:t>
-          </w:r>
-          <w:r>
-            <w:rPr>
-              <w:lang w:eastAsia="en-US"/>
-            </w:rPr>
-            <w:fldChar w:fldCharType="end"/>
-          </w:r>
-        </w:sdtContent>
-      </w:sdt>
-      <w:r>
-        <w:rPr>
-          <w:lang w:eastAsia="en-US"/>
-        </w:rPr>
-        <w:t xml:space="preserve"> in 2004</w:t>
-      </w:r>
-      <w:r>
-        <w:rPr>
-          <w:lang w:eastAsia="en-US"/>
-        </w:rPr>
-        <w:t>.</w:t>
-      </w:r>
-      <w:r>
-        <w:rPr>
-          <w:lang w:eastAsia="en-US"/>
-        </w:rPr>
-        <w:t xml:space="preserve"> </w:t>
-      </w:r>
-      <w:r>
-        <w:rPr>
-          <w:lang w:eastAsia="en-US"/>
-        </w:rPr>
-        <w:t>Overall, the Zipfian Estimation demonstrates how selective encoding of only dynamic regions can realize substantial compression gains without sacrificing visual quality or requiring extensive computations.</w:t>
-      </w:r>
-      <w:r>
-        <w:t xml:space="preserve"> </w:t>
+      <w:pPr>
+        <w:ind w:left="720" w:firstLine="0"/>
+        <w:rPr>
+          <w:shd w:val="clear" w:color="auto" w:fill="FFFFFF"/>
+        </w:rPr>
+      </w:pPr>
+      <w:r>
+        <w:rPr>
+          <w:shd w:val="clear" w:color="auto" w:fill="FFFFFF"/>
+        </w:rPr>
+        <w:t>Section 2.2 is divided into two subsections</w:t>
+      </w:r>
+      <w:r>
+        <w:rPr>
+          <w:shd w:val="clear" w:color="auto" w:fill="FFFFFF"/>
+        </w:rPr>
+        <w:t>:</w:t>
       </w:r>
     </w:p>
     <w:p>
       <w:pPr>
+        <w:numPr>
+          <w:ilvl w:val="0"/>
+          <w:numId w:val="19"/>
+        </w:numPr>
+        <w:rPr>
+          <w:i/>
+          <w:iCs/>
+          <w:shd w:val="clear" w:color="auto" w:fill="FFFFFF"/>
+        </w:rPr>
+      </w:pPr>
+      <w:r>
+        <w:rPr>
+          <w:i/>
+          <w:iCs/>
+          <w:shd w:val="clear" w:color="auto" w:fill="FFFFFF"/>
+        </w:rPr>
+        <w:lastRenderedPageBreak/>
+        <w:t xml:space="preserve">Firmware at </w:t>
+      </w:r>
+      <w:r>
+        <w:rPr>
+          <w:i/>
+          <w:iCs/>
+          <w:shd w:val="clear" w:color="auto" w:fill="FFFFFF"/>
+        </w:rPr>
+        <w:t xml:space="preserve">the </w:t>
+      </w:r>
+      <w:r>
+        <w:rPr>
+          <w:i/>
+          <w:iCs/>
+          <w:shd w:val="clear" w:color="auto" w:fill="FFFFFF"/>
+        </w:rPr>
+        <w:t xml:space="preserve">Node </w:t>
+      </w:r>
+      <w:r>
+        <w:rPr>
+          <w:shd w:val="clear" w:color="auto" w:fill="FFFFFF"/>
+        </w:rPr>
+        <w:t xml:space="preserve">explains how data is handled at the sensor node after collecting data from flame, temperature, and humidity sensors. It also provides the standard requirements for protecting </w:t>
+      </w:r>
+      <w:r>
+        <w:rPr>
+          <w:shd w:val="clear" w:color="auto" w:fill="FFFFFF"/>
+        </w:rPr>
+        <w:t xml:space="preserve">the </w:t>
+      </w:r>
+      <w:r>
+        <w:rPr>
+          <w:shd w:val="clear" w:color="auto" w:fill="FFFFFF"/>
+        </w:rPr>
+        <w:t>privacy and security of data during wireless transmission.</w:t>
+      </w:r>
+    </w:p>
+    <w:p>
+      <w:pPr>
+        <w:numPr>
+          <w:ilvl w:val="0"/>
+          <w:numId w:val="19"/>
+        </w:numPr>
+        <w:rPr>
+          <w:shd w:val="clear" w:color="auto" w:fill="FFFFFF"/>
+        </w:rPr>
+      </w:pPr>
+      <w:r>
+        <w:rPr>
+          <w:i/>
+          <w:iCs/>
+          <w:shd w:val="clear" w:color="auto" w:fill="FFFFFF"/>
+        </w:rPr>
+        <w:t>Software at the Central Processing Unit</w:t>
+      </w:r>
+      <w:r>
+        <w:rPr>
+          <w:shd w:val="clear" w:color="auto" w:fill="FFFFFF"/>
+        </w:rPr>
+        <w:t xml:space="preserve"> </w:t>
+      </w:r>
+      <w:r>
+        <w:rPr>
+          <w:shd w:val="clear" w:color="auto" w:fill="FFFFFF"/>
+        </w:rPr>
+        <w:t>uses software to receive, decode, and process incoming data packets. The decrypted data will be uploaded in real-time onto a web-based platform. This subsection also covers user administration, data logging, notification handling, and other system operations, which will be described in further depth.</w:t>
+      </w:r>
+    </w:p>
+    <w:p>
+      <w:r>
+        <w:rPr>
+          <w:shd w:val="clear" w:color="auto" w:fill="FFFFFF"/>
+        </w:rPr>
+        <w:t xml:space="preserve"> </w:t>
+      </w:r>
+    </w:p>
+    <w:p>
+      <w:pPr>
         <w:rPr>
           <w:lang w:eastAsia="en-US"/>
         </w:rPr>
@@ -13000,16 +12820,7 @@
       <w:bookmarkStart w:id="32" w:name="_Ref155783912"/>
       <w:bookmarkStart w:id="33" w:name="_Ref155784023"/>
       <w:r>
-        <w:t xml:space="preserve">As mentioned </w:t>
-      </w:r>
-      <w:r>
-        <w:t>above</w:t>
-      </w:r>
-      <w:r>
-        <w:t xml:space="preserve">, the Zifian Estimation Module </w:t>
-      </w:r>
-      <w:r>
-        <w:t>is a lightweight computing technique based on the Sigma-Delta algorithm to detect motion in the frame</w:t>
+        <w:t>Sigma-Delta algorithm to detect motion in the frame</w:t>
       </w:r>
       <w:r>
         <w:t>,</w:t>
@@ -13064,7 +12875,6 @@
       </w:pPr>
       <w:bookmarkStart w:id="34" w:name="_Ref155688109"/>
       <w:r>
-        <w:lastRenderedPageBreak/>
         <w:t xml:space="preserve">Algorithm </w:t>
       </w:r>
       <w:r>
@@ -13152,10 +12962,10 @@
           <w:lang w:eastAsia="en-US"/>
         </w:rPr>
         <w:object w:dxaOrig="6856" w:dyaOrig="5029" w14:anchorId="3D17021A">
-          <v:shape id="_x0000_i1025" type="#_x0000_t75" style="width:343.1pt;height:251.7pt" o:ole="">
+          <v:shape id="_x0000_i1033" type="#_x0000_t75" style="width:343.1pt;height:251.7pt" o:ole="">
             <v:imagedata r:id="rId22" o:title=""/>
           </v:shape>
-          <o:OLEObject Type="Embed" ProgID="Word.Document.12" ShapeID="_x0000_i1025" DrawAspect="Content" ObjectID="_1811765768" r:id="rId23">
+          <o:OLEObject Type="Embed" ProgID="Word.Document.12" ShapeID="_x0000_i1033" DrawAspect="Content" ObjectID="_1811767672" r:id="rId23">
             <o:FieldCodes>\s</o:FieldCodes>
           </o:OLEObject>
         </w:object>
@@ -13474,7 +13284,11 @@
         <w:t>t</w:t>
       </w:r>
       <w:r>
-        <w:t xml:space="preserve"> is updated using a fixed period </w:t>
+        <w:t xml:space="preserve"> is </w:t>
+      </w:r>
+      <w:r>
+        <w:lastRenderedPageBreak/>
+        <w:t xml:space="preserve">updated using a fixed period </w:t>
       </w:r>
       <w:r>
         <w:rPr>
@@ -13797,7 +13611,6 @@
         <w:t xml:space="preserve">. </w:t>
       </w:r>
       <w:r>
-        <w:lastRenderedPageBreak/>
         <w:t>Histogram of Oriented Gradients</w:t>
       </w:r>
       <w:r>
@@ -13984,7 +13797,7 @@
           <v:shape id="_x0000_i1026" type="#_x0000_t75" style="width:415.1pt;height:20.65pt" o:ole="">
             <v:imagedata r:id="rId24" o:title=""/>
           </v:shape>
-          <o:OLEObject Type="Embed" ProgID="Word.Document.12" ShapeID="_x0000_i1026" DrawAspect="Content" ObjectID="_1811765769" r:id="rId25">
+          <o:OLEObject Type="Embed" ProgID="Word.Document.12" ShapeID="_x0000_i1026" DrawAspect="Content" ObjectID="_1811767673" r:id="rId25">
             <o:FieldCodes>\s</o:FieldCodes>
           </o:OLEObject>
         </w:object>
@@ -14036,7 +13849,7 @@
           <v:shape id="_x0000_i1027" type="#_x0000_t75" style="width:411.35pt;height:36.3pt" o:ole="">
             <v:imagedata r:id="rId26" o:title=""/>
           </v:shape>
-          <o:OLEObject Type="Embed" ProgID="Word.Document.12" ShapeID="_x0000_i1027" DrawAspect="Content" ObjectID="_1811765770" r:id="rId27">
+          <o:OLEObject Type="Embed" ProgID="Word.Document.12" ShapeID="_x0000_i1027" DrawAspect="Content" ObjectID="_1811767674" r:id="rId27">
             <o:FieldCodes>\s</o:FieldCodes>
           </o:OLEObject>
         </w:object>
@@ -14088,7 +13901,11 @@
         <w:t>simplify</w:t>
       </w:r>
       <w:r>
-        <w:t xml:space="preserve"> the process while producing accurate results. This approach involves bypassing the calculation of pixel gradients. The outcome of this research demonstrates that the reconstruction error is less than 2% with an 8-bit fractional part length. Manipulating the precision of the gradient magnitude is simple using pre-defined sine and cosine values of quantized angles.</w:t>
+        <w:t xml:space="preserve"> the process while producing accurate results. This approach involves bypassing the calculation of pixel gradients. The outcome of this research </w:t>
+      </w:r>
+      <w:r>
+        <w:lastRenderedPageBreak/>
+        <w:t>demonstrates that the reconstruction error is less than 2% with an 8-bit fractional part length. Manipulating the precision of the gradient magnitude is simple using pre-defined sine and cosine values of quantized angles.</w:t>
       </w:r>
     </w:p>
     <w:p>
@@ -14135,7 +13952,6 @@
           <w:noProof/>
           <w:lang w:val="fr-FR" w:eastAsia="fr-FR"/>
         </w:rPr>
-        <w:lastRenderedPageBreak/>
         <w:drawing>
           <wp:inline distT="0" distB="0" distL="0" distR="0" wp14:anchorId="40AF76DE" wp14:editId="26700781">
             <wp:extent cx="3723325" cy="3325091"/>
@@ -14297,7 +14113,7 @@
           <v:shape id="_x0000_i1028" type="#_x0000_t75" style="width:424.5pt;height:40.05pt" o:ole="">
             <v:imagedata r:id="rId29" o:title=""/>
           </v:shape>
-          <o:OLEObject Type="Embed" ProgID="Word.Document.12" ShapeID="_x0000_i1028" DrawAspect="Content" ObjectID="_1811765771" r:id="rId30">
+          <o:OLEObject Type="Embed" ProgID="Word.Document.12" ShapeID="_x0000_i1028" DrawAspect="Content" ObjectID="_1811767675" r:id="rId30">
             <o:FieldCodes>\s</o:FieldCodes>
           </o:OLEObject>
         </w:object>
@@ -14348,6 +14164,7 @@
       </w:pPr>
       <w:bookmarkStart w:id="48" w:name="_Toc201044044"/>
       <w:r>
+        <w:lastRenderedPageBreak/>
         <w:t xml:space="preserve">Object </w:t>
       </w:r>
       <w:r>
@@ -14440,7 +14257,6 @@
         <w:rPr>
           <w:shd w:val="clear" w:color="auto" w:fill="FFFFFF"/>
         </w:rPr>
-        <w:lastRenderedPageBreak/>
         <w:t>output pixel.</w:t>
       </w:r>
     </w:p>
@@ -14704,6 +14520,7 @@
       <w:bookmarkStart w:id="53" w:name="_Ref156740912"/>
       <w:bookmarkStart w:id="54" w:name="_Toc201044045"/>
       <w:r>
+        <w:lastRenderedPageBreak/>
         <w:t>Conclusion</w:t>
       </w:r>
       <w:r>
@@ -15067,7 +14884,7 @@
           <v:shape id="_x0000_i1029" type="#_x0000_t75" style="width:271.1pt;height:47.6pt" o:ole="">
             <v:imagedata r:id="rId31" o:title=""/>
           </v:shape>
-          <o:OLEObject Type="Embed" ProgID="Word.Document.12" ShapeID="_x0000_i1029" DrawAspect="Content" ObjectID="_1811765772" r:id="rId32">
+          <o:OLEObject Type="Embed" ProgID="Word.Document.12" ShapeID="_x0000_i1029" DrawAspect="Content" ObjectID="_1811767676" r:id="rId32">
             <o:FieldCodes>\s</o:FieldCodes>
           </o:OLEObject>
         </w:object>
@@ -18224,6 +18041,155 @@
     </w:lvl>
   </w:abstractNum>
   <w:abstractNum w:abstractNumId="6" w15:restartNumberingAfterBreak="0">
+    <w:nsid w:val="31054AE2"/>
+    <w:multiLevelType w:val="multilevel"/>
+    <w:tmpl w:val="0B9835A4"/>
+    <w:lvl w:ilvl="0">
+      <w:start w:val="1"/>
+      <w:numFmt w:val="bullet"/>
+      <w:lvlText w:val=""/>
+      <w:lvlJc w:val="left"/>
+      <w:pPr>
+        <w:tabs>
+          <w:tab w:val="num" w:pos="720"/>
+        </w:tabs>
+        <w:ind w:left="720" w:hanging="360"/>
+      </w:pPr>
+      <w:rPr>
+        <w:rFonts w:ascii="Symbol" w:hAnsi="Symbol" w:hint="default"/>
+        <w:sz w:val="20"/>
+      </w:rPr>
+    </w:lvl>
+    <w:lvl w:ilvl="1" w:tentative="1">
+      <w:start w:val="1"/>
+      <w:numFmt w:val="bullet"/>
+      <w:lvlText w:val="o"/>
+      <w:lvlJc w:val="left"/>
+      <w:pPr>
+        <w:tabs>
+          <w:tab w:val="num" w:pos="1440"/>
+        </w:tabs>
+        <w:ind w:left="1440" w:hanging="360"/>
+      </w:pPr>
+      <w:rPr>
+        <w:rFonts w:ascii="Courier New" w:hAnsi="Courier New" w:hint="default"/>
+        <w:sz w:val="20"/>
+      </w:rPr>
+    </w:lvl>
+    <w:lvl w:ilvl="2" w:tentative="1">
+      <w:start w:val="1"/>
+      <w:numFmt w:val="bullet"/>
+      <w:lvlText w:val=""/>
+      <w:lvlJc w:val="left"/>
+      <w:pPr>
+        <w:tabs>
+          <w:tab w:val="num" w:pos="2160"/>
+        </w:tabs>
+        <w:ind w:left="2160" w:hanging="360"/>
+      </w:pPr>
+      <w:rPr>
+        <w:rFonts w:ascii="Wingdings" w:hAnsi="Wingdings" w:hint="default"/>
+        <w:sz w:val="20"/>
+      </w:rPr>
+    </w:lvl>
+    <w:lvl w:ilvl="3" w:tentative="1">
+      <w:start w:val="1"/>
+      <w:numFmt w:val="bullet"/>
+      <w:lvlText w:val=""/>
+      <w:lvlJc w:val="left"/>
+      <w:pPr>
+        <w:tabs>
+          <w:tab w:val="num" w:pos="2880"/>
+        </w:tabs>
+        <w:ind w:left="2880" w:hanging="360"/>
+      </w:pPr>
+      <w:rPr>
+        <w:rFonts w:ascii="Wingdings" w:hAnsi="Wingdings" w:hint="default"/>
+        <w:sz w:val="20"/>
+      </w:rPr>
+    </w:lvl>
+    <w:lvl w:ilvl="4" w:tentative="1">
+      <w:start w:val="1"/>
+      <w:numFmt w:val="bullet"/>
+      <w:lvlText w:val=""/>
+      <w:lvlJc w:val="left"/>
+      <w:pPr>
+        <w:tabs>
+          <w:tab w:val="num" w:pos="3600"/>
+        </w:tabs>
+        <w:ind w:left="3600" w:hanging="360"/>
+      </w:pPr>
+      <w:rPr>
+        <w:rFonts w:ascii="Wingdings" w:hAnsi="Wingdings" w:hint="default"/>
+        <w:sz w:val="20"/>
+      </w:rPr>
+    </w:lvl>
+    <w:lvl w:ilvl="5" w:tentative="1">
+      <w:start w:val="1"/>
+      <w:numFmt w:val="bullet"/>
+      <w:lvlText w:val=""/>
+      <w:lvlJc w:val="left"/>
+      <w:pPr>
+        <w:tabs>
+          <w:tab w:val="num" w:pos="4320"/>
+        </w:tabs>
+        <w:ind w:left="4320" w:hanging="360"/>
+      </w:pPr>
+      <w:rPr>
+        <w:rFonts w:ascii="Wingdings" w:hAnsi="Wingdings" w:hint="default"/>
+        <w:sz w:val="20"/>
+      </w:rPr>
+    </w:lvl>
+    <w:lvl w:ilvl="6" w:tentative="1">
+      <w:start w:val="1"/>
+      <w:numFmt w:val="bullet"/>
+      <w:lvlText w:val=""/>
+      <w:lvlJc w:val="left"/>
+      <w:pPr>
+        <w:tabs>
+          <w:tab w:val="num" w:pos="5040"/>
+        </w:tabs>
+        <w:ind w:left="5040" w:hanging="360"/>
+      </w:pPr>
+      <w:rPr>
+        <w:rFonts w:ascii="Wingdings" w:hAnsi="Wingdings" w:hint="default"/>
+        <w:sz w:val="20"/>
+      </w:rPr>
+    </w:lvl>
+    <w:lvl w:ilvl="7" w:tentative="1">
+      <w:start w:val="1"/>
+      <w:numFmt w:val="bullet"/>
+      <w:lvlText w:val=""/>
+      <w:lvlJc w:val="left"/>
+      <w:pPr>
+        <w:tabs>
+          <w:tab w:val="num" w:pos="5760"/>
+        </w:tabs>
+        <w:ind w:left="5760" w:hanging="360"/>
+      </w:pPr>
+      <w:rPr>
+        <w:rFonts w:ascii="Wingdings" w:hAnsi="Wingdings" w:hint="default"/>
+        <w:sz w:val="20"/>
+      </w:rPr>
+    </w:lvl>
+    <w:lvl w:ilvl="8" w:tentative="1">
+      <w:start w:val="1"/>
+      <w:numFmt w:val="bullet"/>
+      <w:lvlText w:val=""/>
+      <w:lvlJc w:val="left"/>
+      <w:pPr>
+        <w:tabs>
+          <w:tab w:val="num" w:pos="6480"/>
+        </w:tabs>
+        <w:ind w:left="6480" w:hanging="360"/>
+      </w:pPr>
+      <w:rPr>
+        <w:rFonts w:ascii="Wingdings" w:hAnsi="Wingdings" w:hint="default"/>
+        <w:sz w:val="20"/>
+      </w:rPr>
+    </w:lvl>
+  </w:abstractNum>
+  <w:abstractNum w:abstractNumId="7" w15:restartNumberingAfterBreak="0">
     <w:nsid w:val="41063219"/>
     <w:multiLevelType w:val="multilevel"/>
     <w:tmpl w:val="5266720A"/>
@@ -18336,7 +18302,7 @@
       </w:pPr>
     </w:lvl>
   </w:abstractNum>
-  <w:abstractNum w:abstractNumId="7" w15:restartNumberingAfterBreak="0">
+  <w:abstractNum w:abstractNumId="8" w15:restartNumberingAfterBreak="0">
     <w:nsid w:val="42130B93"/>
     <w:multiLevelType w:val="hybridMultilevel"/>
     <w:tmpl w:val="49F0CDB0"/>
@@ -18449,7 +18415,7 @@
       </w:rPr>
     </w:lvl>
   </w:abstractNum>
-  <w:abstractNum w:abstractNumId="8" w15:restartNumberingAfterBreak="0">
+  <w:abstractNum w:abstractNumId="9" w15:restartNumberingAfterBreak="0">
     <w:nsid w:val="44995574"/>
     <w:multiLevelType w:val="multilevel"/>
     <w:tmpl w:val="29D899CE"/>
@@ -18570,7 +18536,7 @@
       </w:rPr>
     </w:lvl>
   </w:abstractNum>
-  <w:abstractNum w:abstractNumId="9" w15:restartNumberingAfterBreak="0">
+  <w:abstractNum w:abstractNumId="10" w15:restartNumberingAfterBreak="0">
     <w:nsid w:val="5E38660E"/>
     <w:multiLevelType w:val="hybridMultilevel"/>
     <w:tmpl w:val="F7C2929C"/>
@@ -18683,7 +18649,7 @@
       </w:rPr>
     </w:lvl>
   </w:abstractNum>
-  <w:abstractNum w:abstractNumId="10" w15:restartNumberingAfterBreak="0">
+  <w:abstractNum w:abstractNumId="11" w15:restartNumberingAfterBreak="0">
     <w:nsid w:val="6BF84F10"/>
     <w:multiLevelType w:val="multilevel"/>
     <w:tmpl w:val="C9207C9E"/>
@@ -18832,7 +18798,7 @@
       </w:rPr>
     </w:lvl>
   </w:abstractNum>
-  <w:abstractNum w:abstractNumId="11" w15:restartNumberingAfterBreak="0">
+  <w:abstractNum w:abstractNumId="12" w15:restartNumberingAfterBreak="0">
     <w:nsid w:val="7AB36B58"/>
     <w:multiLevelType w:val="hybridMultilevel"/>
     <w:tmpl w:val="B12A2620"/>
@@ -18919,7 +18885,7 @@
     </w:lvl>
   </w:abstractNum>
   <w:num w:numId="1" w16cid:durableId="1524437095">
-    <w:abstractNumId w:val="8"/>
+    <w:abstractNumId w:val="9"/>
   </w:num>
   <w:num w:numId="2" w16cid:durableId="594285436">
     <w:abstractNumId w:val="5"/>
@@ -18934,16 +18900,16 @@
     <w:abstractNumId w:val="4"/>
   </w:num>
   <w:num w:numId="6" w16cid:durableId="1226527035">
-    <w:abstractNumId w:val="7"/>
+    <w:abstractNumId w:val="8"/>
   </w:num>
   <w:num w:numId="7" w16cid:durableId="1806270380">
     <w:abstractNumId w:val="2"/>
   </w:num>
   <w:num w:numId="8" w16cid:durableId="2067029190">
-    <w:abstractNumId w:val="9"/>
+    <w:abstractNumId w:val="10"/>
   </w:num>
   <w:num w:numId="9" w16cid:durableId="1055473370">
-    <w:abstractNumId w:val="8"/>
+    <w:abstractNumId w:val="9"/>
     <w:lvlOverride w:ilvl="0">
       <w:startOverride w:val="1"/>
     </w:lvlOverride>
@@ -18973,7 +18939,7 @@
     </w:lvlOverride>
   </w:num>
   <w:num w:numId="10" w16cid:durableId="338773376">
-    <w:abstractNumId w:val="8"/>
+    <w:abstractNumId w:val="9"/>
     <w:lvlOverride w:ilvl="0">
       <w:startOverride w:val="1"/>
     </w:lvlOverride>
@@ -19003,7 +18969,7 @@
     </w:lvlOverride>
   </w:num>
   <w:num w:numId="11" w16cid:durableId="1829125528">
-    <w:abstractNumId w:val="8"/>
+    <w:abstractNumId w:val="9"/>
     <w:lvlOverride w:ilvl="0">
       <w:startOverride w:val="1"/>
     </w:lvlOverride>
@@ -19033,7 +18999,7 @@
     </w:lvlOverride>
   </w:num>
   <w:num w:numId="12" w16cid:durableId="2097824213">
-    <w:abstractNumId w:val="8"/>
+    <w:abstractNumId w:val="9"/>
     <w:lvlOverride w:ilvl="0">
       <w:startOverride w:val="1"/>
     </w:lvlOverride>
@@ -19063,7 +19029,7 @@
     </w:lvlOverride>
   </w:num>
   <w:num w:numId="13" w16cid:durableId="1882864911">
-    <w:abstractNumId w:val="8"/>
+    <w:abstractNumId w:val="9"/>
     <w:lvlOverride w:ilvl="0">
       <w:startOverride w:val="1"/>
     </w:lvlOverride>
@@ -19093,7 +19059,7 @@
     </w:lvlOverride>
   </w:num>
   <w:num w:numId="14" w16cid:durableId="1232083438">
-    <w:abstractNumId w:val="8"/>
+    <w:abstractNumId w:val="9"/>
     <w:lvlOverride w:ilvl="0">
       <w:startOverride w:val="1"/>
     </w:lvlOverride>
@@ -19123,16 +19089,19 @@
     </w:lvlOverride>
   </w:num>
   <w:num w:numId="15" w16cid:durableId="1134058463">
-    <w:abstractNumId w:val="6"/>
+    <w:abstractNumId w:val="7"/>
   </w:num>
   <w:num w:numId="16" w16cid:durableId="2120755546">
     <w:abstractNumId w:val="1"/>
   </w:num>
   <w:num w:numId="17" w16cid:durableId="891425949">
+    <w:abstractNumId w:val="12"/>
+  </w:num>
+  <w:num w:numId="18" w16cid:durableId="812214900">
     <w:abstractNumId w:val="11"/>
   </w:num>
-  <w:num w:numId="18" w16cid:durableId="812214900">
-    <w:abstractNumId w:val="10"/>
+  <w:num w:numId="19" w16cid:durableId="496651235">
+    <w:abstractNumId w:val="6"/>
   </w:num>
   <w:numIdMacAtCleanup w:val="7"/>
 </w:numbering>

</xml_diff>

<commit_message>
encrypt part PDF chapter2
</commit_message>
<xml_diff>
--- a/Report_Thesis_2025.docx
+++ b/Report_Thesis_2025.docx
@@ -14716,7 +14716,7 @@
           <w:lang w:eastAsia="en-US"/>
         </w:rPr>
         <w:drawing>
-          <wp:anchor distT="0" distB="0" distL="114300" distR="114300" simplePos="0" relativeHeight="251657728" behindDoc="0" locked="0" layoutInCell="1" allowOverlap="1" wp14:anchorId="01DF3D8D" wp14:editId="2C386FE6">
+          <wp:anchor distT="0" distB="0" distL="114300" distR="114300" simplePos="0" relativeHeight="251658752" behindDoc="0" locked="0" layoutInCell="1" allowOverlap="1" wp14:anchorId="01DF3D8D" wp14:editId="2C386FE6">
             <wp:simplePos x="0" y="0"/>
             <wp:positionH relativeFrom="column">
               <wp:posOffset>-759460</wp:posOffset>
@@ -14973,7 +14973,7 @@
           <v:shape id="_x0000_i1118" type="#_x0000_t75" style="width:381.3pt;height:451.6pt" o:ole="">
             <v:imagedata r:id="rId35" o:title=""/>
           </v:shape>
-          <o:OLEObject Type="Embed" ProgID="Word.Document.12" ShapeID="_x0000_i1118" DrawAspect="Content" ObjectID="_1811852924" r:id="rId36">
+          <o:OLEObject Type="Embed" ProgID="Word.Document.12" ShapeID="_x0000_i1118" DrawAspect="Content" ObjectID="_1811852987" r:id="rId36">
             <o:FieldCodes>\s</o:FieldCodes>
           </o:OLEObject>
         </w:object>
@@ -15848,7 +15848,7 @@
           <v:shape id="_x0000_i1026" type="#_x0000_t75" style="width:415.3pt;height:20.75pt" o:ole="">
             <v:imagedata r:id="rId37" o:title=""/>
           </v:shape>
-          <o:OLEObject Type="Embed" ProgID="Word.Document.12" ShapeID="_x0000_i1026" DrawAspect="Content" ObjectID="_1811852925" r:id="rId38">
+          <o:OLEObject Type="Embed" ProgID="Word.Document.12" ShapeID="_x0000_i1026" DrawAspect="Content" ObjectID="_1811852988" r:id="rId38">
             <o:FieldCodes>\s</o:FieldCodes>
           </o:OLEObject>
         </w:object>
@@ -15900,7 +15900,7 @@
           <v:shape id="_x0000_i1027" type="#_x0000_t75" style="width:411.25pt;height:36.3pt" o:ole="">
             <v:imagedata r:id="rId39" o:title=""/>
           </v:shape>
-          <o:OLEObject Type="Embed" ProgID="Word.Document.12" ShapeID="_x0000_i1027" DrawAspect="Content" ObjectID="_1811852926" r:id="rId40">
+          <o:OLEObject Type="Embed" ProgID="Word.Document.12" ShapeID="_x0000_i1027" DrawAspect="Content" ObjectID="_1811852989" r:id="rId40">
             <o:FieldCodes>\s</o:FieldCodes>
           </o:OLEObject>
         </w:object>
@@ -16166,7 +16166,7 @@
           <v:shape id="_x0000_i1028" type="#_x0000_t75" style="width:424.5pt;height:40.3pt" o:ole="">
             <v:imagedata r:id="rId42" o:title=""/>
           </v:shape>
-          <o:OLEObject Type="Embed" ProgID="Word.Document.12" ShapeID="_x0000_i1028" DrawAspect="Content" ObjectID="_1811852927" r:id="rId43">
+          <o:OLEObject Type="Embed" ProgID="Word.Document.12" ShapeID="_x0000_i1028" DrawAspect="Content" ObjectID="_1811852990" r:id="rId43">
             <o:FieldCodes>\s</o:FieldCodes>
           </o:OLEObject>
         </w:object>
@@ -16937,7 +16937,7 @@
           <v:shape id="_x0000_i1029" type="#_x0000_t75" style="width:271.3pt;height:47.8pt" o:ole="">
             <v:imagedata r:id="rId44" o:title=""/>
           </v:shape>
-          <o:OLEObject Type="Embed" ProgID="Word.Document.12" ShapeID="_x0000_i1029" DrawAspect="Content" ObjectID="_1811852928" r:id="rId45">
+          <o:OLEObject Type="Embed" ProgID="Word.Document.12" ShapeID="_x0000_i1029" DrawAspect="Content" ObjectID="_1811852991" r:id="rId45">
             <o:FieldCodes>\s</o:FieldCodes>
           </o:OLEObject>
         </w:object>

</xml_diff>